<commit_message>
Update no terminales y gramatica
</commit_message>
<xml_diff>
--- a/T1_GramáticaBNF.docx
+++ b/T1_GramáticaBNF.docx
@@ -26,7 +26,7 @@
           <w14:ligatures w14:val="none"/>
         </w:rPr>
         <w:drawing>
-          <wp:anchor distT="0" distB="0" distL="114300" distR="114300" simplePos="0" relativeHeight="251660288" behindDoc="0" locked="0" layoutInCell="1" allowOverlap="1" wp14:anchorId="2FA9EF6B" wp14:editId="2552A933">
+          <wp:anchor distT="0" distB="0" distL="114300" distR="114300" simplePos="0" relativeHeight="251660288" behindDoc="0" locked="0" layoutInCell="1" allowOverlap="1" wp14:anchorId="6A2699EC" wp14:editId="65EBD38A">
             <wp:simplePos x="0" y="0"/>
             <wp:positionH relativeFrom="column">
               <wp:posOffset>-807690</wp:posOffset>
@@ -99,7 +99,7 @@
           <w14:ligatures w14:val="none"/>
         </w:rPr>
         <w:drawing>
-          <wp:anchor distT="0" distB="0" distL="114300" distR="114300" simplePos="0" relativeHeight="251659264" behindDoc="0" locked="0" layoutInCell="1" allowOverlap="1" wp14:anchorId="6F31CE62" wp14:editId="64C78308">
+          <wp:anchor distT="0" distB="0" distL="114300" distR="114300" simplePos="0" relativeHeight="251659264" behindDoc="0" locked="0" layoutInCell="1" allowOverlap="1" wp14:anchorId="231F490D" wp14:editId="02422B21">
             <wp:simplePos x="0" y="0"/>
             <wp:positionH relativeFrom="page">
               <wp:align>right</wp:align>
@@ -897,7 +897,23 @@
               </w:rPr>
             </w:pPr>
             <w:r>
-              <w:t>(, ), {, }, [, ], ,, =, $</w:t>
+              <w:t xml:space="preserve">Є, </w:t>
+            </w:r>
+            <w:r>
+              <w:rPr>
+                <w:sz w:val="36"/>
+                <w:szCs w:val="36"/>
+              </w:rPr>
+              <w:t>э</w:t>
+            </w:r>
+            <w:r>
+              <w:t xml:space="preserve"> , </w:t>
+            </w:r>
+            <w:r>
+              <w:t>$</w:t>
+            </w:r>
+            <w:r>
+              <w:t>, [, ], ,, =, $</w:t>
             </w:r>
           </w:p>
         </w:tc>
@@ -1059,17 +1075,17 @@
     <w:tbl>
       <w:tblPr>
         <w:tblStyle w:val="Tablaconcuadrcula"/>
-        <w:tblW w:w="9493" w:type="dxa"/>
+        <w:tblW w:w="0" w:type="auto"/>
         <w:tblLook w:val="04A0" w:firstRow="1" w:lastRow="0" w:firstColumn="1" w:lastColumn="0" w:noHBand="0" w:noVBand="1"/>
       </w:tblPr>
       <w:tblGrid>
-        <w:gridCol w:w="2689"/>
-        <w:gridCol w:w="6804"/>
+        <w:gridCol w:w="1856"/>
+        <w:gridCol w:w="7494"/>
       </w:tblGrid>
       <w:tr>
         <w:tc>
           <w:tcPr>
-            <w:tcW w:w="2689" w:type="dxa"/>
+            <w:tcW w:w="0" w:type="auto"/>
             <w:hideMark/>
           </w:tcPr>
           <w:p>
@@ -1091,7 +1107,7 @@
         </w:tc>
         <w:tc>
           <w:tcPr>
-            <w:tcW w:w="6804" w:type="dxa"/>
+            <w:tcW w:w="0" w:type="auto"/>
             <w:hideMark/>
           </w:tcPr>
           <w:p>
@@ -1129,15 +1145,15 @@
         </w:tc>
         <w:tc>
           <w:tcPr>
-            <w:tcW w:w="6804" w:type="dxa"/>
-            <w:hideMark/>
-          </w:tcPr>
-          <w:p>
-            <w:pPr>
-              <w:spacing w:after="160" w:line="480" w:lineRule="auto"/>
-            </w:pPr>
-            <w:r>
-              <w:t>Programa completo</w:t>
+            <w:tcW w:w="0" w:type="auto"/>
+            <w:hideMark/>
+          </w:tcPr>
+          <w:p>
+            <w:pPr>
+              <w:spacing w:after="160" w:line="480" w:lineRule="auto"/>
+            </w:pPr>
+            <w:r>
+              <w:t>Unidad completa del programa. Puede contener declaraciones globales, la función principal y funciones auxiliares.</w:t>
             </w:r>
           </w:p>
         </w:tc>
@@ -1152,28 +1168,25 @@
             <w:pPr>
               <w:spacing w:after="160" w:line="480" w:lineRule="auto"/>
             </w:pPr>
-            <w:r>
-              <w:t>principal</w:t>
-            </w:r>
-          </w:p>
-        </w:tc>
-        <w:tc>
-          <w:tcPr>
-            <w:tcW w:w="6804" w:type="dxa"/>
-            <w:hideMark/>
-          </w:tcPr>
-          <w:p>
-            <w:pPr>
-              <w:spacing w:after="160" w:line="480" w:lineRule="auto"/>
-            </w:pPr>
-            <w:r>
-              <w:t xml:space="preserve">Definición de la función principal </w:t>
-            </w:r>
             <w:proofErr w:type="spellStart"/>
             <w:r>
-              <w:t>main</w:t>
+              <w:t>global_decls</w:t>
             </w:r>
             <w:proofErr w:type="spellEnd"/>
+          </w:p>
+        </w:tc>
+        <w:tc>
+          <w:tcPr>
+            <w:tcW w:w="0" w:type="auto"/>
+            <w:hideMark/>
+          </w:tcPr>
+          <w:p>
+            <w:pPr>
+              <w:spacing w:after="160" w:line="480" w:lineRule="auto"/>
+            </w:pPr>
+            <w:r>
+              <w:t>Conjunto de declaraciones globales. Puede ser una secuencia de variables o vacío.</w:t>
+            </w:r>
           </w:p>
         </w:tc>
       </w:tr>
@@ -1187,22 +1200,24 @@
             <w:pPr>
               <w:spacing w:after="160" w:line="480" w:lineRule="auto"/>
             </w:pPr>
-            <w:r>
-              <w:t>funciones</w:t>
-            </w:r>
-          </w:p>
-        </w:tc>
-        <w:tc>
-          <w:tcPr>
-            <w:tcW w:w="6804" w:type="dxa"/>
-            <w:hideMark/>
-          </w:tcPr>
-          <w:p>
-            <w:pPr>
-              <w:spacing w:after="160" w:line="480" w:lineRule="auto"/>
-            </w:pPr>
-            <w:r>
-              <w:t>Lista de funciones auxiliares</w:t>
+            <w:proofErr w:type="spellStart"/>
+            <w:r>
+              <w:t>global_decl</w:t>
+            </w:r>
+            <w:proofErr w:type="spellEnd"/>
+          </w:p>
+        </w:tc>
+        <w:tc>
+          <w:tcPr>
+            <w:tcW w:w="0" w:type="auto"/>
+            <w:hideMark/>
+          </w:tcPr>
+          <w:p>
+            <w:pPr>
+              <w:spacing w:after="160" w:line="480" w:lineRule="auto"/>
+            </w:pPr>
+            <w:r>
+              <w:t>Declaración global de una variable con su tipo, identificador, opcionalmente arreglo e inicialización.</w:t>
             </w:r>
           </w:p>
         </w:tc>
@@ -1217,24 +1232,22 @@
             <w:pPr>
               <w:spacing w:after="160" w:line="480" w:lineRule="auto"/>
             </w:pPr>
-            <w:proofErr w:type="spellStart"/>
-            <w:r>
-              <w:t>funcion</w:t>
-            </w:r>
-            <w:proofErr w:type="spellEnd"/>
-          </w:p>
-        </w:tc>
-        <w:tc>
-          <w:tcPr>
-            <w:tcW w:w="6804" w:type="dxa"/>
-            <w:hideMark/>
-          </w:tcPr>
-          <w:p>
-            <w:pPr>
-              <w:spacing w:after="160" w:line="480" w:lineRule="auto"/>
-            </w:pPr>
-            <w:r>
-              <w:t>Definición de una función</w:t>
+            <w:r>
+              <w:t>funciones</w:t>
+            </w:r>
+          </w:p>
+        </w:tc>
+        <w:tc>
+          <w:tcPr>
+            <w:tcW w:w="0" w:type="auto"/>
+            <w:hideMark/>
+          </w:tcPr>
+          <w:p>
+            <w:pPr>
+              <w:spacing w:after="160" w:line="480" w:lineRule="auto"/>
+            </w:pPr>
+            <w:r>
+              <w:t>Conjunto de funciones definidas por el usuario. Puede ser una sola o varias en secuencia.</w:t>
             </w:r>
           </w:p>
         </w:tc>
@@ -1251,22 +1264,22 @@
             </w:pPr>
             <w:proofErr w:type="spellStart"/>
             <w:r>
-              <w:t>parametros</w:t>
+              <w:t>funcion</w:t>
             </w:r>
             <w:proofErr w:type="spellEnd"/>
           </w:p>
         </w:tc>
         <w:tc>
           <w:tcPr>
-            <w:tcW w:w="6804" w:type="dxa"/>
-            <w:hideMark/>
-          </w:tcPr>
-          <w:p>
-            <w:pPr>
-              <w:spacing w:after="160" w:line="480" w:lineRule="auto"/>
-            </w:pPr>
-            <w:r>
-              <w:t>Lista de parámetros de una función</w:t>
+            <w:tcW w:w="0" w:type="auto"/>
+            <w:hideMark/>
+          </w:tcPr>
+          <w:p>
+            <w:pPr>
+              <w:spacing w:after="160" w:line="480" w:lineRule="auto"/>
+            </w:pPr>
+            <w:r>
+              <w:t>Definición de una función con tipo de retorno, nombre, parámetros y bloque de instrucciones.</w:t>
             </w:r>
           </w:p>
         </w:tc>
@@ -1281,24 +1294,22 @@
             <w:pPr>
               <w:spacing w:after="160" w:line="480" w:lineRule="auto"/>
             </w:pPr>
-            <w:proofErr w:type="spellStart"/>
-            <w:r>
-              <w:t>parametro</w:t>
-            </w:r>
-            <w:proofErr w:type="spellEnd"/>
-          </w:p>
-        </w:tc>
-        <w:tc>
-          <w:tcPr>
-            <w:tcW w:w="6804" w:type="dxa"/>
-            <w:hideMark/>
-          </w:tcPr>
-          <w:p>
-            <w:pPr>
-              <w:spacing w:after="160" w:line="480" w:lineRule="auto"/>
-            </w:pPr>
-            <w:r>
-              <w:t>Definición de un parámetro con tipo</w:t>
+            <w:r>
+              <w:t>principal</w:t>
+            </w:r>
+          </w:p>
+        </w:tc>
+        <w:tc>
+          <w:tcPr>
+            <w:tcW w:w="0" w:type="auto"/>
+            <w:hideMark/>
+          </w:tcPr>
+          <w:p>
+            <w:pPr>
+              <w:spacing w:after="160" w:line="480" w:lineRule="auto"/>
+            </w:pPr>
+            <w:r>
+              <w:t>Definición del punto de entrada del programa (principal) con un bloque de instrucciones.</w:t>
             </w:r>
           </w:p>
         </w:tc>
@@ -1313,62 +1324,24 @@
             <w:pPr>
               <w:spacing w:after="160" w:line="480" w:lineRule="auto"/>
             </w:pPr>
-            <w:r>
-              <w:t>tipo</w:t>
-            </w:r>
-          </w:p>
-        </w:tc>
-        <w:tc>
-          <w:tcPr>
-            <w:tcW w:w="6804" w:type="dxa"/>
-            <w:hideMark/>
-          </w:tcPr>
-          <w:p>
-            <w:pPr>
-              <w:spacing w:after="160" w:line="480" w:lineRule="auto"/>
-            </w:pPr>
-            <w:r>
-              <w:t>Tipo de dato (</w:t>
-            </w:r>
             <w:proofErr w:type="spellStart"/>
             <w:r>
-              <w:t>int</w:t>
+              <w:t>parametros</w:t>
             </w:r>
             <w:proofErr w:type="spellEnd"/>
-            <w:r>
-              <w:t xml:space="preserve">, </w:t>
-            </w:r>
-            <w:proofErr w:type="spellStart"/>
-            <w:r>
-              <w:t>float</w:t>
-            </w:r>
-            <w:proofErr w:type="spellEnd"/>
-            <w:r>
-              <w:t xml:space="preserve">, </w:t>
-            </w:r>
-            <w:proofErr w:type="spellStart"/>
-            <w:r>
-              <w:t>bool</w:t>
-            </w:r>
-            <w:proofErr w:type="spellEnd"/>
-            <w:r>
-              <w:t xml:space="preserve">, </w:t>
-            </w:r>
-            <w:proofErr w:type="spellStart"/>
-            <w:r>
-              <w:t>char</w:t>
-            </w:r>
-            <w:proofErr w:type="spellEnd"/>
-            <w:r>
-              <w:t xml:space="preserve">, </w:t>
-            </w:r>
-            <w:proofErr w:type="spellStart"/>
-            <w:r>
-              <w:t>string</w:t>
-            </w:r>
-            <w:proofErr w:type="spellEnd"/>
-            <w:r>
-              <w:t>, arreglo)</w:t>
+          </w:p>
+        </w:tc>
+        <w:tc>
+          <w:tcPr>
+            <w:tcW w:w="0" w:type="auto"/>
+            <w:hideMark/>
+          </w:tcPr>
+          <w:p>
+            <w:pPr>
+              <w:spacing w:after="160" w:line="480" w:lineRule="auto"/>
+            </w:pPr>
+            <w:r>
+              <w:t>Lista de parámetros de una función. Puede ser vacía o una secuencia separada por comas.</w:t>
             </w:r>
           </w:p>
         </w:tc>
@@ -1385,43 +1358,22 @@
             </w:pPr>
             <w:proofErr w:type="spellStart"/>
             <w:r>
-              <w:t>tipo_array</w:t>
+              <w:t>parametro</w:t>
             </w:r>
             <w:proofErr w:type="spellEnd"/>
           </w:p>
         </w:tc>
         <w:tc>
           <w:tcPr>
-            <w:tcW w:w="6804" w:type="dxa"/>
-            <w:hideMark/>
-          </w:tcPr>
-          <w:p>
-            <w:pPr>
-              <w:spacing w:after="160" w:line="480" w:lineRule="auto"/>
-            </w:pPr>
-            <w:r>
-              <w:t>Definición de arreglos (</w:t>
-            </w:r>
-            <w:proofErr w:type="spellStart"/>
-            <w:proofErr w:type="gramStart"/>
-            <w:r>
-              <w:t>int</w:t>
-            </w:r>
-            <w:proofErr w:type="spellEnd"/>
-            <w:r>
-              <w:t>[</w:t>
-            </w:r>
-            <w:proofErr w:type="gramEnd"/>
-            <w:r>
-              <w:t xml:space="preserve">], </w:t>
-            </w:r>
-            <w:proofErr w:type="spellStart"/>
-            <w:r>
-              <w:t>char</w:t>
-            </w:r>
-            <w:proofErr w:type="spellEnd"/>
-            <w:r>
-              <w:t>[])</w:t>
+            <w:tcW w:w="0" w:type="auto"/>
+            <w:hideMark/>
+          </w:tcPr>
+          <w:p>
+            <w:pPr>
+              <w:spacing w:after="160" w:line="480" w:lineRule="auto"/>
+            </w:pPr>
+            <w:r>
+              <w:t>Un parámetro individual: tipo e identificador, opcionalmente un arreglo.</w:t>
             </w:r>
           </w:p>
         </w:tc>
@@ -1437,21 +1389,61 @@
               <w:spacing w:after="160" w:line="480" w:lineRule="auto"/>
             </w:pPr>
             <w:r>
-              <w:t>bloque</w:t>
-            </w:r>
-          </w:p>
-        </w:tc>
-        <w:tc>
-          <w:tcPr>
-            <w:tcW w:w="6804" w:type="dxa"/>
-            <w:hideMark/>
-          </w:tcPr>
-          <w:p>
-            <w:pPr>
-              <w:spacing w:after="160" w:line="480" w:lineRule="auto"/>
-            </w:pPr>
-            <w:r>
-              <w:t>Conjunto de instrucciones</w:t>
+              <w:t>tipo</w:t>
+            </w:r>
+          </w:p>
+        </w:tc>
+        <w:tc>
+          <w:tcPr>
+            <w:tcW w:w="0" w:type="auto"/>
+            <w:hideMark/>
+          </w:tcPr>
+          <w:p>
+            <w:pPr>
+              <w:spacing w:after="160" w:line="480" w:lineRule="auto"/>
+            </w:pPr>
+            <w:r>
+              <w:t>Tipos de datos básicos admitidos (</w:t>
+            </w:r>
+            <w:proofErr w:type="spellStart"/>
+            <w:r>
+              <w:t>int</w:t>
+            </w:r>
+            <w:proofErr w:type="spellEnd"/>
+            <w:r>
+              <w:t xml:space="preserve">, </w:t>
+            </w:r>
+            <w:proofErr w:type="spellStart"/>
+            <w:r>
+              <w:t>float</w:t>
+            </w:r>
+            <w:proofErr w:type="spellEnd"/>
+            <w:r>
+              <w:t xml:space="preserve">, </w:t>
+            </w:r>
+            <w:proofErr w:type="spellStart"/>
+            <w:r>
+              <w:t>char</w:t>
+            </w:r>
+            <w:proofErr w:type="spellEnd"/>
+            <w:r>
+              <w:t xml:space="preserve">, </w:t>
+            </w:r>
+            <w:proofErr w:type="spellStart"/>
+            <w:r>
+              <w:t>bool</w:t>
+            </w:r>
+            <w:proofErr w:type="spellEnd"/>
+            <w:r>
+              <w:t xml:space="preserve">, </w:t>
+            </w:r>
+            <w:proofErr w:type="spellStart"/>
+            <w:r>
+              <w:t>string</w:t>
+            </w:r>
+            <w:proofErr w:type="spellEnd"/>
+            <w:r>
+              <w:t>).</w:t>
             </w:r>
           </w:p>
         </w:tc>
@@ -1468,22 +1460,32 @@
             </w:pPr>
             <w:proofErr w:type="spellStart"/>
             <w:r>
-              <w:t>instruccion</w:t>
+              <w:t>opt_array_decl</w:t>
             </w:r>
             <w:proofErr w:type="spellEnd"/>
           </w:p>
         </w:tc>
         <w:tc>
           <w:tcPr>
-            <w:tcW w:w="6804" w:type="dxa"/>
-            <w:hideMark/>
-          </w:tcPr>
-          <w:p>
-            <w:pPr>
-              <w:spacing w:after="160" w:line="480" w:lineRule="auto"/>
-            </w:pPr>
-            <w:r>
-              <w:t>Instrucción del lenguaje</w:t>
+            <w:tcW w:w="0" w:type="auto"/>
+            <w:hideMark/>
+          </w:tcPr>
+          <w:p>
+            <w:pPr>
+              <w:spacing w:after="160" w:line="480" w:lineRule="auto"/>
+            </w:pPr>
+            <w:r>
+              <w:t xml:space="preserve">Especifica si una </w:t>
+            </w:r>
+            <w:r>
+              <w:rPr>
+                <w:b/>
+                <w:bCs/>
+              </w:rPr>
+              <w:t>variable</w:t>
+            </w:r>
+            <w:r>
+              <w:t xml:space="preserve"> es un arreglo ([n]) o no.</w:t>
             </w:r>
           </w:p>
         </w:tc>
@@ -1500,22 +1502,23 @@
             </w:pPr>
             <w:proofErr w:type="spellStart"/>
             <w:r>
-              <w:t>declaracion</w:t>
+              <w:lastRenderedPageBreak/>
+              <w:t>opt_array_param</w:t>
             </w:r>
             <w:proofErr w:type="spellEnd"/>
           </w:p>
         </w:tc>
         <w:tc>
           <w:tcPr>
-            <w:tcW w:w="6804" w:type="dxa"/>
-            <w:hideMark/>
-          </w:tcPr>
-          <w:p>
-            <w:pPr>
-              <w:spacing w:after="160" w:line="480" w:lineRule="auto"/>
-            </w:pPr>
-            <w:r>
-              <w:t>Creación de una variable</w:t>
+            <w:tcW w:w="0" w:type="auto"/>
+            <w:hideMark/>
+          </w:tcPr>
+          <w:p>
+            <w:pPr>
+              <w:spacing w:after="160" w:line="480" w:lineRule="auto"/>
+            </w:pPr>
+            <w:r>
+              <w:t>Especifica si un parámetro de función es un arreglo ([n]) o no.</w:t>
             </w:r>
           </w:p>
         </w:tc>
@@ -1532,22 +1535,30 @@
             </w:pPr>
             <w:proofErr w:type="spellStart"/>
             <w:r>
-              <w:t>asignacion</w:t>
+              <w:t>opt_init</w:t>
             </w:r>
             <w:proofErr w:type="spellEnd"/>
           </w:p>
         </w:tc>
         <w:tc>
           <w:tcPr>
-            <w:tcW w:w="6804" w:type="dxa"/>
-            <w:hideMark/>
-          </w:tcPr>
-          <w:p>
-            <w:pPr>
-              <w:spacing w:after="160" w:line="480" w:lineRule="auto"/>
-            </w:pPr>
-            <w:r>
-              <w:t>Asignación de una expresión a una variable</w:t>
+            <w:tcW w:w="0" w:type="auto"/>
+            <w:hideMark/>
+          </w:tcPr>
+          <w:p>
+            <w:pPr>
+              <w:spacing w:after="160" w:line="480" w:lineRule="auto"/>
+            </w:pPr>
+            <w:r>
+              <w:t xml:space="preserve">Inicialización opcional de una variable (= </w:t>
+            </w:r>
+            <w:proofErr w:type="spellStart"/>
+            <w:r>
+              <w:t>expr</w:t>
+            </w:r>
+            <w:proofErr w:type="spellEnd"/>
+            <w:r>
+              <w:t>) o vacío.</w:t>
             </w:r>
           </w:p>
         </w:tc>
@@ -1562,38 +1573,24 @@
             <w:pPr>
               <w:spacing w:after="160" w:line="480" w:lineRule="auto"/>
             </w:pPr>
-            <w:r>
-              <w:t>control</w:t>
-            </w:r>
-          </w:p>
-        </w:tc>
-        <w:tc>
-          <w:tcPr>
-            <w:tcW w:w="6804" w:type="dxa"/>
-            <w:hideMark/>
-          </w:tcPr>
-          <w:p>
-            <w:pPr>
-              <w:spacing w:after="160" w:line="480" w:lineRule="auto"/>
-            </w:pPr>
-            <w:r>
-              <w:t xml:space="preserve">Estructura de control (decide, </w:t>
-            </w:r>
             <w:proofErr w:type="spellStart"/>
             <w:r>
-              <w:t>loop</w:t>
+              <w:t>declaracion</w:t>
             </w:r>
             <w:proofErr w:type="spellEnd"/>
-            <w:r>
-              <w:t xml:space="preserve">, </w:t>
-            </w:r>
-            <w:proofErr w:type="spellStart"/>
-            <w:r>
-              <w:t>for</w:t>
-            </w:r>
-            <w:proofErr w:type="spellEnd"/>
-            <w:r>
-              <w:t>)</w:t>
+          </w:p>
+        </w:tc>
+        <w:tc>
+          <w:tcPr>
+            <w:tcW w:w="0" w:type="auto"/>
+            <w:hideMark/>
+          </w:tcPr>
+          <w:p>
+            <w:pPr>
+              <w:spacing w:after="160" w:line="480" w:lineRule="auto"/>
+            </w:pPr>
+            <w:r>
+              <w:t>Declaración de variables locales dentro de un bloque, con tipo, id, y opcionalmente arreglo e inicialización.</w:t>
             </w:r>
           </w:p>
         </w:tc>
@@ -1608,28 +1605,25 @@
             <w:pPr>
               <w:spacing w:after="160" w:line="480" w:lineRule="auto"/>
             </w:pPr>
-            <w:r>
-              <w:t>decide</w:t>
-            </w:r>
-          </w:p>
-        </w:tc>
-        <w:tc>
-          <w:tcPr>
-            <w:tcW w:w="6804" w:type="dxa"/>
-            <w:hideMark/>
-          </w:tcPr>
-          <w:p>
-            <w:pPr>
-              <w:spacing w:after="160" w:line="480" w:lineRule="auto"/>
-            </w:pPr>
-            <w:r>
-              <w:t xml:space="preserve">Estructura condicional tipo decide </w:t>
-            </w:r>
             <w:proofErr w:type="spellStart"/>
             <w:r>
-              <w:t>of</w:t>
+              <w:t>asignacion</w:t>
             </w:r>
             <w:proofErr w:type="spellEnd"/>
+          </w:p>
+        </w:tc>
+        <w:tc>
+          <w:tcPr>
+            <w:tcW w:w="0" w:type="auto"/>
+            <w:hideMark/>
+          </w:tcPr>
+          <w:p>
+            <w:pPr>
+              <w:spacing w:after="160" w:line="480" w:lineRule="auto"/>
+            </w:pPr>
+            <w:r>
+              <w:t>Sentencia de asignación, ya sea simple, acceso a un elemento de arreglo o llamada a función.</w:t>
+            </w:r>
           </w:p>
         </w:tc>
       </w:tr>
@@ -1645,50 +1639,22 @@
             </w:pPr>
             <w:proofErr w:type="spellStart"/>
             <w:r>
-              <w:t>loop</w:t>
+              <w:t>llamada_func</w:t>
             </w:r>
             <w:proofErr w:type="spellEnd"/>
           </w:p>
         </w:tc>
         <w:tc>
           <w:tcPr>
-            <w:tcW w:w="6804" w:type="dxa"/>
-            <w:hideMark/>
-          </w:tcPr>
-          <w:p>
-            <w:pPr>
-              <w:spacing w:after="160" w:line="480" w:lineRule="auto"/>
-              <w:rPr>
-                <w:lang w:val="en-US"/>
-              </w:rPr>
-            </w:pPr>
-            <w:proofErr w:type="spellStart"/>
-            <w:r>
-              <w:rPr>
-                <w:lang w:val="en-US"/>
-              </w:rPr>
-              <w:t>Bucle</w:t>
-            </w:r>
-            <w:proofErr w:type="spellEnd"/>
-            <w:r>
-              <w:rPr>
-                <w:lang w:val="en-US"/>
-              </w:rPr>
-              <w:t xml:space="preserve"> </w:t>
-            </w:r>
-            <w:proofErr w:type="spellStart"/>
-            <w:r>
-              <w:rPr>
-                <w:lang w:val="en-US"/>
-              </w:rPr>
-              <w:t>tipo</w:t>
-            </w:r>
-            <w:proofErr w:type="spellEnd"/>
-            <w:r>
-              <w:rPr>
-                <w:lang w:val="en-US"/>
-              </w:rPr>
-              <w:t xml:space="preserve"> loop … end loop</w:t>
+            <w:tcW w:w="0" w:type="auto"/>
+            <w:hideMark/>
+          </w:tcPr>
+          <w:p>
+            <w:pPr>
+              <w:spacing w:after="160" w:line="480" w:lineRule="auto"/>
+            </w:pPr>
+            <w:r>
+              <w:t>Invocación de una función con argumentos.</w:t>
             </w:r>
           </w:p>
         </w:tc>
@@ -1705,45 +1671,23 @@
             </w:pPr>
             <w:proofErr w:type="spellStart"/>
             <w:r>
-              <w:t>for</w:t>
+              <w:t>args</w:t>
             </w:r>
             <w:proofErr w:type="spellEnd"/>
           </w:p>
         </w:tc>
         <w:tc>
           <w:tcPr>
-            <w:tcW w:w="6804" w:type="dxa"/>
-            <w:hideMark/>
-          </w:tcPr>
-          <w:p>
-            <w:pPr>
-              <w:spacing w:after="160" w:line="480" w:lineRule="auto"/>
-              <w:rPr>
-                <w:lang w:val="en-US"/>
-              </w:rPr>
-            </w:pPr>
-            <w:proofErr w:type="spellStart"/>
-            <w:r>
-              <w:rPr>
-                <w:lang w:val="en-US"/>
-              </w:rPr>
-              <w:t>Bucle</w:t>
-            </w:r>
-            <w:proofErr w:type="spellEnd"/>
-            <w:r>
-              <w:rPr>
-                <w:lang w:val="en-US"/>
-              </w:rPr>
-              <w:t xml:space="preserve"> for con to o </w:t>
-            </w:r>
-            <w:proofErr w:type="spellStart"/>
-            <w:r>
-              <w:rPr>
-                <w:lang w:val="en-US"/>
-              </w:rPr>
-              <w:t>downto</w:t>
-            </w:r>
-            <w:proofErr w:type="spellEnd"/>
+            <w:tcW w:w="0" w:type="auto"/>
+            <w:hideMark/>
+          </w:tcPr>
+          <w:p>
+            <w:pPr>
+              <w:spacing w:after="160" w:line="480" w:lineRule="auto"/>
+            </w:pPr>
+            <w:r>
+              <w:t>Lista de argumentos en una llamada a función, puede estar vacía.</w:t>
+            </w:r>
           </w:p>
         </w:tc>
       </w:tr>
@@ -1757,25 +1701,46 @@
             <w:pPr>
               <w:spacing w:after="160" w:line="480" w:lineRule="auto"/>
             </w:pPr>
+            <w:r>
+              <w:t>control</w:t>
+            </w:r>
+          </w:p>
+        </w:tc>
+        <w:tc>
+          <w:tcPr>
+            <w:tcW w:w="0" w:type="auto"/>
+            <w:hideMark/>
+          </w:tcPr>
+          <w:p>
+            <w:pPr>
+              <w:spacing w:after="160" w:line="480" w:lineRule="auto"/>
+            </w:pPr>
+            <w:r>
+              <w:t xml:space="preserve">Conjunto de estructuras de control de flujo: </w:t>
+            </w:r>
             <w:proofErr w:type="spellStart"/>
             <w:r>
-              <w:lastRenderedPageBreak/>
-              <w:t>expr</w:t>
+              <w:t>decideof</w:t>
             </w:r>
             <w:proofErr w:type="spellEnd"/>
-          </w:p>
-        </w:tc>
-        <w:tc>
-          <w:tcPr>
-            <w:tcW w:w="6804" w:type="dxa"/>
-            <w:hideMark/>
-          </w:tcPr>
-          <w:p>
-            <w:pPr>
-              <w:spacing w:after="160" w:line="480" w:lineRule="auto"/>
-            </w:pPr>
-            <w:r>
-              <w:t>Expresión general</w:t>
+            <w:r>
+              <w:t xml:space="preserve">, </w:t>
+            </w:r>
+            <w:proofErr w:type="spellStart"/>
+            <w:r>
+              <w:t>loop</w:t>
+            </w:r>
+            <w:proofErr w:type="spellEnd"/>
+            <w:r>
+              <w:t xml:space="preserve">, </w:t>
+            </w:r>
+            <w:proofErr w:type="spellStart"/>
+            <w:r>
+              <w:t>for</w:t>
+            </w:r>
+            <w:proofErr w:type="spellEnd"/>
+            <w:r>
+              <w:t>.</w:t>
             </w:r>
           </w:p>
         </w:tc>
@@ -1792,22 +1757,22 @@
             </w:pPr>
             <w:proofErr w:type="spellStart"/>
             <w:r>
-              <w:t>expr_arit</w:t>
+              <w:t>decideof</w:t>
             </w:r>
             <w:proofErr w:type="spellEnd"/>
           </w:p>
         </w:tc>
         <w:tc>
           <w:tcPr>
-            <w:tcW w:w="6804" w:type="dxa"/>
-            <w:hideMark/>
-          </w:tcPr>
-          <w:p>
-            <w:pPr>
-              <w:spacing w:after="160" w:line="480" w:lineRule="auto"/>
-            </w:pPr>
-            <w:r>
-              <w:t>Expresión aritmética</w:t>
+            <w:tcW w:w="0" w:type="auto"/>
+            <w:hideMark/>
+          </w:tcPr>
+          <w:p>
+            <w:pPr>
+              <w:spacing w:after="160" w:line="480" w:lineRule="auto"/>
+            </w:pPr>
+            <w:r>
+              <w:t>Estructura condicional múltiple (similar a switch o case).</w:t>
             </w:r>
           </w:p>
         </w:tc>
@@ -1824,22 +1789,62 @@
             </w:pPr>
             <w:proofErr w:type="spellStart"/>
             <w:r>
-              <w:t>expr_rel</w:t>
+              <w:t>loop</w:t>
             </w:r>
             <w:proofErr w:type="spellEnd"/>
           </w:p>
         </w:tc>
         <w:tc>
           <w:tcPr>
-            <w:tcW w:w="6804" w:type="dxa"/>
-            <w:hideMark/>
-          </w:tcPr>
-          <w:p>
-            <w:pPr>
-              <w:spacing w:after="160" w:line="480" w:lineRule="auto"/>
-            </w:pPr>
-            <w:r>
-              <w:t>Expresión relacional</w:t>
+            <w:tcW w:w="0" w:type="auto"/>
+            <w:hideMark/>
+          </w:tcPr>
+          <w:p>
+            <w:pPr>
+              <w:spacing w:after="160" w:line="480" w:lineRule="auto"/>
+            </w:pPr>
+            <w:r>
+              <w:t xml:space="preserve">Estructura de repetición </w:t>
+            </w:r>
+            <w:proofErr w:type="spellStart"/>
+            <w:r>
+              <w:t>loop</w:t>
+            </w:r>
+            <w:proofErr w:type="spellEnd"/>
+            <w:r>
+              <w:t xml:space="preserve"> ... </w:t>
+            </w:r>
+            <w:proofErr w:type="spellStart"/>
+            <w:r>
+              <w:t>exit</w:t>
+            </w:r>
+            <w:proofErr w:type="spellEnd"/>
+            <w:r>
+              <w:t xml:space="preserve"> </w:t>
+            </w:r>
+            <w:proofErr w:type="spellStart"/>
+            <w:r>
+              <w:t>when</w:t>
+            </w:r>
+            <w:proofErr w:type="spellEnd"/>
+            <w:r>
+              <w:t xml:space="preserve"> ... </w:t>
+            </w:r>
+            <w:proofErr w:type="spellStart"/>
+            <w:r>
+              <w:t>end</w:t>
+            </w:r>
+            <w:proofErr w:type="spellEnd"/>
+            <w:r>
+              <w:t xml:space="preserve"> </w:t>
+            </w:r>
+            <w:proofErr w:type="spellStart"/>
+            <w:r>
+              <w:t>loop</w:t>
+            </w:r>
+            <w:proofErr w:type="spellEnd"/>
+            <w:r>
+              <w:t>.</w:t>
             </w:r>
           </w:p>
         </w:tc>
@@ -1856,22 +1861,46 @@
             </w:pPr>
             <w:proofErr w:type="spellStart"/>
             <w:r>
-              <w:t>expr_log</w:t>
+              <w:t>for</w:t>
             </w:r>
             <w:proofErr w:type="spellEnd"/>
           </w:p>
         </w:tc>
         <w:tc>
           <w:tcPr>
-            <w:tcW w:w="6804" w:type="dxa"/>
-            <w:hideMark/>
-          </w:tcPr>
-          <w:p>
-            <w:pPr>
-              <w:spacing w:after="160" w:line="480" w:lineRule="auto"/>
-            </w:pPr>
-            <w:r>
-              <w:t>Expresión lógica</w:t>
+            <w:tcW w:w="0" w:type="auto"/>
+            <w:hideMark/>
+          </w:tcPr>
+          <w:p>
+            <w:pPr>
+              <w:spacing w:after="160" w:line="480" w:lineRule="auto"/>
+            </w:pPr>
+            <w:r>
+              <w:t xml:space="preserve">Ciclo </w:t>
+            </w:r>
+            <w:proofErr w:type="spellStart"/>
+            <w:r>
+              <w:t>for</w:t>
+            </w:r>
+            <w:proofErr w:type="spellEnd"/>
+            <w:r>
+              <w:t xml:space="preserve"> con inicialización, paso, dirección (</w:t>
+            </w:r>
+            <w:proofErr w:type="spellStart"/>
+            <w:r>
+              <w:t>to</w:t>
+            </w:r>
+            <w:proofErr w:type="spellEnd"/>
+            <w:r>
+              <w:t>/</w:t>
+            </w:r>
+            <w:proofErr w:type="spellStart"/>
+            <w:r>
+              <w:t>downto</w:t>
+            </w:r>
+            <w:proofErr w:type="spellEnd"/>
+            <w:r>
+              <w:t>) y bloque.</w:t>
             </w:r>
           </w:p>
         </w:tc>
@@ -1886,22 +1915,24 @@
             <w:pPr>
               <w:spacing w:after="160" w:line="480" w:lineRule="auto"/>
             </w:pPr>
-            <w:r>
-              <w:t>comentario</w:t>
-            </w:r>
-          </w:p>
-        </w:tc>
-        <w:tc>
-          <w:tcPr>
-            <w:tcW w:w="6804" w:type="dxa"/>
-            <w:hideMark/>
-          </w:tcPr>
-          <w:p>
-            <w:pPr>
-              <w:spacing w:after="160" w:line="480" w:lineRule="auto"/>
-            </w:pPr>
-            <w:r>
-              <w:t>Comentario de una o varias líneas</w:t>
+            <w:proofErr w:type="spellStart"/>
+            <w:r>
+              <w:t>expr</w:t>
+            </w:r>
+            <w:proofErr w:type="spellEnd"/>
+          </w:p>
+        </w:tc>
+        <w:tc>
+          <w:tcPr>
+            <w:tcW w:w="0" w:type="auto"/>
+            <w:hideMark/>
+          </w:tcPr>
+          <w:p>
+            <w:pPr>
+              <w:spacing w:after="160" w:line="480" w:lineRule="auto"/>
+            </w:pPr>
+            <w:r>
+              <w:t>Expresiones, con precedencia definida (lógica, relacional, aritmética, unarios, primarios).</w:t>
             </w:r>
           </w:p>
         </w:tc>
@@ -1916,22 +1947,24 @@
             <w:pPr>
               <w:spacing w:after="160" w:line="480" w:lineRule="auto"/>
             </w:pPr>
-            <w:r>
-              <w:t>id</w:t>
-            </w:r>
-          </w:p>
-        </w:tc>
-        <w:tc>
-          <w:tcPr>
-            <w:tcW w:w="6804" w:type="dxa"/>
-            <w:hideMark/>
-          </w:tcPr>
-          <w:p>
-            <w:pPr>
-              <w:spacing w:after="160" w:line="480" w:lineRule="auto"/>
-            </w:pPr>
-            <w:r>
-              <w:t>Identificador de variable o función</w:t>
+            <w:proofErr w:type="spellStart"/>
+            <w:r>
+              <w:t>instruccion</w:t>
+            </w:r>
+            <w:proofErr w:type="spellEnd"/>
+          </w:p>
+        </w:tc>
+        <w:tc>
+          <w:tcPr>
+            <w:tcW w:w="0" w:type="auto"/>
+            <w:hideMark/>
+          </w:tcPr>
+          <w:p>
+            <w:pPr>
+              <w:spacing w:after="160" w:line="480" w:lineRule="auto"/>
+            </w:pPr>
+            <w:r>
+              <w:t>Una instrucción individual: declaración, asignación o estructura de control.</w:t>
             </w:r>
           </w:p>
         </w:tc>
@@ -1947,21 +1980,21 @@
               <w:spacing w:after="160" w:line="480" w:lineRule="auto"/>
             </w:pPr>
             <w:r>
-              <w:t>numero</w:t>
-            </w:r>
-          </w:p>
-        </w:tc>
-        <w:tc>
-          <w:tcPr>
-            <w:tcW w:w="6804" w:type="dxa"/>
-            <w:hideMark/>
-          </w:tcPr>
-          <w:p>
-            <w:pPr>
-              <w:spacing w:after="160" w:line="480" w:lineRule="auto"/>
-            </w:pPr>
-            <w:r>
-              <w:t>Literal numérico</w:t>
+              <w:t>bloque</w:t>
+            </w:r>
+          </w:p>
+        </w:tc>
+        <w:tc>
+          <w:tcPr>
+            <w:tcW w:w="0" w:type="auto"/>
+            <w:hideMark/>
+          </w:tcPr>
+          <w:p>
+            <w:pPr>
+              <w:spacing w:after="160" w:line="480" w:lineRule="auto"/>
+            </w:pPr>
+            <w:r>
+              <w:t>Secuencia de instrucciones, que puede ser vacía.</w:t>
             </w:r>
           </w:p>
         </w:tc>
@@ -1977,21 +2010,21 @@
               <w:spacing w:after="160" w:line="480" w:lineRule="auto"/>
             </w:pPr>
             <w:r>
-              <w:t>booleano</w:t>
-            </w:r>
-          </w:p>
-        </w:tc>
-        <w:tc>
-          <w:tcPr>
-            <w:tcW w:w="6804" w:type="dxa"/>
-            <w:hideMark/>
-          </w:tcPr>
-          <w:p>
-            <w:pPr>
-              <w:spacing w:after="160" w:line="480" w:lineRule="auto"/>
-            </w:pPr>
-            <w:r>
-              <w:t>Literal booleano (true, false)</w:t>
+              <w:t>numero</w:t>
+            </w:r>
+          </w:p>
+        </w:tc>
+        <w:tc>
+          <w:tcPr>
+            <w:tcW w:w="0" w:type="auto"/>
+            <w:hideMark/>
+          </w:tcPr>
+          <w:p>
+            <w:pPr>
+              <w:spacing w:after="160" w:line="480" w:lineRule="auto"/>
+            </w:pPr>
+            <w:r>
+              <w:t>Constante entera.</w:t>
             </w:r>
           </w:p>
         </w:tc>
@@ -2006,22 +2039,147 @@
             <w:pPr>
               <w:spacing w:after="160" w:line="480" w:lineRule="auto"/>
             </w:pPr>
-            <w:r>
-              <w:t>texto</w:t>
-            </w:r>
-          </w:p>
-        </w:tc>
-        <w:tc>
-          <w:tcPr>
-            <w:tcW w:w="6804" w:type="dxa"/>
-            <w:hideMark/>
-          </w:tcPr>
-          <w:p>
-            <w:pPr>
-              <w:spacing w:after="160" w:line="480" w:lineRule="auto"/>
-            </w:pPr>
-            <w:r>
-              <w:t>Texto usado en comentarios o cadenas</w:t>
+            <w:proofErr w:type="spellStart"/>
+            <w:r>
+              <w:t>floatnum</w:t>
+            </w:r>
+            <w:proofErr w:type="spellEnd"/>
+          </w:p>
+        </w:tc>
+        <w:tc>
+          <w:tcPr>
+            <w:tcW w:w="0" w:type="auto"/>
+            <w:hideMark/>
+          </w:tcPr>
+          <w:p>
+            <w:pPr>
+              <w:spacing w:after="160" w:line="480" w:lineRule="auto"/>
+            </w:pPr>
+            <w:r>
+              <w:t>Constante numérica con decimales.</w:t>
+            </w:r>
+          </w:p>
+        </w:tc>
+      </w:tr>
+      <w:tr>
+        <w:tc>
+          <w:tcPr>
+            <w:tcW w:w="0" w:type="auto"/>
+            <w:hideMark/>
+          </w:tcPr>
+          <w:p>
+            <w:pPr>
+              <w:spacing w:after="160" w:line="480" w:lineRule="auto"/>
+            </w:pPr>
+            <w:r>
+              <w:lastRenderedPageBreak/>
+              <w:t>booleano</w:t>
+            </w:r>
+          </w:p>
+        </w:tc>
+        <w:tc>
+          <w:tcPr>
+            <w:tcW w:w="0" w:type="auto"/>
+            <w:hideMark/>
+          </w:tcPr>
+          <w:p>
+            <w:pPr>
+              <w:spacing w:after="160" w:line="480" w:lineRule="auto"/>
+            </w:pPr>
+            <w:r>
+              <w:t>Literal booleano (true o false).</w:t>
+            </w:r>
+          </w:p>
+        </w:tc>
+      </w:tr>
+      <w:tr>
+        <w:tc>
+          <w:tcPr>
+            <w:tcW w:w="0" w:type="auto"/>
+            <w:hideMark/>
+          </w:tcPr>
+          <w:p>
+            <w:pPr>
+              <w:spacing w:after="160" w:line="480" w:lineRule="auto"/>
+            </w:pPr>
+            <w:r>
+              <w:t>cadena</w:t>
+            </w:r>
+          </w:p>
+        </w:tc>
+        <w:tc>
+          <w:tcPr>
+            <w:tcW w:w="0" w:type="auto"/>
+            <w:hideMark/>
+          </w:tcPr>
+          <w:p>
+            <w:pPr>
+              <w:spacing w:after="160" w:line="480" w:lineRule="auto"/>
+            </w:pPr>
+            <w:r>
+              <w:t>Literal de cadena delimitada por comillas dobles.</w:t>
+            </w:r>
+          </w:p>
+        </w:tc>
+      </w:tr>
+      <w:tr>
+        <w:tc>
+          <w:tcPr>
+            <w:tcW w:w="0" w:type="auto"/>
+            <w:hideMark/>
+          </w:tcPr>
+          <w:p>
+            <w:pPr>
+              <w:spacing w:after="160" w:line="480" w:lineRule="auto"/>
+            </w:pPr>
+            <w:proofErr w:type="spellStart"/>
+            <w:r>
+              <w:t>caracter</w:t>
+            </w:r>
+            <w:proofErr w:type="spellEnd"/>
+          </w:p>
+        </w:tc>
+        <w:tc>
+          <w:tcPr>
+            <w:tcW w:w="0" w:type="auto"/>
+            <w:hideMark/>
+          </w:tcPr>
+          <w:p>
+            <w:pPr>
+              <w:spacing w:after="160" w:line="480" w:lineRule="auto"/>
+            </w:pPr>
+            <w:r>
+              <w:t>Literal de carácter delimitado por comillas simples.</w:t>
+            </w:r>
+          </w:p>
+        </w:tc>
+      </w:tr>
+      <w:tr>
+        <w:tc>
+          <w:tcPr>
+            <w:tcW w:w="0" w:type="auto"/>
+            <w:hideMark/>
+          </w:tcPr>
+          <w:p>
+            <w:pPr>
+              <w:spacing w:after="160" w:line="480" w:lineRule="auto"/>
+            </w:pPr>
+            <w:r>
+              <w:t>id</w:t>
+            </w:r>
+          </w:p>
+        </w:tc>
+        <w:tc>
+          <w:tcPr>
+            <w:tcW w:w="0" w:type="auto"/>
+            <w:hideMark/>
+          </w:tcPr>
+          <w:p>
+            <w:pPr>
+              <w:spacing w:after="160" w:line="480" w:lineRule="auto"/>
+            </w:pPr>
+            <w:r>
+              <w:t>Identificador para variables, funciones o parámetros.</w:t>
             </w:r>
           </w:p>
         </w:tc>
@@ -2062,6 +2220,1001 @@
       <w:pPr>
         <w:spacing w:line="480" w:lineRule="auto"/>
       </w:pPr>
+      <w:r>
+        <w:t xml:space="preserve">programa ::= </w:t>
+      </w:r>
+      <w:proofErr w:type="spellStart"/>
+      <w:r>
+        <w:t>global_decls</w:t>
+      </w:r>
+      <w:proofErr w:type="spellEnd"/>
+      <w:r>
+        <w:t xml:space="preserve"> principal funciones</w:t>
+      </w:r>
+    </w:p>
+    <w:p>
+      <w:pPr>
+        <w:spacing w:line="480" w:lineRule="auto"/>
+      </w:pPr>
+      <w:r>
+        <w:t xml:space="preserve">programa ::= </w:t>
+      </w:r>
+      <w:proofErr w:type="spellStart"/>
+      <w:r>
+        <w:t>global_decls</w:t>
+      </w:r>
+      <w:proofErr w:type="spellEnd"/>
+      <w:r>
+        <w:t xml:space="preserve">  funciones principal</w:t>
+      </w:r>
+    </w:p>
+    <w:p>
+      <w:pPr>
+        <w:spacing w:line="480" w:lineRule="auto"/>
+      </w:pPr>
+      <w:r>
+        <w:t xml:space="preserve">programa ::= </w:t>
+      </w:r>
+      <w:proofErr w:type="spellStart"/>
+      <w:r>
+        <w:t>global_decls</w:t>
+      </w:r>
+      <w:proofErr w:type="spellEnd"/>
+      <w:r>
+        <w:t xml:space="preserve"> funciones principal funciones</w:t>
+      </w:r>
+    </w:p>
+    <w:p>
+      <w:pPr>
+        <w:spacing w:line="480" w:lineRule="auto"/>
+      </w:pPr>
+      <w:proofErr w:type="spellStart"/>
+      <w:r>
+        <w:t>global_decls</w:t>
+      </w:r>
+      <w:proofErr w:type="spellEnd"/>
+      <w:r>
+        <w:t xml:space="preserve"> ::= </w:t>
+      </w:r>
+      <w:proofErr w:type="spellStart"/>
+      <w:r>
+        <w:t>global_decl</w:t>
+      </w:r>
+      <w:proofErr w:type="spellEnd"/>
+      <w:r>
+        <w:t xml:space="preserve"> </w:t>
+      </w:r>
+      <w:proofErr w:type="spellStart"/>
+      <w:r>
+        <w:t>global_decls</w:t>
+      </w:r>
+      <w:proofErr w:type="spellEnd"/>
+      <w:r>
+        <w:t xml:space="preserve"> | ε</w:t>
+      </w:r>
+    </w:p>
+    <w:p>
+      <w:pPr>
+        <w:spacing w:line="480" w:lineRule="auto"/>
+        <w:rPr>
+          <w:lang w:val="en-US"/>
+        </w:rPr>
+      </w:pPr>
+      <w:proofErr w:type="spellStart"/>
+      <w:r>
+        <w:rPr>
+          <w:lang w:val="en-US"/>
+        </w:rPr>
+        <w:t>global_decl</w:t>
+      </w:r>
+      <w:proofErr w:type="spellEnd"/>
+      <w:r>
+        <w:rPr>
+          <w:lang w:val="en-US"/>
+        </w:rPr>
+        <w:t xml:space="preserve"> ::= "let" </w:t>
+      </w:r>
+      <w:proofErr w:type="spellStart"/>
+      <w:r>
+        <w:rPr>
+          <w:lang w:val="en-US"/>
+        </w:rPr>
+        <w:t>tipo</w:t>
+      </w:r>
+      <w:proofErr w:type="spellEnd"/>
+      <w:r>
+        <w:rPr>
+          <w:lang w:val="en-US"/>
+        </w:rPr>
+        <w:t xml:space="preserve"> id </w:t>
+      </w:r>
+      <w:proofErr w:type="spellStart"/>
+      <w:r>
+        <w:rPr>
+          <w:lang w:val="en-US"/>
+        </w:rPr>
+        <w:t>opt_array_decl</w:t>
+      </w:r>
+      <w:proofErr w:type="spellEnd"/>
+      <w:r>
+        <w:rPr>
+          <w:lang w:val="en-US"/>
+        </w:rPr>
+        <w:t xml:space="preserve"> </w:t>
+      </w:r>
+      <w:proofErr w:type="spellStart"/>
+      <w:r>
+        <w:rPr>
+          <w:lang w:val="en-US"/>
+        </w:rPr>
+        <w:t>opt_init</w:t>
+      </w:r>
+      <w:proofErr w:type="spellEnd"/>
+      <w:r>
+        <w:rPr>
+          <w:lang w:val="en-US"/>
+        </w:rPr>
+        <w:t xml:space="preserve"> $</w:t>
+      </w:r>
+    </w:p>
+    <w:p>
+      <w:pPr>
+        <w:spacing w:line="480" w:lineRule="auto"/>
+      </w:pPr>
+      <w:r>
+        <w:t>funciones ::=</w:t>
+      </w:r>
+      <w:proofErr w:type="spellStart"/>
+      <w:r>
+        <w:t>funcion</w:t>
+      </w:r>
+      <w:proofErr w:type="spellEnd"/>
+    </w:p>
+    <w:p>
+      <w:pPr>
+        <w:spacing w:line="480" w:lineRule="auto"/>
+      </w:pPr>
+      <w:r>
+        <w:t xml:space="preserve">funciones ::= </w:t>
+      </w:r>
+      <w:proofErr w:type="spellStart"/>
+      <w:r>
+        <w:t>funcion</w:t>
+      </w:r>
+      <w:proofErr w:type="spellEnd"/>
+      <w:r>
+        <w:t xml:space="preserve"> funciones</w:t>
+      </w:r>
+    </w:p>
+    <w:p>
+      <w:pPr>
+        <w:spacing w:line="480" w:lineRule="auto"/>
+      </w:pPr>
+      <w:proofErr w:type="spellStart"/>
+      <w:r>
+        <w:t>funcion</w:t>
+      </w:r>
+      <w:proofErr w:type="spellEnd"/>
+      <w:r>
+        <w:t xml:space="preserve"> ::= tipo id є </w:t>
+      </w:r>
+      <w:proofErr w:type="spellStart"/>
+      <w:r>
+        <w:t>parametros</w:t>
+      </w:r>
+      <w:proofErr w:type="spellEnd"/>
+      <w:r>
+        <w:t xml:space="preserve"> э ¿ bloque ?</w:t>
+      </w:r>
+    </w:p>
+    <w:p>
+      <w:pPr>
+        <w:spacing w:line="480" w:lineRule="auto"/>
+      </w:pPr>
+      <w:r>
+        <w:t>principal ::= "</w:t>
+      </w:r>
+      <w:r>
+        <w:t>principal</w:t>
+      </w:r>
+      <w:r>
+        <w:t>" є э ¿ bloque ?</w:t>
+      </w:r>
+    </w:p>
+    <w:p>
+      <w:pPr>
+        <w:spacing w:line="480" w:lineRule="auto"/>
+      </w:pPr>
+      <w:proofErr w:type="spellStart"/>
+      <w:r>
+        <w:t>parametros</w:t>
+      </w:r>
+      <w:proofErr w:type="spellEnd"/>
+      <w:r>
+        <w:t xml:space="preserve"> ::= </w:t>
+      </w:r>
+      <w:proofErr w:type="spellStart"/>
+      <w:r>
+        <w:t>parametro</w:t>
+      </w:r>
+      <w:proofErr w:type="spellEnd"/>
+      <w:r>
+        <w:t xml:space="preserve"> ("," </w:t>
+      </w:r>
+      <w:proofErr w:type="spellStart"/>
+      <w:r>
+        <w:t>parametro</w:t>
+      </w:r>
+      <w:proofErr w:type="spellEnd"/>
+      <w:r>
+        <w:t>)* | ε</w:t>
+      </w:r>
+    </w:p>
+    <w:p>
+      <w:pPr>
+        <w:spacing w:line="480" w:lineRule="auto"/>
+      </w:pPr>
+      <w:proofErr w:type="spellStart"/>
+      <w:r>
+        <w:lastRenderedPageBreak/>
+        <w:t>parametro</w:t>
+      </w:r>
+      <w:proofErr w:type="spellEnd"/>
+      <w:r>
+        <w:t xml:space="preserve"> ::= tipo id</w:t>
+      </w:r>
+    </w:p>
+    <w:p>
+      <w:pPr>
+        <w:spacing w:line="480" w:lineRule="auto"/>
+        <w:rPr>
+          <w:b/>
+          <w:bCs/>
+          <w:color w:val="FF0000"/>
+        </w:rPr>
+      </w:pPr>
+      <w:proofErr w:type="spellStart"/>
+      <w:r>
+        <w:t>parametro</w:t>
+      </w:r>
+      <w:proofErr w:type="spellEnd"/>
+      <w:r>
+        <w:t xml:space="preserve"> ::= tipo id </w:t>
+      </w:r>
+      <w:proofErr w:type="spellStart"/>
+      <w:r>
+        <w:t>opt_array_param</w:t>
+      </w:r>
+      <w:proofErr w:type="spellEnd"/>
+      <w:r>
+        <w:t xml:space="preserve"> </w:t>
+      </w:r>
+      <w:r>
+        <w:rPr>
+          <w:b/>
+          <w:bCs/>
+          <w:color w:val="FF0000"/>
+        </w:rPr>
+        <w:t>Parámetros arreglos como (</w:t>
+      </w:r>
+      <w:proofErr w:type="spellStart"/>
+      <w:r>
+        <w:rPr>
+          <w:b/>
+          <w:bCs/>
+          <w:color w:val="FF0000"/>
+        </w:rPr>
+        <w:t>int</w:t>
+      </w:r>
+      <w:proofErr w:type="spellEnd"/>
+      <w:r>
+        <w:rPr>
+          <w:b/>
+          <w:bCs/>
+          <w:color w:val="FF0000"/>
+        </w:rPr>
+        <w:t xml:space="preserve"> </w:t>
+      </w:r>
+      <w:proofErr w:type="spellStart"/>
+      <w:r>
+        <w:rPr>
+          <w:b/>
+          <w:bCs/>
+          <w:color w:val="FF0000"/>
+        </w:rPr>
+        <w:t>arr</w:t>
+      </w:r>
+      <w:proofErr w:type="spellEnd"/>
+      <w:r>
+        <w:rPr>
+          <w:b/>
+          <w:bCs/>
+          <w:color w:val="FF0000"/>
+        </w:rPr>
+        <w:t>[10])</w:t>
+      </w:r>
+    </w:p>
+    <w:p>
+      <w:pPr>
+        <w:spacing w:line="480" w:lineRule="auto"/>
+        <w:rPr>
+          <w:lang w:val="en-US"/>
+        </w:rPr>
+      </w:pPr>
+      <w:proofErr w:type="spellStart"/>
+      <w:r>
+        <w:rPr>
+          <w:lang w:val="en-US"/>
+        </w:rPr>
+        <w:t>tipo</w:t>
+      </w:r>
+      <w:proofErr w:type="spellEnd"/>
+      <w:r>
+        <w:rPr>
+          <w:lang w:val="en-US"/>
+        </w:rPr>
+        <w:t xml:space="preserve"> ::= "int" | "float" | "char" | "bool" | "string"</w:t>
+      </w:r>
+    </w:p>
+    <w:p>
+      <w:pPr>
+        <w:spacing w:line="480" w:lineRule="auto"/>
+        <w:rPr>
+          <w:lang w:val="en-US"/>
+        </w:rPr>
+      </w:pPr>
+      <w:proofErr w:type="spellStart"/>
+      <w:r>
+        <w:rPr>
+          <w:lang w:val="en-US"/>
+        </w:rPr>
+        <w:t>opt_array_decl</w:t>
+      </w:r>
+      <w:proofErr w:type="spellEnd"/>
+      <w:r>
+        <w:rPr>
+          <w:lang w:val="en-US"/>
+        </w:rPr>
+        <w:t xml:space="preserve"> ::= "[" </w:t>
+      </w:r>
+      <w:proofErr w:type="spellStart"/>
+      <w:r>
+        <w:rPr>
+          <w:lang w:val="en-US"/>
+        </w:rPr>
+        <w:t>numero</w:t>
+      </w:r>
+      <w:proofErr w:type="spellEnd"/>
+      <w:r>
+        <w:rPr>
+          <w:lang w:val="en-US"/>
+        </w:rPr>
+        <w:t xml:space="preserve"> "]" | </w:t>
+      </w:r>
+      <w:r>
+        <w:t>ε</w:t>
+      </w:r>
+    </w:p>
+    <w:p>
+      <w:pPr>
+        <w:spacing w:line="480" w:lineRule="auto"/>
+        <w:rPr>
+          <w:color w:val="FF0000"/>
+          <w:lang w:val="en-US"/>
+        </w:rPr>
+      </w:pPr>
+      <w:proofErr w:type="spellStart"/>
+      <w:r>
+        <w:rPr>
+          <w:lang w:val="en-US"/>
+        </w:rPr>
+        <w:t>opt_array_param</w:t>
+      </w:r>
+      <w:proofErr w:type="spellEnd"/>
+      <w:r>
+        <w:rPr>
+          <w:lang w:val="en-US"/>
+        </w:rPr>
+        <w:t xml:space="preserve"> ::= "[" </w:t>
+      </w:r>
+      <w:proofErr w:type="spellStart"/>
+      <w:r>
+        <w:rPr>
+          <w:lang w:val="en-US"/>
+        </w:rPr>
+        <w:t>numero</w:t>
+      </w:r>
+      <w:proofErr w:type="spellEnd"/>
+      <w:r>
+        <w:rPr>
+          <w:lang w:val="en-US"/>
+        </w:rPr>
+        <w:t xml:space="preserve"> "]" | </w:t>
+      </w:r>
+      <w:r>
+        <w:t>ε</w:t>
+      </w:r>
+      <w:r>
+        <w:rPr>
+          <w:lang w:val="en-US"/>
+        </w:rPr>
+        <w:t xml:space="preserve"> </w:t>
+      </w:r>
+    </w:p>
+    <w:p>
+      <w:pPr>
+        <w:spacing w:line="480" w:lineRule="auto"/>
+        <w:rPr>
+          <w:lang w:val="en-US"/>
+        </w:rPr>
+      </w:pPr>
+      <w:proofErr w:type="spellStart"/>
+      <w:r>
+        <w:rPr>
+          <w:lang w:val="en-US"/>
+        </w:rPr>
+        <w:t>opt_init</w:t>
+      </w:r>
+      <w:proofErr w:type="spellEnd"/>
+      <w:r>
+        <w:rPr>
+          <w:lang w:val="en-US"/>
+        </w:rPr>
+        <w:t xml:space="preserve"> ::= "=" expr | </w:t>
+      </w:r>
+      <w:r>
+        <w:t>ε</w:t>
+      </w:r>
+    </w:p>
+    <w:p>
+      <w:pPr>
+        <w:spacing w:line="480" w:lineRule="auto"/>
+        <w:rPr>
+          <w:lang w:val="en-US"/>
+        </w:rPr>
+      </w:pPr>
+      <w:proofErr w:type="spellStart"/>
+      <w:r>
+        <w:rPr>
+          <w:lang w:val="en-US"/>
+        </w:rPr>
+        <w:t>declaracion</w:t>
+      </w:r>
+      <w:proofErr w:type="spellEnd"/>
+      <w:r>
+        <w:rPr>
+          <w:lang w:val="en-US"/>
+        </w:rPr>
+        <w:t xml:space="preserve"> ::= "let" </w:t>
+      </w:r>
+      <w:proofErr w:type="spellStart"/>
+      <w:r>
+        <w:rPr>
+          <w:lang w:val="en-US"/>
+        </w:rPr>
+        <w:t>tipo</w:t>
+      </w:r>
+      <w:proofErr w:type="spellEnd"/>
+      <w:r>
+        <w:rPr>
+          <w:lang w:val="en-US"/>
+        </w:rPr>
+        <w:t xml:space="preserve"> id </w:t>
+      </w:r>
+      <w:proofErr w:type="spellStart"/>
+      <w:r>
+        <w:rPr>
+          <w:lang w:val="en-US"/>
+        </w:rPr>
+        <w:t>opt_array_decl</w:t>
+      </w:r>
+      <w:proofErr w:type="spellEnd"/>
+      <w:r>
+        <w:rPr>
+          <w:lang w:val="en-US"/>
+        </w:rPr>
+        <w:t xml:space="preserve"> </w:t>
+      </w:r>
+      <w:proofErr w:type="spellStart"/>
+      <w:r>
+        <w:rPr>
+          <w:lang w:val="en-US"/>
+        </w:rPr>
+        <w:t>opt_init</w:t>
+      </w:r>
+      <w:proofErr w:type="spellEnd"/>
+    </w:p>
+    <w:p>
+      <w:pPr>
+        <w:spacing w:line="480" w:lineRule="auto"/>
+      </w:pPr>
+      <w:r>
+        <w:t>declaracion ::= "let" tipo id opt_array_decl</w:t>
+      </w:r>
+    </w:p>
+    <w:p>
+      <w:pPr>
+        <w:spacing w:line="480" w:lineRule="auto"/>
+      </w:pPr>
+      <w:r>
+        <w:t>asignacion ::= id "=" expr</w:t>
+      </w:r>
+    </w:p>
+    <w:p>
+      <w:pPr>
+        <w:spacing w:line="480" w:lineRule="auto"/>
+      </w:pPr>
+      <w:r>
+        <w:t>asignacion ::= id "[" expr "]" "=" expr</w:t>
+      </w:r>
+    </w:p>
+    <w:p>
+      <w:pPr>
+        <w:spacing w:line="480" w:lineRule="auto"/>
+      </w:pPr>
+      <w:r>
+        <w:t>asignacion ::= llamada_func</w:t>
+      </w:r>
+    </w:p>
+    <w:p>
+      <w:pPr>
+        <w:spacing w:line="480" w:lineRule="auto"/>
+      </w:pPr>
+      <w:proofErr w:type="spellStart"/>
+      <w:r>
+        <w:t>llamada_func</w:t>
+      </w:r>
+      <w:proofErr w:type="spellEnd"/>
+      <w:r>
+        <w:t xml:space="preserve"> ::= id </w:t>
+      </w:r>
+      <w:r>
+        <w:rPr>
+          <w:lang w:val="en-US"/>
+        </w:rPr>
+        <w:t>є</w:t>
+      </w:r>
+      <w:r>
+        <w:t xml:space="preserve"> </w:t>
+      </w:r>
+      <w:proofErr w:type="spellStart"/>
+      <w:r>
+        <w:t>args</w:t>
+      </w:r>
+      <w:proofErr w:type="spellEnd"/>
+      <w:r>
+        <w:t xml:space="preserve"> </w:t>
+      </w:r>
+      <w:r>
+        <w:rPr>
+          <w:lang w:val="en-US"/>
+        </w:rPr>
+        <w:t>э</w:t>
+      </w:r>
+    </w:p>
+    <w:p>
+      <w:pPr>
+        <w:spacing w:line="480" w:lineRule="auto"/>
+        <w:rPr>
+          <w:lang w:val="en-US"/>
+        </w:rPr>
+      </w:pPr>
+      <w:r>
+        <w:rPr>
+          <w:lang w:val="en-US"/>
+        </w:rPr>
+        <w:t xml:space="preserve">args ::= expr (“,” expr)*  | </w:t>
+      </w:r>
+      <w:r>
+        <w:t>ε</w:t>
+      </w:r>
+    </w:p>
+    <w:p>
+      <w:pPr>
+        <w:spacing w:line="480" w:lineRule="auto"/>
+        <w:rPr>
+          <w:lang w:val="en-US"/>
+        </w:rPr>
+      </w:pPr>
+    </w:p>
+    <w:p>
+      <w:pPr>
+        <w:spacing w:line="480" w:lineRule="auto"/>
+        <w:rPr>
+          <w:lang w:val="en-US"/>
+        </w:rPr>
+      </w:pPr>
+      <w:r>
+        <w:rPr>
+          <w:lang w:val="en-US"/>
+        </w:rPr>
+        <w:t xml:space="preserve">control ::= </w:t>
+      </w:r>
+      <w:proofErr w:type="spellStart"/>
+      <w:r>
+        <w:rPr>
+          <w:lang w:val="en-US"/>
+        </w:rPr>
+        <w:t>decideof</w:t>
+      </w:r>
+      <w:proofErr w:type="spellEnd"/>
+      <w:r>
+        <w:rPr>
+          <w:lang w:val="en-US"/>
+        </w:rPr>
+        <w:t xml:space="preserve"> | loop | for</w:t>
+      </w:r>
+    </w:p>
+    <w:p>
+      <w:pPr>
+        <w:spacing w:line="480" w:lineRule="auto"/>
+        <w:rPr>
+          <w:lang w:val="en-US"/>
+        </w:rPr>
+      </w:pPr>
+      <w:proofErr w:type="spellStart"/>
+      <w:r>
+        <w:t>decideof</w:t>
+      </w:r>
+      <w:proofErr w:type="spellEnd"/>
+      <w:r>
+        <w:t xml:space="preserve"> ::= "decide </w:t>
+      </w:r>
+      <w:proofErr w:type="spellStart"/>
+      <w:r>
+        <w:t>of</w:t>
+      </w:r>
+      <w:proofErr w:type="spellEnd"/>
+      <w:r>
+        <w:t xml:space="preserve">" ( </w:t>
+      </w:r>
+      <w:r>
+        <w:rPr>
+          <w:lang w:val="en-US"/>
+        </w:rPr>
+        <w:t>є</w:t>
+      </w:r>
+      <w:r>
+        <w:t xml:space="preserve"> </w:t>
+      </w:r>
+      <w:proofErr w:type="spellStart"/>
+      <w:r>
+        <w:t>expr</w:t>
+      </w:r>
+      <w:proofErr w:type="spellEnd"/>
+      <w:r>
+        <w:t xml:space="preserve"> </w:t>
+      </w:r>
+      <w:r>
+        <w:rPr>
+          <w:lang w:val="en-US"/>
+        </w:rPr>
+        <w:t>э</w:t>
+      </w:r>
+      <w:r>
+        <w:t xml:space="preserve"> "-&gt;" ¿ bloque ? )* </w:t>
+      </w:r>
+      <w:r>
+        <w:t xml:space="preserve">( "else" "-&gt;" ¿ bloque ? )? </w:t>
+      </w:r>
+      <w:r>
+        <w:rPr>
+          <w:lang w:val="en-US"/>
+        </w:rPr>
+        <w:t>"end decide" $</w:t>
+      </w:r>
+      <w:r>
+        <w:rPr>
+          <w:lang w:val="en-US"/>
+        </w:rPr>
+        <w:t xml:space="preserve"> </w:t>
+      </w:r>
+    </w:p>
+    <w:p>
+      <w:pPr>
+        <w:spacing w:line="480" w:lineRule="auto"/>
+        <w:rPr>
+          <w:lang w:val="en-US"/>
+        </w:rPr>
+      </w:pPr>
+      <w:r>
+        <w:rPr>
+          <w:lang w:val="en-US"/>
+        </w:rPr>
+        <w:t>loop ::= "loop"</w:t>
+      </w:r>
+      <w:r>
+        <w:rPr>
+          <w:lang w:val="en-US"/>
+        </w:rPr>
+        <w:t xml:space="preserve"> </w:t>
+      </w:r>
+      <w:r>
+        <w:rPr>
+          <w:lang w:val="en-US"/>
+        </w:rPr>
+        <w:t xml:space="preserve">¿ </w:t>
+      </w:r>
+      <w:proofErr w:type="spellStart"/>
+      <w:r>
+        <w:rPr>
+          <w:lang w:val="en-US"/>
+        </w:rPr>
+        <w:t>bloque</w:t>
+      </w:r>
+      <w:proofErr w:type="spellEnd"/>
+      <w:r>
+        <w:rPr>
+          <w:lang w:val="en-US"/>
+        </w:rPr>
+        <w:t xml:space="preserve"> ?</w:t>
+      </w:r>
+      <w:r>
+        <w:rPr>
+          <w:lang w:val="en-US"/>
+        </w:rPr>
+        <w:t xml:space="preserve"> </w:t>
+      </w:r>
+      <w:r>
+        <w:rPr>
+          <w:lang w:val="en-US"/>
+        </w:rPr>
+        <w:t>"exit when" expr $</w:t>
+      </w:r>
+      <w:r>
+        <w:rPr>
+          <w:lang w:val="en-US"/>
+        </w:rPr>
+        <w:t xml:space="preserve"> </w:t>
+      </w:r>
+      <w:r>
+        <w:rPr>
+          <w:lang w:val="en-US"/>
+        </w:rPr>
+        <w:t>"end loop" $</w:t>
+      </w:r>
+    </w:p>
+    <w:p>
+      <w:pPr>
+        <w:spacing w:line="480" w:lineRule="auto"/>
+        <w:rPr>
+          <w:lang w:val="en-US"/>
+        </w:rPr>
+      </w:pPr>
+      <w:r>
+        <w:rPr>
+          <w:lang w:val="en-US"/>
+        </w:rPr>
+        <w:t xml:space="preserve">for ::= "for" </w:t>
+      </w:r>
+      <w:proofErr w:type="spellStart"/>
+      <w:r>
+        <w:rPr>
+          <w:lang w:val="en-US"/>
+        </w:rPr>
+        <w:t>asignacion</w:t>
+      </w:r>
+      <w:proofErr w:type="spellEnd"/>
+      <w:r>
+        <w:rPr>
+          <w:lang w:val="en-US"/>
+        </w:rPr>
+        <w:t xml:space="preserve"> "step" </w:t>
+      </w:r>
+      <w:proofErr w:type="spellStart"/>
+      <w:r>
+        <w:rPr>
+          <w:lang w:val="en-US"/>
+        </w:rPr>
+        <w:t>numero</w:t>
+      </w:r>
+      <w:proofErr w:type="spellEnd"/>
+      <w:r>
+        <w:rPr>
+          <w:lang w:val="en-US"/>
+        </w:rPr>
+        <w:t xml:space="preserve"> ("to" | "</w:t>
+      </w:r>
+      <w:proofErr w:type="spellStart"/>
+      <w:r>
+        <w:rPr>
+          <w:lang w:val="en-US"/>
+        </w:rPr>
+        <w:t>downto</w:t>
+      </w:r>
+      <w:proofErr w:type="spellEnd"/>
+      <w:r>
+        <w:rPr>
+          <w:lang w:val="en-US"/>
+        </w:rPr>
+        <w:t xml:space="preserve">") expr "do" ¿ </w:t>
+      </w:r>
+      <w:proofErr w:type="spellStart"/>
+      <w:r>
+        <w:rPr>
+          <w:lang w:val="en-US"/>
+        </w:rPr>
+        <w:t>bloque</w:t>
+      </w:r>
+      <w:proofErr w:type="spellEnd"/>
+      <w:r>
+        <w:rPr>
+          <w:lang w:val="en-US"/>
+        </w:rPr>
+        <w:t xml:space="preserve"> ?</w:t>
+      </w:r>
+    </w:p>
+    <w:p>
+      <w:pPr>
+        <w:spacing w:line="480" w:lineRule="auto"/>
+        <w:rPr>
+          <w:b/>
+          <w:bCs/>
+          <w:color w:val="FF0000"/>
+        </w:rPr>
+      </w:pPr>
+      <w:proofErr w:type="spellStart"/>
+      <w:r>
+        <w:lastRenderedPageBreak/>
+        <w:t>expr</w:t>
+      </w:r>
+      <w:proofErr w:type="spellEnd"/>
+      <w:r>
+        <w:t xml:space="preserve"> ::= </w:t>
+      </w:r>
+      <w:proofErr w:type="spellStart"/>
+      <w:r>
+        <w:t>logexpr</w:t>
+      </w:r>
+      <w:proofErr w:type="spellEnd"/>
+      <w:r>
+        <w:t xml:space="preserve"> </w:t>
+      </w:r>
+      <w:r>
+        <w:rPr>
+          <w:b/>
+          <w:bCs/>
+          <w:color w:val="FF0000"/>
+        </w:rPr>
+        <w:t>Expresiones con precedencia (lógica -&gt; relacional -&gt; aritmética -&gt; unarios -&gt; primarios)</w:t>
+      </w:r>
+    </w:p>
+    <w:p>
+      <w:pPr>
+        <w:spacing w:line="480" w:lineRule="auto"/>
+        <w:rPr>
+          <w:b/>
+          <w:bCs/>
+          <w:color w:val="FF0000"/>
+        </w:rPr>
+      </w:pPr>
+      <w:proofErr w:type="spellStart"/>
+      <w:r>
+        <w:t>instruccion</w:t>
+      </w:r>
+      <w:proofErr w:type="spellEnd"/>
+      <w:r>
+        <w:t xml:space="preserve"> ::= </w:t>
+      </w:r>
+      <w:proofErr w:type="spellStart"/>
+      <w:r>
+        <w:t>declaracion</w:t>
+      </w:r>
+      <w:proofErr w:type="spellEnd"/>
+      <w:r>
+        <w:t xml:space="preserve"> $ | </w:t>
+      </w:r>
+      <w:proofErr w:type="spellStart"/>
+      <w:r>
+        <w:t>asignacion</w:t>
+      </w:r>
+      <w:proofErr w:type="spellEnd"/>
+      <w:r>
+        <w:t xml:space="preserve"> $ | control </w:t>
+      </w:r>
+      <w:r>
+        <w:rPr>
+          <w:b/>
+          <w:bCs/>
+          <w:color w:val="FF0000"/>
+        </w:rPr>
+        <w:t>Principal para usarla en el bloque</w:t>
+      </w:r>
+    </w:p>
+    <w:p>
+      <w:pPr>
+        <w:spacing w:line="480" w:lineRule="auto"/>
+      </w:pPr>
+      <w:r>
+        <w:t xml:space="preserve">bloque ::= </w:t>
+      </w:r>
+      <w:proofErr w:type="spellStart"/>
+      <w:r>
+        <w:t>instruccion</w:t>
+      </w:r>
+      <w:proofErr w:type="spellEnd"/>
+      <w:r>
+        <w:t xml:space="preserve"> bloque | ε</w:t>
+      </w:r>
+    </w:p>
+    <w:p>
+      <w:pPr>
+        <w:spacing w:line="480" w:lineRule="auto"/>
+      </w:pPr>
+    </w:p>
+    <w:p>
+      <w:pPr>
+        <w:spacing w:line="480" w:lineRule="auto"/>
+      </w:pPr>
+      <w:r>
+        <w:t>numero   ::= [0-9]+                  -- enteros</w:t>
+      </w:r>
+    </w:p>
+    <w:p>
+      <w:pPr>
+        <w:spacing w:line="480" w:lineRule="auto"/>
+      </w:pPr>
+      <w:proofErr w:type="spellStart"/>
+      <w:r>
+        <w:t>floatnum</w:t>
+      </w:r>
+      <w:proofErr w:type="spellEnd"/>
+      <w:r>
+        <w:t xml:space="preserve"> ::= [0-9]+"."[0-9]+         -- números con decimales</w:t>
+      </w:r>
+    </w:p>
+    <w:p>
+      <w:pPr>
+        <w:spacing w:line="480" w:lineRule="auto"/>
+      </w:pPr>
+      <w:r>
+        <w:t>booleano ::= "true" | "false"</w:t>
+      </w:r>
+    </w:p>
+    <w:p>
+      <w:pPr>
+        <w:spacing w:line="480" w:lineRule="auto"/>
+      </w:pPr>
+      <w:r>
+        <w:t>cadena   ::= "\"" texto "\""          -- entre comillas dobles</w:t>
+      </w:r>
+    </w:p>
+    <w:p>
+      <w:pPr>
+        <w:spacing w:line="480" w:lineRule="auto"/>
+      </w:pPr>
+      <w:proofErr w:type="spellStart"/>
+      <w:r>
+        <w:t>caracter</w:t>
+      </w:r>
+      <w:proofErr w:type="spellEnd"/>
+      <w:r>
+        <w:t xml:space="preserve"> ::= "'" . "'"                -- un solo carácter</w:t>
+      </w:r>
+    </w:p>
+    <w:p>
+      <w:pPr>
+        <w:spacing w:line="480" w:lineRule="auto"/>
+      </w:pPr>
+      <w:r>
+        <w:t>id ::= [a-</w:t>
+      </w:r>
+      <w:proofErr w:type="spellStart"/>
+      <w:r>
+        <w:t>zA</w:t>
+      </w:r>
+      <w:proofErr w:type="spellEnd"/>
+      <w:r>
+        <w:t>-Z_] ([a-</w:t>
+      </w:r>
+      <w:proofErr w:type="spellStart"/>
+      <w:r>
+        <w:t>zA</w:t>
+      </w:r>
+      <w:proofErr w:type="spellEnd"/>
+      <w:r>
+        <w:t>-Z_] | [0-9])*</w:t>
+      </w:r>
     </w:p>
     <w:p>
       <w:pPr>
@@ -2069,7 +3222,6 @@
         <w:spacing w:line="480" w:lineRule="auto"/>
       </w:pPr>
       <w:r>
-        <w:lastRenderedPageBreak/>
         <w:t>Análisis de resultados</w:t>
       </w:r>
     </w:p>
@@ -2084,22 +3236,520 @@
     </w:p>
     <w:p>
       <w:pPr>
+        <w:pStyle w:val="Prrafodelista"/>
+        <w:numPr>
+          <w:ilvl w:val="0"/>
+          <w:numId w:val="3"/>
+        </w:numPr>
+      </w:pPr>
+      <w:r>
+        <w:t>Se logró cubrir las principales características de un lenguaje imperativo (tipos, expresiones, funciones y control de flujo).</w:t>
+      </w:r>
+    </w:p>
+    <w:p>
+      <w:pPr>
+        <w:pStyle w:val="Prrafodelista"/>
+        <w:numPr>
+          <w:ilvl w:val="0"/>
+          <w:numId w:val="3"/>
+        </w:numPr>
+      </w:pPr>
+      <w:r>
+        <w:t xml:space="preserve">Como mejora futura, se podría detallar aún más la semántica de operadores y la gestión de </w:t>
+      </w:r>
+      <w:proofErr w:type="spellStart"/>
+      <w:r>
+        <w:t>arrays</w:t>
+      </w:r>
+      <w:proofErr w:type="spellEnd"/>
+      <w:r>
+        <w:t>.</w:t>
+      </w:r>
+    </w:p>
+    <w:p>
+      <w:pPr>
+        <w:pStyle w:val="Prrafodelista"/>
+        <w:numPr>
+          <w:ilvl w:val="0"/>
+          <w:numId w:val="3"/>
+        </w:numPr>
+      </w:pPr>
+      <w:r>
+        <w:t>El objetivo principal de tener un lenguaje imperativo ligero se cumplió.</w:t>
+      </w:r>
+    </w:p>
+    <w:p/>
+    <w:p>
+      <w:pPr>
         <w:pStyle w:val="Ttulo3"/>
         <w:spacing w:line="480" w:lineRule="auto"/>
       </w:pPr>
       <w:r>
-        <w:t>Objetivos alcanzados</w:t>
-      </w:r>
-    </w:p>
-    <w:p>
-      <w:pPr>
-        <w:pStyle w:val="Ttulo3"/>
-        <w:spacing w:line="480" w:lineRule="auto"/>
-      </w:pPr>
-      <w:r>
-        <w:t>Objetivos no alcanzados</w:t>
-      </w:r>
-    </w:p>
+        <w:t xml:space="preserve">Objetivos </w:t>
+      </w:r>
+    </w:p>
+    <w:tbl>
+      <w:tblPr>
+        <w:tblStyle w:val="Tablaconcuadrcula"/>
+        <w:tblW w:w="0" w:type="auto"/>
+        <w:tblLook w:val="04A0" w:firstRow="1" w:lastRow="0" w:firstColumn="1" w:lastColumn="0" w:noHBand="0" w:noVBand="1"/>
+      </w:tblPr>
+      <w:tblGrid>
+        <w:gridCol w:w="3116"/>
+        <w:gridCol w:w="3117"/>
+        <w:gridCol w:w="3117"/>
+      </w:tblGrid>
+      <w:tr>
+        <w:tc>
+          <w:tcPr>
+            <w:tcW w:w="3116" w:type="dxa"/>
+          </w:tcPr>
+          <w:p>
+            <w:pPr>
+              <w:spacing w:line="480" w:lineRule="auto"/>
+              <w:rPr>
+                <w:b/>
+                <w:bCs/>
+              </w:rPr>
+            </w:pPr>
+            <w:r>
+              <w:rPr>
+                <w:b/>
+                <w:bCs/>
+              </w:rPr>
+              <w:t>Objetivo</w:t>
+            </w:r>
+          </w:p>
+        </w:tc>
+        <w:tc>
+          <w:tcPr>
+            <w:tcW w:w="3117" w:type="dxa"/>
+          </w:tcPr>
+          <w:p>
+            <w:pPr>
+              <w:spacing w:line="480" w:lineRule="auto"/>
+              <w:rPr>
+                <w:b/>
+                <w:bCs/>
+              </w:rPr>
+            </w:pPr>
+            <w:r>
+              <w:rPr>
+                <w:b/>
+                <w:bCs/>
+              </w:rPr>
+              <w:t>Alcanzado</w:t>
+            </w:r>
+          </w:p>
+        </w:tc>
+        <w:tc>
+          <w:tcPr>
+            <w:tcW w:w="3117" w:type="dxa"/>
+          </w:tcPr>
+          <w:p>
+            <w:pPr>
+              <w:spacing w:line="480" w:lineRule="auto"/>
+              <w:rPr>
+                <w:b/>
+                <w:bCs/>
+              </w:rPr>
+            </w:pPr>
+            <w:r>
+              <w:rPr>
+                <w:b/>
+                <w:bCs/>
+              </w:rPr>
+              <w:t>No alcanzado</w:t>
+            </w:r>
+          </w:p>
+        </w:tc>
+      </w:tr>
+      <w:tr>
+        <w:tc>
+          <w:tcPr>
+            <w:tcW w:w="3116" w:type="dxa"/>
+          </w:tcPr>
+          <w:p>
+            <w:pPr>
+              <w:spacing w:line="480" w:lineRule="auto"/>
+            </w:pPr>
+            <w:r>
+              <w:lastRenderedPageBreak/>
+              <w:t>Diseñar una gramática en notación BNF</w:t>
+            </w:r>
+          </w:p>
+        </w:tc>
+        <w:tc>
+          <w:tcPr>
+            <w:tcW w:w="3117" w:type="dxa"/>
+          </w:tcPr>
+          <w:p>
+            <w:pPr>
+              <w:spacing w:line="480" w:lineRule="auto"/>
+            </w:pPr>
+          </w:p>
+        </w:tc>
+        <w:tc>
+          <w:tcPr>
+            <w:tcW w:w="3117" w:type="dxa"/>
+          </w:tcPr>
+          <w:p>
+            <w:pPr>
+              <w:spacing w:line="480" w:lineRule="auto"/>
+            </w:pPr>
+          </w:p>
+        </w:tc>
+      </w:tr>
+      <w:tr>
+        <w:tc>
+          <w:tcPr>
+            <w:tcW w:w="3116" w:type="dxa"/>
+          </w:tcPr>
+          <w:p>
+            <w:pPr>
+              <w:spacing w:line="480" w:lineRule="auto"/>
+            </w:pPr>
+            <w:r>
+              <w:t>Permitir la creación de funciones y un procedimiento principal (</w:t>
+            </w:r>
+            <w:proofErr w:type="spellStart"/>
+            <w:r>
+              <w:t>main</w:t>
+            </w:r>
+            <w:proofErr w:type="spellEnd"/>
+            <w:r>
+              <w:t>)</w:t>
+            </w:r>
+          </w:p>
+        </w:tc>
+        <w:tc>
+          <w:tcPr>
+            <w:tcW w:w="3117" w:type="dxa"/>
+          </w:tcPr>
+          <w:p>
+            <w:pPr>
+              <w:spacing w:line="480" w:lineRule="auto"/>
+            </w:pPr>
+          </w:p>
+        </w:tc>
+        <w:tc>
+          <w:tcPr>
+            <w:tcW w:w="3117" w:type="dxa"/>
+          </w:tcPr>
+          <w:p>
+            <w:pPr>
+              <w:spacing w:line="480" w:lineRule="auto"/>
+            </w:pPr>
+          </w:p>
+        </w:tc>
+      </w:tr>
+      <w:tr>
+        <w:tc>
+          <w:tcPr>
+            <w:tcW w:w="3116" w:type="dxa"/>
+          </w:tcPr>
+          <w:p>
+            <w:pPr>
+              <w:spacing w:line="480" w:lineRule="auto"/>
+            </w:pPr>
+            <w:r>
+              <w:t xml:space="preserve">Incorporar estructuras de control (decide </w:t>
+            </w:r>
+            <w:proofErr w:type="spellStart"/>
+            <w:r>
+              <w:t>of</w:t>
+            </w:r>
+            <w:proofErr w:type="spellEnd"/>
+            <w:r>
+              <w:t xml:space="preserve">, </w:t>
+            </w:r>
+            <w:proofErr w:type="spellStart"/>
+            <w:r>
+              <w:t>loop</w:t>
+            </w:r>
+            <w:proofErr w:type="spellEnd"/>
+            <w:r>
+              <w:t xml:space="preserve">, </w:t>
+            </w:r>
+            <w:proofErr w:type="spellStart"/>
+            <w:r>
+              <w:t>for</w:t>
+            </w:r>
+            <w:proofErr w:type="spellEnd"/>
+            <w:r>
+              <w:t>)</w:t>
+            </w:r>
+          </w:p>
+        </w:tc>
+        <w:tc>
+          <w:tcPr>
+            <w:tcW w:w="3117" w:type="dxa"/>
+          </w:tcPr>
+          <w:p>
+            <w:pPr>
+              <w:spacing w:line="480" w:lineRule="auto"/>
+            </w:pPr>
+          </w:p>
+        </w:tc>
+        <w:tc>
+          <w:tcPr>
+            <w:tcW w:w="3117" w:type="dxa"/>
+          </w:tcPr>
+          <w:p>
+            <w:pPr>
+              <w:spacing w:line="480" w:lineRule="auto"/>
+            </w:pPr>
+          </w:p>
+        </w:tc>
+      </w:tr>
+      <w:tr>
+        <w:tc>
+          <w:tcPr>
+            <w:tcW w:w="3116" w:type="dxa"/>
+          </w:tcPr>
+          <w:p>
+            <w:pPr>
+              <w:spacing w:line="480" w:lineRule="auto"/>
+            </w:pPr>
+            <w:r>
+              <w:t>Definir bloques de código con ¿ y ? y expresiones agrupadas con є y э</w:t>
+            </w:r>
+          </w:p>
+        </w:tc>
+        <w:tc>
+          <w:tcPr>
+            <w:tcW w:w="3117" w:type="dxa"/>
+          </w:tcPr>
+          <w:p>
+            <w:pPr>
+              <w:spacing w:line="480" w:lineRule="auto"/>
+            </w:pPr>
+          </w:p>
+        </w:tc>
+        <w:tc>
+          <w:tcPr>
+            <w:tcW w:w="3117" w:type="dxa"/>
+          </w:tcPr>
+          <w:p>
+            <w:pPr>
+              <w:spacing w:line="480" w:lineRule="auto"/>
+            </w:pPr>
+          </w:p>
+        </w:tc>
+      </w:tr>
+      <w:tr>
+        <w:tc>
+          <w:tcPr>
+            <w:tcW w:w="3116" w:type="dxa"/>
+          </w:tcPr>
+          <w:p>
+            <w:pPr>
+              <w:spacing w:line="480" w:lineRule="auto"/>
+            </w:pPr>
+            <w:r>
+              <w:t>Soportar variables globales y locales</w:t>
+            </w:r>
+          </w:p>
+        </w:tc>
+        <w:tc>
+          <w:tcPr>
+            <w:tcW w:w="3117" w:type="dxa"/>
+          </w:tcPr>
+          <w:p>
+            <w:pPr>
+              <w:spacing w:line="480" w:lineRule="auto"/>
+            </w:pPr>
+          </w:p>
+        </w:tc>
+        <w:tc>
+          <w:tcPr>
+            <w:tcW w:w="3117" w:type="dxa"/>
+          </w:tcPr>
+          <w:p>
+            <w:pPr>
+              <w:spacing w:line="480" w:lineRule="auto"/>
+            </w:pPr>
+          </w:p>
+        </w:tc>
+      </w:tr>
+      <w:tr>
+        <w:tc>
+          <w:tcPr>
+            <w:tcW w:w="3116" w:type="dxa"/>
+          </w:tcPr>
+          <w:p>
+            <w:pPr>
+              <w:spacing w:line="480" w:lineRule="auto"/>
+            </w:pPr>
+            <w:r>
+              <w:t>Soportar variables globales y locales</w:t>
+            </w:r>
+          </w:p>
+        </w:tc>
+        <w:tc>
+          <w:tcPr>
+            <w:tcW w:w="3117" w:type="dxa"/>
+          </w:tcPr>
+          <w:p>
+            <w:pPr>
+              <w:spacing w:line="480" w:lineRule="auto"/>
+            </w:pPr>
+          </w:p>
+        </w:tc>
+        <w:tc>
+          <w:tcPr>
+            <w:tcW w:w="3117" w:type="dxa"/>
+          </w:tcPr>
+          <w:p>
+            <w:pPr>
+              <w:spacing w:line="480" w:lineRule="auto"/>
+            </w:pPr>
+          </w:p>
+        </w:tc>
+      </w:tr>
+      <w:tr>
+        <w:tc>
+          <w:tcPr>
+            <w:tcW w:w="3116" w:type="dxa"/>
+          </w:tcPr>
+          <w:p>
+            <w:pPr>
+              <w:spacing w:line="480" w:lineRule="auto"/>
+            </w:pPr>
+            <w:r>
+              <w:t>Definir expresiones aritméticas, relacionales y lógicas</w:t>
+            </w:r>
+          </w:p>
+        </w:tc>
+        <w:tc>
+          <w:tcPr>
+            <w:tcW w:w="3117" w:type="dxa"/>
+          </w:tcPr>
+          <w:p>
+            <w:pPr>
+              <w:spacing w:line="480" w:lineRule="auto"/>
+            </w:pPr>
+          </w:p>
+        </w:tc>
+        <w:tc>
+          <w:tcPr>
+            <w:tcW w:w="3117" w:type="dxa"/>
+          </w:tcPr>
+          <w:p>
+            <w:pPr>
+              <w:spacing w:line="480" w:lineRule="auto"/>
+            </w:pPr>
+          </w:p>
+        </w:tc>
+      </w:tr>
+      <w:tr>
+        <w:tc>
+          <w:tcPr>
+            <w:tcW w:w="3116" w:type="dxa"/>
+          </w:tcPr>
+          <w:p>
+            <w:pPr>
+              <w:spacing w:line="480" w:lineRule="auto"/>
+            </w:pPr>
+            <w:r>
+              <w:t>Incluir sentencias de entrada y salida</w:t>
+            </w:r>
+          </w:p>
+        </w:tc>
+        <w:tc>
+          <w:tcPr>
+            <w:tcW w:w="3117" w:type="dxa"/>
+          </w:tcPr>
+          <w:p>
+            <w:pPr>
+              <w:spacing w:line="480" w:lineRule="auto"/>
+            </w:pPr>
+          </w:p>
+        </w:tc>
+        <w:tc>
+          <w:tcPr>
+            <w:tcW w:w="3117" w:type="dxa"/>
+          </w:tcPr>
+          <w:p>
+            <w:pPr>
+              <w:spacing w:line="480" w:lineRule="auto"/>
+            </w:pPr>
+          </w:p>
+        </w:tc>
+      </w:tr>
+      <w:tr>
+        <w:tc>
+          <w:tcPr>
+            <w:tcW w:w="3116" w:type="dxa"/>
+          </w:tcPr>
+          <w:p>
+            <w:pPr>
+              <w:spacing w:line="480" w:lineRule="auto"/>
+            </w:pPr>
+            <w:r>
+              <w:t>Permitir comentarios de una y varias líneas</w:t>
+            </w:r>
+          </w:p>
+        </w:tc>
+        <w:tc>
+          <w:tcPr>
+            <w:tcW w:w="3117" w:type="dxa"/>
+          </w:tcPr>
+          <w:p>
+            <w:pPr>
+              <w:spacing w:line="480" w:lineRule="auto"/>
+            </w:pPr>
+          </w:p>
+        </w:tc>
+        <w:tc>
+          <w:tcPr>
+            <w:tcW w:w="3117" w:type="dxa"/>
+          </w:tcPr>
+          <w:p>
+            <w:pPr>
+              <w:spacing w:line="480" w:lineRule="auto"/>
+            </w:pPr>
+          </w:p>
+        </w:tc>
+      </w:tr>
+      <w:tr>
+        <w:tc>
+          <w:tcPr>
+            <w:tcW w:w="3116" w:type="dxa"/>
+          </w:tcPr>
+          <w:p>
+            <w:pPr>
+              <w:spacing w:line="480" w:lineRule="auto"/>
+            </w:pPr>
+            <w:r>
+              <w:lastRenderedPageBreak/>
+              <w:t>Asegurar que la gramática pueda generar programas válidos</w:t>
+            </w:r>
+          </w:p>
+        </w:tc>
+        <w:tc>
+          <w:tcPr>
+            <w:tcW w:w="3117" w:type="dxa"/>
+          </w:tcPr>
+          <w:p>
+            <w:pPr>
+              <w:spacing w:line="480" w:lineRule="auto"/>
+            </w:pPr>
+          </w:p>
+        </w:tc>
+        <w:tc>
+          <w:tcPr>
+            <w:tcW w:w="3117" w:type="dxa"/>
+          </w:tcPr>
+          <w:p>
+            <w:pPr>
+              <w:spacing w:line="480" w:lineRule="auto"/>
+            </w:pPr>
+          </w:p>
+        </w:tc>
+      </w:tr>
+    </w:tbl>
+    <w:p/>
     <w:p>
       <w:pPr>
         <w:pStyle w:val="Ttulo2"/>
@@ -2121,6 +3771,14 @@
           <w:t>https://github.com/jimendezm/tarea1-ce</w:t>
         </w:r>
       </w:hyperlink>
+      <w:r>
+        <w:t xml:space="preserve"> </w:t>
+      </w:r>
+    </w:p>
+    <w:p>
+      <w:pPr>
+        <w:spacing w:line="480" w:lineRule="auto"/>
+      </w:pPr>
       <w:r>
         <w:t xml:space="preserve"> </w:t>
       </w:r>
@@ -2435,11 +4093,127 @@
       </w:rPr>
     </w:lvl>
   </w:abstractNum>
+  <w:abstractNum w:abstractNumId="2" w15:restartNumberingAfterBreak="0">
+    <w:nsid w:val="73E03075"/>
+    <w:multiLevelType w:val="hybridMultilevel"/>
+    <w:tmpl w:val="DE62F10E"/>
+    <w:lvl w:ilvl="0" w:tplc="F2485888">
+      <w:start w:val="1"/>
+      <w:numFmt w:val="bullet"/>
+      <w:lvlText w:val=""/>
+      <w:lvlJc w:val="left"/>
+      <w:pPr>
+        <w:ind w:left="720" w:hanging="360"/>
+      </w:pPr>
+      <w:rPr>
+        <w:rFonts w:ascii="Symbol" w:hAnsi="Symbol" w:hint="default"/>
+      </w:rPr>
+    </w:lvl>
+    <w:lvl w:ilvl="1" w:tplc="FFFFFFFF" w:tentative="1">
+      <w:start w:val="1"/>
+      <w:numFmt w:val="bullet"/>
+      <w:lvlText w:val="o"/>
+      <w:lvlJc w:val="left"/>
+      <w:pPr>
+        <w:ind w:left="1440" w:hanging="360"/>
+      </w:pPr>
+      <w:rPr>
+        <w:rFonts w:ascii="Courier New" w:hAnsi="Courier New" w:cs="Courier New" w:hint="default"/>
+      </w:rPr>
+    </w:lvl>
+    <w:lvl w:ilvl="2" w:tplc="FFFFFFFF" w:tentative="1">
+      <w:start w:val="1"/>
+      <w:numFmt w:val="bullet"/>
+      <w:lvlText w:val=""/>
+      <w:lvlJc w:val="left"/>
+      <w:pPr>
+        <w:ind w:left="2160" w:hanging="360"/>
+      </w:pPr>
+      <w:rPr>
+        <w:rFonts w:ascii="Wingdings" w:hAnsi="Wingdings" w:hint="default"/>
+      </w:rPr>
+    </w:lvl>
+    <w:lvl w:ilvl="3" w:tplc="FFFFFFFF" w:tentative="1">
+      <w:start w:val="1"/>
+      <w:numFmt w:val="bullet"/>
+      <w:lvlText w:val=""/>
+      <w:lvlJc w:val="left"/>
+      <w:pPr>
+        <w:ind w:left="2880" w:hanging="360"/>
+      </w:pPr>
+      <w:rPr>
+        <w:rFonts w:ascii="Symbol" w:hAnsi="Symbol" w:hint="default"/>
+      </w:rPr>
+    </w:lvl>
+    <w:lvl w:ilvl="4" w:tplc="FFFFFFFF" w:tentative="1">
+      <w:start w:val="1"/>
+      <w:numFmt w:val="bullet"/>
+      <w:lvlText w:val="o"/>
+      <w:lvlJc w:val="left"/>
+      <w:pPr>
+        <w:ind w:left="3600" w:hanging="360"/>
+      </w:pPr>
+      <w:rPr>
+        <w:rFonts w:ascii="Courier New" w:hAnsi="Courier New" w:cs="Courier New" w:hint="default"/>
+      </w:rPr>
+    </w:lvl>
+    <w:lvl w:ilvl="5" w:tplc="FFFFFFFF" w:tentative="1">
+      <w:start w:val="1"/>
+      <w:numFmt w:val="bullet"/>
+      <w:lvlText w:val=""/>
+      <w:lvlJc w:val="left"/>
+      <w:pPr>
+        <w:ind w:left="4320" w:hanging="360"/>
+      </w:pPr>
+      <w:rPr>
+        <w:rFonts w:ascii="Wingdings" w:hAnsi="Wingdings" w:hint="default"/>
+      </w:rPr>
+    </w:lvl>
+    <w:lvl w:ilvl="6" w:tplc="FFFFFFFF" w:tentative="1">
+      <w:start w:val="1"/>
+      <w:numFmt w:val="bullet"/>
+      <w:lvlText w:val=""/>
+      <w:lvlJc w:val="left"/>
+      <w:pPr>
+        <w:ind w:left="5040" w:hanging="360"/>
+      </w:pPr>
+      <w:rPr>
+        <w:rFonts w:ascii="Symbol" w:hAnsi="Symbol" w:hint="default"/>
+      </w:rPr>
+    </w:lvl>
+    <w:lvl w:ilvl="7" w:tplc="FFFFFFFF" w:tentative="1">
+      <w:start w:val="1"/>
+      <w:numFmt w:val="bullet"/>
+      <w:lvlText w:val="o"/>
+      <w:lvlJc w:val="left"/>
+      <w:pPr>
+        <w:ind w:left="5760" w:hanging="360"/>
+      </w:pPr>
+      <w:rPr>
+        <w:rFonts w:ascii="Courier New" w:hAnsi="Courier New" w:cs="Courier New" w:hint="default"/>
+      </w:rPr>
+    </w:lvl>
+    <w:lvl w:ilvl="8" w:tplc="FFFFFFFF" w:tentative="1">
+      <w:start w:val="1"/>
+      <w:numFmt w:val="bullet"/>
+      <w:lvlText w:val=""/>
+      <w:lvlJc w:val="left"/>
+      <w:pPr>
+        <w:ind w:left="6480" w:hanging="360"/>
+      </w:pPr>
+      <w:rPr>
+        <w:rFonts w:ascii="Wingdings" w:hAnsi="Wingdings" w:hint="default"/>
+      </w:rPr>
+    </w:lvl>
+  </w:abstractNum>
   <w:num w:numId="1" w16cid:durableId="1371563949">
     <w:abstractNumId w:val="0"/>
   </w:num>
   <w:num w:numId="2" w16cid:durableId="1781533036">
     <w:abstractNumId w:val="1"/>
+  </w:num>
+  <w:num w:numId="3" w16cid:durableId="819884045">
+    <w:abstractNumId w:val="2"/>
   </w:num>
 </w:numbering>
 </file>
@@ -3048,6 +4822,7 @@
   <w:style w:type="character" w:default="1" w:styleId="Fuentedeprrafopredeter">
     <w:name w:val="Default Paragraph Font"/>
     <w:uiPriority w:val="1"/>
+    <w:semiHidden/>
     <w:unhideWhenUsed/>
   </w:style>
   <w:style w:type="table" w:default="1" w:styleId="Tablanormal">
@@ -3699,6 +5474,23 @@
 </file>
 
 <file path=customXml/item1.xml><?xml version="1.0" encoding="utf-8"?>
+<p:properties xmlns:p="http://schemas.microsoft.com/office/2006/metadata/properties" xmlns:xsi="http://www.w3.org/2001/XMLSchema-instance" xmlns:pc="http://schemas.microsoft.com/office/infopath/2007/PartnerControls">
+  <documentManagement>
+    <_activity xmlns="7d25543e-feea-43c7-9776-01627396393f" xsi:nil="true"/>
+  </documentManagement>
+</p:properties>
+</file>
+
+<file path=customXml/item2.xml><?xml version="1.0" encoding="utf-8"?>
+<?mso-contentType ?>
+<FormTemplates xmlns="http://schemas.microsoft.com/sharepoint/v3/contenttype/forms">
+  <Display>DocumentLibraryForm</Display>
+  <Edit>DocumentLibraryForm</Edit>
+  <New>DocumentLibraryForm</New>
+</FormTemplates>
+</file>
+
+<file path=customXml/item3.xml><?xml version="1.0" encoding="utf-8"?>
 <ct:contentTypeSchema xmlns:ct="http://schemas.microsoft.com/office/2006/metadata/contentType" xmlns:ma="http://schemas.microsoft.com/office/2006/metadata/properties/metaAttributes" ct:_="" ma:_="" ma:contentTypeName="Documento" ma:contentTypeID="0x0101009B6E0CC4907A074A895F778C3021B9B3" ma:contentTypeVersion="14" ma:contentTypeDescription="Crear nuevo documento." ma:contentTypeScope="" ma:versionID="ce289e9980591c13cc13233a205ec08f">
   <xsd:schema xmlns:xsd="http://www.w3.org/2001/XMLSchema" xmlns:xs="http://www.w3.org/2001/XMLSchema" xmlns:p="http://schemas.microsoft.com/office/2006/metadata/properties" xmlns:ns3="7d25543e-feea-43c7-9776-01627396393f" xmlns:ns4="8424d910-10f1-4f85-95e5-b51f1d1c7f56" targetNamespace="http://schemas.microsoft.com/office/2006/metadata/properties" ma:root="true" ma:fieldsID="0b26e3dba33729ef9c892a7f91186269" ns3:_="" ns4:_="">
     <xsd:import namespace="7d25543e-feea-43c7-9776-01627396393f"/>
@@ -3925,24 +5717,25 @@
 </ct:contentTypeSchema>
 </file>
 
-<file path=customXml/item2.xml><?xml version="1.0" encoding="utf-8"?>
-<?mso-contentType ?>
-<FormTemplates xmlns="http://schemas.microsoft.com/sharepoint/v3/contenttype/forms">
-  <Display>DocumentLibraryForm</Display>
-  <Edit>DocumentLibraryForm</Edit>
-  <New>DocumentLibraryForm</New>
-</FormTemplates>
+<file path=customXml/itemProps1.xml><?xml version="1.0" encoding="utf-8"?>
+<ds:datastoreItem xmlns:ds="http://schemas.openxmlformats.org/officeDocument/2006/customXml" ds:itemID="{235B9547-945A-46C4-972B-4B1F7F498B48}">
+  <ds:schemaRefs>
+    <ds:schemaRef ds:uri="http://schemas.microsoft.com/office/2006/metadata/properties"/>
+    <ds:schemaRef ds:uri="http://schemas.microsoft.com/office/infopath/2007/PartnerControls"/>
+    <ds:schemaRef ds:uri="7d25543e-feea-43c7-9776-01627396393f"/>
+  </ds:schemaRefs>
+</ds:datastoreItem>
 </file>
 
-<file path=customXml/item3.xml><?xml version="1.0" encoding="utf-8"?>
-<p:properties xmlns:p="http://schemas.microsoft.com/office/2006/metadata/properties" xmlns:xsi="http://www.w3.org/2001/XMLSchema-instance" xmlns:pc="http://schemas.microsoft.com/office/infopath/2007/PartnerControls">
-  <documentManagement>
-    <_activity xmlns="7d25543e-feea-43c7-9776-01627396393f" xsi:nil="true"/>
-  </documentManagement>
-</p:properties>
+<file path=customXml/itemProps2.xml><?xml version="1.0" encoding="utf-8"?>
+<ds:datastoreItem xmlns:ds="http://schemas.openxmlformats.org/officeDocument/2006/customXml" ds:itemID="{84B491F7-AE05-4B29-9324-30C021DE5161}">
+  <ds:schemaRefs>
+    <ds:schemaRef ds:uri="http://schemas.microsoft.com/sharepoint/v3/contenttype/forms"/>
+  </ds:schemaRefs>
+</ds:datastoreItem>
 </file>
 
-<file path=customXml/itemProps1.xml><?xml version="1.0" encoding="utf-8"?>
+<file path=customXml/itemProps3.xml><?xml version="1.0" encoding="utf-8"?>
 <ds:datastoreItem xmlns:ds="http://schemas.openxmlformats.org/officeDocument/2006/customXml" ds:itemID="{2FBA3ADD-D372-432A-B59D-0A15EC944C06}">
   <ds:schemaRefs>
     <ds:schemaRef ds:uri="http://schemas.microsoft.com/office/2006/metadata/contentType"/>
@@ -3959,22 +5752,4 @@
     <ds:schemaRef ds:uri="http://schemas.microsoft.com/internal/obd"/>
   </ds:schemaRefs>
 </ds:datastoreItem>
-</file>
-
-<file path=customXml/itemProps2.xml><?xml version="1.0" encoding="utf-8"?>
-<ds:datastoreItem xmlns:ds="http://schemas.openxmlformats.org/officeDocument/2006/customXml" ds:itemID="{84B491F7-AE05-4B29-9324-30C021DE5161}">
-  <ds:schemaRefs>
-    <ds:schemaRef ds:uri="http://schemas.microsoft.com/sharepoint/v3/contenttype/forms"/>
-  </ds:schemaRefs>
-</ds:datastoreItem>
-</file>
-
-<file path=customXml/itemProps3.xml><?xml version="1.0" encoding="utf-8"?>
-<ds:datastoreItem xmlns:ds="http://schemas.openxmlformats.org/officeDocument/2006/customXml" ds:itemID="{235B9547-945A-46C4-972B-4B1F7F498B48}">
-  <ds:schemaRefs>
-    <ds:schemaRef ds:uri="http://schemas.microsoft.com/office/2006/metadata/properties"/>
-    <ds:schemaRef ds:uri="http://schemas.microsoft.com/office/infopath/2007/PartnerControls"/>
-    <ds:schemaRef ds:uri="7d25543e-feea-43c7-9776-01627396393f"/>
-  </ds:schemaRefs>
-</ds:datastoreItem>
 </file>
</xml_diff>

<commit_message>
Expresiones aritméticas en general
</commit_message>
<xml_diff>
--- a/T1_GramáticaBNF.docx
+++ b/T1_GramáticaBNF.docx
@@ -3808,6 +3808,190 @@
           <w:noProof/>
           <w:lang w:val="en-US"/>
         </w:rPr>
+        <w:t>// Expresión de potencia. Está aparte porque tiene mayor precedencia.</w:t>
+      </w:r>
+    </w:p>
+    <w:p>
+      <w:pPr>
+        <w:spacing w:line="276" w:lineRule="auto"/>
+        <w:rPr>
+          <w:rFonts w:ascii="Consolas" w:hAnsi="Consolas"/>
+          <w:noProof/>
+          <w:lang w:val="en-US"/>
+        </w:rPr>
+      </w:pPr>
+      <w:r>
+        <w:rPr>
+          <w:rFonts w:ascii="Consolas" w:hAnsi="Consolas"/>
+          <w:noProof/>
+          <w:lang w:val="en-US"/>
+        </w:rPr>
+        <w:t xml:space="preserve">base_exp_expr ::= </w:t>
+      </w:r>
+      <w:r>
+        <w:rPr>
+          <w:rFonts w:ascii="Consolas" w:hAnsi="Consolas"/>
+          <w:noProof/>
+          <w:lang w:val="en-US"/>
+        </w:rPr>
+        <w:t>id</w:t>
+      </w:r>
+      <w:r>
+        <w:rPr>
+          <w:rFonts w:ascii="Consolas" w:hAnsi="Consolas"/>
+          <w:noProof/>
+          <w:lang w:val="en-US"/>
+        </w:rPr>
+        <w:t xml:space="preserve"> </w:t>
+      </w:r>
+      <w:r>
+        <w:rPr>
+          <w:rFonts w:ascii="Consolas" w:hAnsi="Consolas"/>
+          <w:noProof/>
+          <w:lang w:val="en-US"/>
+        </w:rPr>
+        <w:t>|</w:t>
+      </w:r>
+      <w:r>
+        <w:rPr>
+          <w:rFonts w:ascii="Consolas" w:hAnsi="Consolas"/>
+          <w:noProof/>
+          <w:lang w:val="en-US"/>
+        </w:rPr>
+        <w:t xml:space="preserve"> </w:t>
+      </w:r>
+      <w:r>
+        <w:rPr>
+          <w:rFonts w:ascii="Consolas" w:hAnsi="Consolas"/>
+          <w:noProof/>
+          <w:lang w:val="en-US"/>
+        </w:rPr>
+        <w:t>int</w:t>
+      </w:r>
+      <w:r>
+        <w:rPr>
+          <w:rFonts w:ascii="Consolas" w:hAnsi="Consolas"/>
+          <w:noProof/>
+          <w:lang w:val="en-US"/>
+        </w:rPr>
+        <w:t xml:space="preserve"> </w:t>
+      </w:r>
+      <w:r>
+        <w:rPr>
+          <w:rFonts w:ascii="Consolas" w:hAnsi="Consolas"/>
+          <w:noProof/>
+          <w:lang w:val="en-US"/>
+        </w:rPr>
+        <w:t>|</w:t>
+      </w:r>
+      <w:r>
+        <w:rPr>
+          <w:rFonts w:ascii="Consolas" w:hAnsi="Consolas"/>
+          <w:noProof/>
+          <w:lang w:val="en-US"/>
+        </w:rPr>
+        <w:t xml:space="preserve"> </w:t>
+      </w:r>
+      <w:r>
+        <w:rPr>
+          <w:rFonts w:ascii="Consolas" w:hAnsi="Consolas"/>
+          <w:noProof/>
+          <w:lang w:val="en-US"/>
+        </w:rPr>
+        <w:t>float</w:t>
+      </w:r>
+      <w:r>
+        <w:rPr>
+          <w:rFonts w:ascii="Consolas" w:hAnsi="Consolas"/>
+          <w:noProof/>
+          <w:lang w:val="en-US"/>
+        </w:rPr>
+        <w:t xml:space="preserve"> </w:t>
+      </w:r>
+      <w:r>
+        <w:rPr>
+          <w:rFonts w:ascii="Consolas" w:hAnsi="Consolas"/>
+          <w:noProof/>
+          <w:lang w:val="en-US"/>
+        </w:rPr>
+        <w:t>|</w:t>
+      </w:r>
+      <w:r>
+        <w:rPr>
+          <w:rFonts w:ascii="Consolas" w:hAnsi="Consolas"/>
+          <w:noProof/>
+          <w:lang w:val="en-US"/>
+        </w:rPr>
+        <w:t xml:space="preserve"> </w:t>
+      </w:r>
+      <w:r>
+        <w:rPr>
+          <w:rFonts w:ascii="Consolas" w:hAnsi="Consolas"/>
+          <w:noProof/>
+          <w:lang w:val="en-US"/>
+        </w:rPr>
+        <w:t>inc_dec_expr</w:t>
+      </w:r>
+    </w:p>
+    <w:p>
+      <w:pPr>
+        <w:spacing w:line="276" w:lineRule="auto"/>
+        <w:rPr>
+          <w:rFonts w:ascii="Consolas" w:hAnsi="Consolas"/>
+          <w:noProof/>
+          <w:lang w:val="en-US"/>
+        </w:rPr>
+      </w:pPr>
+      <w:r>
+        <w:rPr>
+          <w:rFonts w:ascii="Consolas" w:hAnsi="Consolas"/>
+          <w:noProof/>
+          <w:lang w:val="en-US"/>
+        </w:rPr>
+        <w:t xml:space="preserve">power_expr ::= </w:t>
+      </w:r>
+      <w:r>
+        <w:rPr>
+          <w:rFonts w:ascii="Consolas" w:hAnsi="Consolas"/>
+          <w:noProof/>
+          <w:lang w:val="en-US"/>
+        </w:rPr>
+        <w:t xml:space="preserve">base_exp_expr </w:t>
+      </w:r>
+      <w:r>
+        <w:rPr>
+          <w:rFonts w:ascii="Consolas" w:hAnsi="Consolas"/>
+          <w:noProof/>
+          <w:lang w:val="en-US"/>
+        </w:rPr>
+        <w:t>"^" base_exp_expr</w:t>
+      </w:r>
+    </w:p>
+    <w:p>
+      <w:pPr>
+        <w:spacing w:line="276" w:lineRule="auto"/>
+        <w:rPr>
+          <w:rFonts w:ascii="Consolas" w:hAnsi="Consolas"/>
+          <w:noProof/>
+          <w:lang w:val="en-US"/>
+        </w:rPr>
+      </w:pPr>
+    </w:p>
+    <w:p>
+      <w:pPr>
+        <w:spacing w:line="276" w:lineRule="auto"/>
+        <w:rPr>
+          <w:rFonts w:ascii="Consolas" w:hAnsi="Consolas"/>
+          <w:noProof/>
+          <w:lang w:val="en-US"/>
+        </w:rPr>
+      </w:pPr>
+      <w:r>
+        <w:rPr>
+          <w:rFonts w:ascii="Consolas" w:hAnsi="Consolas"/>
+          <w:noProof/>
+          <w:lang w:val="en-US"/>
+        </w:rPr>
         <w:t xml:space="preserve">// </w:t>
       </w:r>
       <w:r>
@@ -3890,7 +4074,23 @@
           <w:noProof/>
           <w:lang w:val="en-US"/>
         </w:rPr>
-        <w:t>int|float)</w:t>
+        <w:t>int|float</w:t>
+      </w:r>
+      <w:r>
+        <w:rPr>
+          <w:rFonts w:ascii="Consolas" w:hAnsi="Consolas"/>
+          <w:noProof/>
+          <w:lang w:val="en-US"/>
+        </w:rPr>
+        <w:t>|power_expr</w:t>
+      </w:r>
+      <w:r>
+        <w:rPr>
+          <w:rFonts w:ascii="Consolas" w:hAnsi="Consolas"/>
+          <w:noProof/>
+          <w:lang w:val="en-US"/>
+        </w:rPr>
+        <w:t>)</w:t>
       </w:r>
     </w:p>
     <w:p>
@@ -3992,100 +4192,6 @@
           <w:noProof/>
           <w:lang w:val="en-US"/>
         </w:rPr>
-        <w:t>// Expresión de potencia. Está aparte porque tiene mayor precedencia.</w:t>
-      </w:r>
-    </w:p>
-    <w:p>
-      <w:pPr>
-        <w:spacing w:line="276" w:lineRule="auto"/>
-        <w:rPr>
-          <w:rFonts w:ascii="Consolas" w:hAnsi="Consolas"/>
-          <w:noProof/>
-          <w:lang w:val="en-US"/>
-        </w:rPr>
-      </w:pPr>
-      <w:r>
-        <w:rPr>
-          <w:rFonts w:ascii="Consolas" w:hAnsi="Consolas"/>
-          <w:noProof/>
-          <w:lang w:val="en-US"/>
-        </w:rPr>
-        <w:t>power_expr ::= (</w:t>
-      </w:r>
-      <w:r>
-        <w:rPr>
-          <w:rFonts w:ascii="Consolas" w:hAnsi="Consolas"/>
-          <w:noProof/>
-          <w:lang w:val="en-US"/>
-        </w:rPr>
-        <w:t>id|</w:t>
-      </w:r>
-      <w:r>
-        <w:rPr>
-          <w:rFonts w:ascii="Consolas" w:hAnsi="Consolas"/>
-          <w:noProof/>
-          <w:lang w:val="en-US"/>
-        </w:rPr>
-        <w:t>int|float) "^</w:t>
-      </w:r>
-      <w:r>
-        <w:rPr>
-          <w:rFonts w:ascii="Consolas" w:hAnsi="Consolas"/>
-          <w:noProof/>
-          <w:lang w:val="en-US"/>
-        </w:rPr>
-        <w:t>"</w:t>
-      </w:r>
-      <w:r>
-        <w:rPr>
-          <w:rFonts w:ascii="Consolas" w:hAnsi="Consolas"/>
-          <w:noProof/>
-          <w:lang w:val="en-US"/>
-        </w:rPr>
-        <w:t xml:space="preserve"> (</w:t>
-      </w:r>
-      <w:r>
-        <w:rPr>
-          <w:rFonts w:ascii="Consolas" w:hAnsi="Consolas"/>
-          <w:noProof/>
-          <w:lang w:val="en-US"/>
-        </w:rPr>
-        <w:t>id|</w:t>
-      </w:r>
-      <w:r>
-        <w:rPr>
-          <w:rFonts w:ascii="Consolas" w:hAnsi="Consolas"/>
-          <w:noProof/>
-          <w:lang w:val="en-US"/>
-        </w:rPr>
-        <w:t>int|float)</w:t>
-      </w:r>
-    </w:p>
-    <w:p>
-      <w:pPr>
-        <w:spacing w:line="276" w:lineRule="auto"/>
-        <w:rPr>
-          <w:rFonts w:ascii="Consolas" w:hAnsi="Consolas"/>
-          <w:noProof/>
-          <w:lang w:val="en-US"/>
-        </w:rPr>
-      </w:pPr>
-    </w:p>
-    <w:p>
-      <w:pPr>
-        <w:spacing w:line="276" w:lineRule="auto"/>
-        <w:rPr>
-          <w:rFonts w:ascii="Consolas" w:hAnsi="Consolas"/>
-          <w:noProof/>
-          <w:lang w:val="en-US"/>
-        </w:rPr>
-      </w:pPr>
-      <w:r>
-        <w:rPr>
-          <w:rFonts w:ascii="Consolas" w:hAnsi="Consolas"/>
-          <w:noProof/>
-          <w:lang w:val="en-US"/>
-        </w:rPr>
         <w:t>// Multiplicación, división (entera o decimal) y módulo.</w:t>
       </w:r>
     </w:p>
@@ -4104,39 +4210,15 @@
           <w:noProof/>
           <w:lang w:val="en-US"/>
         </w:rPr>
-        <w:t>mult_expr ::= (</w:t>
-      </w:r>
-      <w:r>
-        <w:rPr>
-          <w:rFonts w:ascii="Consolas" w:hAnsi="Consolas"/>
-          <w:noProof/>
-          <w:lang w:val="en-US"/>
-        </w:rPr>
-        <w:t>id|</w:t>
-      </w:r>
-      <w:r>
-        <w:rPr>
-          <w:rFonts w:ascii="Consolas" w:hAnsi="Consolas"/>
-          <w:noProof/>
-          <w:lang w:val="en-US"/>
-        </w:rPr>
-        <w:t>int|float) (\*|/|//|%) (</w:t>
-      </w:r>
-      <w:r>
-        <w:rPr>
-          <w:rFonts w:ascii="Consolas" w:hAnsi="Consolas"/>
-          <w:noProof/>
-          <w:lang w:val="en-US"/>
-        </w:rPr>
-        <w:t>id|</w:t>
-      </w:r>
-      <w:r>
-        <w:rPr>
-          <w:rFonts w:ascii="Consolas" w:hAnsi="Consolas"/>
-          <w:noProof/>
-          <w:lang w:val="en-US"/>
-        </w:rPr>
-        <w:t>int|float)</w:t>
+        <w:t xml:space="preserve">mult_term ::= </w:t>
+      </w:r>
+      <w:r>
+        <w:rPr>
+          <w:rFonts w:ascii="Consolas" w:hAnsi="Consolas"/>
+          <w:noProof/>
+          <w:lang w:val="en-US"/>
+        </w:rPr>
+        <w:t>id | int | float | power_expr | unary_minus</w:t>
       </w:r>
     </w:p>
     <w:p>
@@ -4162,6 +4244,48 @@
           <w:noProof/>
           <w:lang w:val="en-US"/>
         </w:rPr>
+        <w:t>mult_term</w:t>
+      </w:r>
+      <w:r>
+        <w:rPr>
+          <w:rFonts w:ascii="Consolas" w:hAnsi="Consolas"/>
+          <w:noProof/>
+          <w:lang w:val="en-US"/>
+        </w:rPr>
+        <w:t xml:space="preserve"> (\*|/|//|%) </w:t>
+      </w:r>
+      <w:r>
+        <w:rPr>
+          <w:rFonts w:ascii="Consolas" w:hAnsi="Consolas"/>
+          <w:noProof/>
+          <w:lang w:val="en-US"/>
+        </w:rPr>
+        <w:t>mult_term</w:t>
+      </w:r>
+    </w:p>
+    <w:p>
+      <w:pPr>
+        <w:spacing w:line="276" w:lineRule="auto"/>
+        <w:rPr>
+          <w:rFonts w:ascii="Consolas" w:hAnsi="Consolas"/>
+          <w:noProof/>
+          <w:lang w:val="en-US"/>
+        </w:rPr>
+      </w:pPr>
+      <w:r>
+        <w:rPr>
+          <w:rFonts w:ascii="Consolas" w:hAnsi="Consolas"/>
+          <w:noProof/>
+          <w:lang w:val="en-US"/>
+        </w:rPr>
+        <w:t xml:space="preserve">mult_expr ::= </w:t>
+      </w:r>
+      <w:r>
+        <w:rPr>
+          <w:rFonts w:ascii="Consolas" w:hAnsi="Consolas"/>
+          <w:noProof/>
+          <w:lang w:val="en-US"/>
+        </w:rPr>
         <w:t xml:space="preserve">mult_expr </w:t>
       </w:r>
       <w:r>
@@ -4170,7 +4294,15 @@
           <w:noProof/>
           <w:lang w:val="en-US"/>
         </w:rPr>
-        <w:t>(\*|/|//|%) (id|int|float)</w:t>
+        <w:t xml:space="preserve">(\*|/|//|%) </w:t>
+      </w:r>
+      <w:r>
+        <w:rPr>
+          <w:rFonts w:ascii="Consolas" w:hAnsi="Consolas"/>
+          <w:noProof/>
+          <w:lang w:val="en-US"/>
+        </w:rPr>
+        <w:t>mult_term</w:t>
       </w:r>
     </w:p>
     <w:p>
@@ -4216,6 +4348,192 @@
           <w:noProof/>
           <w:lang w:val="en-US"/>
         </w:rPr>
+        <w:t xml:space="preserve">adit_term ::= </w:t>
+      </w:r>
+      <w:r>
+        <w:rPr>
+          <w:rFonts w:ascii="Consolas" w:hAnsi="Consolas"/>
+          <w:noProof/>
+          <w:lang w:val="en-US"/>
+        </w:rPr>
+        <w:t>id</w:t>
+      </w:r>
+      <w:r>
+        <w:rPr>
+          <w:rFonts w:ascii="Consolas" w:hAnsi="Consolas"/>
+          <w:noProof/>
+          <w:lang w:val="en-US"/>
+        </w:rPr>
+        <w:t xml:space="preserve"> </w:t>
+      </w:r>
+      <w:r>
+        <w:rPr>
+          <w:rFonts w:ascii="Consolas" w:hAnsi="Consolas"/>
+          <w:noProof/>
+          <w:lang w:val="en-US"/>
+        </w:rPr>
+        <w:t>|</w:t>
+      </w:r>
+      <w:r>
+        <w:rPr>
+          <w:rFonts w:ascii="Consolas" w:hAnsi="Consolas"/>
+          <w:noProof/>
+          <w:lang w:val="en-US"/>
+        </w:rPr>
+        <w:t xml:space="preserve"> </w:t>
+      </w:r>
+      <w:r>
+        <w:rPr>
+          <w:rFonts w:ascii="Consolas" w:hAnsi="Consolas"/>
+          <w:noProof/>
+          <w:lang w:val="en-US"/>
+        </w:rPr>
+        <w:t>int</w:t>
+      </w:r>
+      <w:r>
+        <w:rPr>
+          <w:rFonts w:ascii="Consolas" w:hAnsi="Consolas"/>
+          <w:noProof/>
+          <w:lang w:val="en-US"/>
+        </w:rPr>
+        <w:t xml:space="preserve"> </w:t>
+      </w:r>
+      <w:r>
+        <w:rPr>
+          <w:rFonts w:ascii="Consolas" w:hAnsi="Consolas"/>
+          <w:noProof/>
+          <w:lang w:val="en-US"/>
+        </w:rPr>
+        <w:t>|</w:t>
+      </w:r>
+      <w:r>
+        <w:rPr>
+          <w:rFonts w:ascii="Consolas" w:hAnsi="Consolas"/>
+          <w:noProof/>
+          <w:lang w:val="en-US"/>
+        </w:rPr>
+        <w:t xml:space="preserve"> </w:t>
+      </w:r>
+      <w:r>
+        <w:rPr>
+          <w:rFonts w:ascii="Consolas" w:hAnsi="Consolas"/>
+          <w:noProof/>
+          <w:lang w:val="en-US"/>
+        </w:rPr>
+        <w:t>float</w:t>
+      </w:r>
+      <w:r>
+        <w:rPr>
+          <w:rFonts w:ascii="Consolas" w:hAnsi="Consolas"/>
+          <w:noProof/>
+          <w:lang w:val="en-US"/>
+        </w:rPr>
+        <w:t xml:space="preserve"> </w:t>
+      </w:r>
+      <w:r>
+        <w:rPr>
+          <w:rFonts w:ascii="Consolas" w:hAnsi="Consolas"/>
+          <w:noProof/>
+          <w:lang w:val="en-US"/>
+        </w:rPr>
+        <w:t>|</w:t>
+      </w:r>
+      <w:r>
+        <w:rPr>
+          <w:rFonts w:ascii="Consolas" w:hAnsi="Consolas"/>
+          <w:noProof/>
+          <w:lang w:val="en-US"/>
+        </w:rPr>
+        <w:t xml:space="preserve"> </w:t>
+      </w:r>
+      <w:r>
+        <w:rPr>
+          <w:rFonts w:ascii="Consolas" w:hAnsi="Consolas"/>
+          <w:noProof/>
+          <w:lang w:val="en-US"/>
+        </w:rPr>
+        <w:t>mult_expr</w:t>
+      </w:r>
+      <w:r>
+        <w:rPr>
+          <w:rFonts w:ascii="Consolas" w:hAnsi="Consolas"/>
+          <w:noProof/>
+          <w:lang w:val="en-US"/>
+        </w:rPr>
+        <w:t xml:space="preserve"> </w:t>
+      </w:r>
+      <w:r>
+        <w:rPr>
+          <w:rFonts w:ascii="Consolas" w:hAnsi="Consolas"/>
+          <w:noProof/>
+          <w:lang w:val="en-US"/>
+        </w:rPr>
+        <w:t>|</w:t>
+      </w:r>
+      <w:r>
+        <w:rPr>
+          <w:rFonts w:ascii="Consolas" w:hAnsi="Consolas"/>
+          <w:noProof/>
+          <w:lang w:val="en-US"/>
+        </w:rPr>
+        <w:t xml:space="preserve"> </w:t>
+      </w:r>
+      <w:r>
+        <w:rPr>
+          <w:rFonts w:ascii="Consolas" w:hAnsi="Consolas"/>
+          <w:noProof/>
+          <w:lang w:val="en-US"/>
+        </w:rPr>
+        <w:t>power_expr</w:t>
+      </w:r>
+      <w:r>
+        <w:rPr>
+          <w:rFonts w:ascii="Consolas" w:hAnsi="Consolas"/>
+          <w:noProof/>
+          <w:lang w:val="en-US"/>
+        </w:rPr>
+        <w:t xml:space="preserve"> </w:t>
+      </w:r>
+      <w:r>
+        <w:rPr>
+          <w:rFonts w:ascii="Consolas" w:hAnsi="Consolas"/>
+          <w:noProof/>
+          <w:lang w:val="en-US"/>
+        </w:rPr>
+        <w:t>|</w:t>
+      </w:r>
+      <w:r>
+        <w:rPr>
+          <w:rFonts w:ascii="Consolas" w:hAnsi="Consolas"/>
+          <w:noProof/>
+          <w:lang w:val="en-US"/>
+        </w:rPr>
+        <w:t xml:space="preserve"> </w:t>
+      </w:r>
+      <w:r>
+        <w:rPr>
+          <w:rFonts w:ascii="Consolas" w:hAnsi="Consolas"/>
+          <w:noProof/>
+          <w:lang w:val="en-US"/>
+        </w:rPr>
+        <w:t>unary_minus</w:t>
+      </w:r>
+    </w:p>
+    <w:p>
+      <w:pPr>
+        <w:spacing w:line="276" w:lineRule="auto"/>
+        <w:rPr>
+          <w:rFonts w:ascii="Consolas" w:hAnsi="Consolas"/>
+          <w:noProof/>
+          <w:lang w:val="en-US"/>
+        </w:rPr>
+      </w:pPr>
+      <w:r>
+        <w:rPr>
+          <w:rFonts w:ascii="Consolas" w:hAnsi="Consolas"/>
+          <w:noProof/>
+          <w:lang w:val="en-US"/>
+        </w:rPr>
         <w:t xml:space="preserve">adit_expr ::= </w:t>
       </w:r>
       <w:r>
@@ -4224,7 +4542,7 @@
           <w:noProof/>
           <w:lang w:val="en-US"/>
         </w:rPr>
-        <w:t>(id|int|float)</w:t>
+        <w:t>adit_term</w:t>
       </w:r>
       <w:r>
         <w:rPr>
@@ -4240,24 +4558,25 @@
           <w:noProof/>
           <w:lang w:val="en-US"/>
         </w:rPr>
-        <w:t>(id|int|float)</w:t>
-      </w:r>
-    </w:p>
-    <w:p>
-      <w:pPr>
-        <w:spacing w:line="276" w:lineRule="auto"/>
-        <w:rPr>
-          <w:rFonts w:ascii="Consolas" w:hAnsi="Consolas"/>
-          <w:noProof/>
-          <w:lang w:val="en-US"/>
-        </w:rPr>
-      </w:pPr>
-      <w:r>
-        <w:rPr>
-          <w:rFonts w:ascii="Consolas" w:hAnsi="Consolas"/>
-          <w:noProof/>
-          <w:lang w:val="en-US"/>
-        </w:rPr>
+        <w:t>adit_term</w:t>
+      </w:r>
+    </w:p>
+    <w:p>
+      <w:pPr>
+        <w:spacing w:line="276" w:lineRule="auto"/>
+        <w:rPr>
+          <w:rFonts w:ascii="Consolas" w:hAnsi="Consolas"/>
+          <w:noProof/>
+          <w:lang w:val="en-US"/>
+        </w:rPr>
+      </w:pPr>
+      <w:r>
+        <w:rPr>
+          <w:rFonts w:ascii="Consolas" w:hAnsi="Consolas"/>
+          <w:noProof/>
+          <w:lang w:val="en-US"/>
+        </w:rPr>
+        <w:lastRenderedPageBreak/>
         <w:t xml:space="preserve">adit_expr ::= </w:t>
       </w:r>
       <w:r>
@@ -4274,7 +4593,15 @@
           <w:noProof/>
           <w:lang w:val="en-US"/>
         </w:rPr>
-        <w:t xml:space="preserve"> (\+|-) (id|int|float)</w:t>
+        <w:t xml:space="preserve"> (\+|-) </w:t>
+      </w:r>
+      <w:r>
+        <w:rPr>
+          <w:rFonts w:ascii="Consolas" w:hAnsi="Consolas"/>
+          <w:noProof/>
+          <w:lang w:val="en-US"/>
+        </w:rPr>
+        <w:t>adit_term</w:t>
       </w:r>
     </w:p>
     <w:p>
@@ -4320,7 +4647,6 @@
           <w:noProof/>
           <w:lang w:val="en-US"/>
         </w:rPr>
-        <w:lastRenderedPageBreak/>
         <w:t>arithm_expr ::= adit_expr | mult_expr | power_expr | unary</w:t>
       </w:r>
       <w:r>
@@ -4985,6 +5311,7 @@
           <w:noProof/>
           <w:lang w:val="en-US"/>
         </w:rPr>
+        <w:lastRenderedPageBreak/>
         <w:t xml:space="preserve">parametro ::= tipo id opt_array_param </w:t>
       </w:r>
       <w:r>
@@ -5051,7 +5378,6 @@
           <w:noProof/>
           <w:lang w:val="en-US"/>
         </w:rPr>
-        <w:lastRenderedPageBreak/>
         <w:t>declaracion ::= "let" tipo id opt_array_decl</w:t>
       </w:r>
     </w:p>

</xml_diff>

<commit_message>
Soporte de paréntesis en las expresiones matemáticas
</commit_message>
<xml_diff>
--- a/T1_GramáticaBNF.docx
+++ b/T1_GramáticaBNF.docx
@@ -4108,6 +4108,68 @@
           <w:noProof/>
           <w:lang w:val="en-US"/>
         </w:rPr>
+        <w:t>unary_minus</w:t>
+      </w:r>
+      <w:r>
+        <w:rPr>
+          <w:rFonts w:ascii="Consolas" w:hAnsi="Consolas"/>
+          <w:noProof/>
+          <w:lang w:val="en-US"/>
+        </w:rPr>
+        <w:t xml:space="preserve"> ::= "-" </w:t>
+      </w:r>
+      <w:r>
+        <w:rPr>
+          <w:rFonts w:ascii="Consolas" w:hAnsi="Consolas"/>
+          <w:noProof/>
+        </w:rPr>
+        <w:t>ɛ</w:t>
+      </w:r>
+      <w:r>
+        <w:rPr>
+          <w:rFonts w:ascii="Consolas" w:hAnsi="Consolas"/>
+          <w:noProof/>
+        </w:rPr>
+        <w:t xml:space="preserve"> </w:t>
+      </w:r>
+      <w:r>
+        <w:rPr>
+          <w:rFonts w:ascii="Consolas" w:hAnsi="Consolas"/>
+          <w:noProof/>
+          <w:lang w:val="en-US"/>
+        </w:rPr>
+        <w:t>(id|int|float|power_expr)</w:t>
+      </w:r>
+      <w:r>
+        <w:rPr>
+          <w:rFonts w:ascii="Consolas" w:hAnsi="Consolas"/>
+          <w:noProof/>
+        </w:rPr>
+        <w:t xml:space="preserve"> </w:t>
+      </w:r>
+      <w:r>
+        <w:rPr>
+          <w:rFonts w:ascii="Consolas" w:hAnsi="Consolas"/>
+          <w:noProof/>
+        </w:rPr>
+        <w:t>ɜ</w:t>
+      </w:r>
+    </w:p>
+    <w:p>
+      <w:pPr>
+        <w:spacing w:line="276" w:lineRule="auto"/>
+        <w:rPr>
+          <w:rFonts w:ascii="Consolas" w:hAnsi="Consolas"/>
+          <w:noProof/>
+          <w:lang w:val="en-US"/>
+        </w:rPr>
+      </w:pPr>
+      <w:r>
+        <w:rPr>
+          <w:rFonts w:ascii="Consolas" w:hAnsi="Consolas"/>
+          <w:noProof/>
+          <w:lang w:val="en-US"/>
+        </w:rPr>
         <w:t>logic_neg ::=</w:t>
       </w:r>
       <w:r>
@@ -4176,6 +4238,102 @@
           <w:lang w:val="en-US"/>
         </w:rPr>
       </w:pPr>
+      <w:r>
+        <w:rPr>
+          <w:rFonts w:ascii="Consolas" w:hAnsi="Consolas"/>
+          <w:noProof/>
+          <w:lang w:val="en-US"/>
+        </w:rPr>
+        <w:t xml:space="preserve">logic_neg ::= </w:t>
+      </w:r>
+      <w:r>
+        <w:rPr>
+          <w:rFonts w:ascii="Consolas" w:hAnsi="Consolas"/>
+          <w:noProof/>
+          <w:lang w:val="en-US"/>
+        </w:rPr>
+        <w:t>"</w:t>
+      </w:r>
+      <w:r>
+        <w:rPr>
+          <w:rFonts w:ascii="Consolas" w:hAnsi="Consolas"/>
+          <w:noProof/>
+          <w:lang w:val="en-US"/>
+        </w:rPr>
+        <w:t>Σ</w:t>
+      </w:r>
+      <w:r>
+        <w:rPr>
+          <w:rFonts w:ascii="Consolas" w:hAnsi="Consolas"/>
+          <w:noProof/>
+          <w:lang w:val="en-US"/>
+        </w:rPr>
+        <w:t>"</w:t>
+      </w:r>
+      <w:r>
+        <w:rPr>
+          <w:rFonts w:ascii="Consolas" w:hAnsi="Consolas"/>
+          <w:noProof/>
+          <w:lang w:val="en-US"/>
+        </w:rPr>
+        <w:t xml:space="preserve"> </w:t>
+      </w:r>
+      <w:r>
+        <w:rPr>
+          <w:rFonts w:ascii="Consolas" w:hAnsi="Consolas"/>
+          <w:noProof/>
+        </w:rPr>
+        <w:t>ɛ</w:t>
+      </w:r>
+      <w:r>
+        <w:rPr>
+          <w:rFonts w:ascii="Consolas" w:hAnsi="Consolas"/>
+          <w:noProof/>
+        </w:rPr>
+        <w:t xml:space="preserve"> </w:t>
+      </w:r>
+      <w:r>
+        <w:rPr>
+          <w:rFonts w:ascii="Consolas" w:hAnsi="Consolas"/>
+          <w:noProof/>
+          <w:lang w:val="en-US"/>
+        </w:rPr>
+        <w:t>(id|bool)</w:t>
+      </w:r>
+      <w:r>
+        <w:rPr>
+          <w:rFonts w:ascii="Consolas" w:hAnsi="Consolas"/>
+          <w:noProof/>
+        </w:rPr>
+        <w:t xml:space="preserve"> </w:t>
+      </w:r>
+      <w:r>
+        <w:rPr>
+          <w:rFonts w:ascii="Consolas" w:hAnsi="Consolas"/>
+          <w:noProof/>
+        </w:rPr>
+        <w:t>ɜ</w:t>
+      </w:r>
+    </w:p>
+    <w:p>
+      <w:pPr>
+        <w:spacing w:line="276" w:lineRule="auto"/>
+        <w:rPr>
+          <w:rFonts w:ascii="Consolas" w:hAnsi="Consolas"/>
+          <w:noProof/>
+          <w:lang w:val="en-US"/>
+        </w:rPr>
+      </w:pPr>
+    </w:p>
+    <w:p>
+      <w:pPr>
+        <w:spacing w:line="276" w:lineRule="auto"/>
+        <w:rPr>
+          <w:rFonts w:ascii="Consolas" w:hAnsi="Consolas"/>
+          <w:noProof/>
+          <w:lang w:val="en-US"/>
+        </w:rPr>
+      </w:pPr>
     </w:p>
     <w:p>
       <w:pPr>
@@ -4314,6 +4472,77 @@
           <w:lang w:val="en-US"/>
         </w:rPr>
       </w:pPr>
+      <w:r>
+        <w:rPr>
+          <w:rFonts w:ascii="Consolas" w:hAnsi="Consolas"/>
+          <w:noProof/>
+          <w:lang w:val="en-US"/>
+        </w:rPr>
+        <w:t>mult</w:t>
+      </w:r>
+      <w:r>
+        <w:rPr>
+          <w:rFonts w:ascii="Consolas" w:hAnsi="Consolas"/>
+          <w:noProof/>
+          <w:lang w:val="en-US"/>
+        </w:rPr>
+        <w:t xml:space="preserve">_expr ::= </w:t>
+      </w:r>
+      <w:r>
+        <w:rPr>
+          <w:rFonts w:ascii="Consolas" w:hAnsi="Consolas"/>
+          <w:noProof/>
+        </w:rPr>
+        <w:t>ɛ</w:t>
+      </w:r>
+      <w:r>
+        <w:rPr>
+          <w:rFonts w:ascii="Consolas" w:hAnsi="Consolas"/>
+          <w:noProof/>
+        </w:rPr>
+        <w:t xml:space="preserve"> </w:t>
+      </w:r>
+      <w:r>
+        <w:rPr>
+          <w:rFonts w:ascii="Consolas" w:hAnsi="Consolas"/>
+          <w:noProof/>
+        </w:rPr>
+        <w:t>mult</w:t>
+      </w:r>
+      <w:r>
+        <w:rPr>
+          <w:rFonts w:ascii="Consolas" w:hAnsi="Consolas"/>
+          <w:noProof/>
+        </w:rPr>
+        <w:t xml:space="preserve">_expr </w:t>
+      </w:r>
+      <w:r>
+        <w:rPr>
+          <w:rFonts w:ascii="Consolas" w:hAnsi="Consolas"/>
+          <w:noProof/>
+        </w:rPr>
+        <w:t>ɜ</w:t>
+      </w:r>
+    </w:p>
+    <w:p>
+      <w:pPr>
+        <w:spacing w:line="276" w:lineRule="auto"/>
+        <w:rPr>
+          <w:rFonts w:ascii="Consolas" w:hAnsi="Consolas"/>
+          <w:noProof/>
+          <w:lang w:val="en-US"/>
+        </w:rPr>
+      </w:pPr>
+    </w:p>
+    <w:p>
+      <w:pPr>
+        <w:spacing w:line="276" w:lineRule="auto"/>
+        <w:rPr>
+          <w:rFonts w:ascii="Consolas" w:hAnsi="Consolas"/>
+          <w:noProof/>
+          <w:lang w:val="en-US"/>
+        </w:rPr>
+      </w:pPr>
     </w:p>
     <w:p>
       <w:pPr>
@@ -4576,7 +4805,6 @@
           <w:noProof/>
           <w:lang w:val="en-US"/>
         </w:rPr>
-        <w:lastRenderedPageBreak/>
         <w:t xml:space="preserve">adit_expr ::= </w:t>
       </w:r>
       <w:r>
@@ -4613,6 +4841,77 @@
           <w:lang w:val="en-US"/>
         </w:rPr>
       </w:pPr>
+      <w:r>
+        <w:rPr>
+          <w:rFonts w:ascii="Consolas" w:hAnsi="Consolas"/>
+          <w:noProof/>
+          <w:lang w:val="en-US"/>
+        </w:rPr>
+        <w:t>adit</w:t>
+      </w:r>
+      <w:r>
+        <w:rPr>
+          <w:rFonts w:ascii="Consolas" w:hAnsi="Consolas"/>
+          <w:noProof/>
+          <w:lang w:val="en-US"/>
+        </w:rPr>
+        <w:t xml:space="preserve">_expr ::= </w:t>
+      </w:r>
+      <w:r>
+        <w:rPr>
+          <w:rFonts w:ascii="Consolas" w:hAnsi="Consolas"/>
+          <w:noProof/>
+        </w:rPr>
+        <w:t>ɛ</w:t>
+      </w:r>
+      <w:r>
+        <w:rPr>
+          <w:rFonts w:ascii="Consolas" w:hAnsi="Consolas"/>
+          <w:noProof/>
+        </w:rPr>
+        <w:t xml:space="preserve"> </w:t>
+      </w:r>
+      <w:r>
+        <w:rPr>
+          <w:rFonts w:ascii="Consolas" w:hAnsi="Consolas"/>
+          <w:noProof/>
+        </w:rPr>
+        <w:t>adit</w:t>
+      </w:r>
+      <w:r>
+        <w:rPr>
+          <w:rFonts w:ascii="Consolas" w:hAnsi="Consolas"/>
+          <w:noProof/>
+        </w:rPr>
+        <w:t xml:space="preserve">_expr </w:t>
+      </w:r>
+      <w:r>
+        <w:rPr>
+          <w:rFonts w:ascii="Consolas" w:hAnsi="Consolas"/>
+          <w:noProof/>
+        </w:rPr>
+        <w:t>ɜ</w:t>
+      </w:r>
+    </w:p>
+    <w:p>
+      <w:pPr>
+        <w:spacing w:line="276" w:lineRule="auto"/>
+        <w:rPr>
+          <w:rFonts w:ascii="Consolas" w:hAnsi="Consolas"/>
+          <w:noProof/>
+          <w:lang w:val="en-US"/>
+        </w:rPr>
+      </w:pPr>
+    </w:p>
+    <w:p>
+      <w:pPr>
+        <w:spacing w:line="276" w:lineRule="auto"/>
+        <w:rPr>
+          <w:rFonts w:ascii="Consolas" w:hAnsi="Consolas"/>
+          <w:noProof/>
+          <w:lang w:val="en-US"/>
+        </w:rPr>
+      </w:pPr>
     </w:p>
     <w:p>
       <w:pPr>
@@ -4656,6 +4955,45 @@
           <w:lang w:val="en-US"/>
         </w:rPr>
         <w:t>_minus</w:t>
+      </w:r>
+    </w:p>
+    <w:p>
+      <w:pPr>
+        <w:spacing w:line="276" w:lineRule="auto"/>
+        <w:rPr>
+          <w:rFonts w:ascii="Consolas" w:hAnsi="Consolas"/>
+          <w:noProof/>
+          <w:lang w:val="en-US"/>
+        </w:rPr>
+      </w:pPr>
+      <w:r>
+        <w:rPr>
+          <w:rFonts w:ascii="Consolas" w:hAnsi="Consolas"/>
+          <w:noProof/>
+          <w:lang w:val="en-US"/>
+        </w:rPr>
+        <w:t xml:space="preserve">arithm_expr ::= </w:t>
+      </w:r>
+      <w:r>
+        <w:rPr>
+          <w:rFonts w:ascii="Consolas" w:hAnsi="Consolas"/>
+          <w:noProof/>
+        </w:rPr>
+        <w:t>ɛ</w:t>
+      </w:r>
+      <w:r>
+        <w:rPr>
+          <w:rFonts w:ascii="Consolas" w:hAnsi="Consolas"/>
+          <w:noProof/>
+        </w:rPr>
+        <w:t xml:space="preserve"> arithm_expr </w:t>
+      </w:r>
+      <w:r>
+        <w:rPr>
+          <w:rFonts w:ascii="Consolas" w:hAnsi="Consolas"/>
+          <w:noProof/>
+        </w:rPr>
+        <w:t>ɜ</w:t>
       </w:r>
     </w:p>
     <w:p>
@@ -5311,7 +5649,6 @@
           <w:noProof/>
           <w:lang w:val="en-US"/>
         </w:rPr>
-        <w:lastRenderedPageBreak/>
         <w:t xml:space="preserve">parametro ::= tipo id opt_array_param </w:t>
       </w:r>
       <w:r>
@@ -5628,6 +5965,7 @@
           <w:noProof/>
           <w:lang w:val="en-US"/>
         </w:rPr>
+        <w:lastRenderedPageBreak/>
         <w:t>cadena   ::= "\"" texto "\""          -- entre comillas dobles</w:t>
       </w:r>
     </w:p>
@@ -7176,7 +7514,7 @@
   <w:style w:type="paragraph" w:default="1" w:styleId="Normal">
     <w:name w:val="Normal"/>
     <w:qFormat/>
-    <w:rsid w:val="0051356E"/>
+    <w:rsid w:val="002531AA"/>
     <w:rPr>
       <w:rFonts w:ascii="Times New Roman" w:hAnsi="Times New Roman"/>
     </w:rPr>
@@ -7380,7 +7718,6 @@
   <w:style w:type="character" w:default="1" w:styleId="DefaultParagraphFont">
     <w:name w:val="Default Paragraph Font"/>
     <w:uiPriority w:val="1"/>
-    <w:semiHidden/>
     <w:unhideWhenUsed/>
   </w:style>
   <w:style w:type="table" w:default="1" w:styleId="TableNormal">

</xml_diff>

<commit_message>
Expresiones lógicas y relacionales
</commit_message>
<xml_diff>
--- a/T1_GramáticaBNF.docx
+++ b/T1_GramáticaBNF.docx
@@ -3260,6 +3260,14 @@
         </w:rPr>
         <w:t xml:space="preserve"> </w:t>
       </w:r>
+      <w:r>
+        <w:rPr>
+          <w:rFonts w:ascii="Consolas" w:hAnsi="Consolas"/>
+          <w:noProof/>
+          <w:lang w:val="en-US"/>
+        </w:rPr>
+        <w:t xml:space="preserve">| arithm_expr | </w:t>
+      </w:r>
     </w:p>
     <w:p>
       <w:pPr>
@@ -4334,16 +4342,6 @@
           <w:lang w:val="en-US"/>
         </w:rPr>
       </w:pPr>
-    </w:p>
-    <w:p>
-      <w:pPr>
-        <w:spacing w:line="276" w:lineRule="auto"/>
-        <w:rPr>
-          <w:rFonts w:ascii="Consolas" w:hAnsi="Consolas"/>
-          <w:noProof/>
-          <w:lang w:val="en-US"/>
-        </w:rPr>
-      </w:pPr>
       <w:r>
         <w:rPr>
           <w:rFonts w:ascii="Consolas" w:hAnsi="Consolas"/>
@@ -4543,22 +4541,13 @@
           <w:lang w:val="en-US"/>
         </w:rPr>
       </w:pPr>
-    </w:p>
-    <w:p>
-      <w:pPr>
-        <w:spacing w:line="276" w:lineRule="auto"/>
-        <w:rPr>
-          <w:rFonts w:ascii="Consolas" w:hAnsi="Consolas"/>
-          <w:noProof/>
-          <w:lang w:val="en-US"/>
-        </w:rPr>
-      </w:pPr>
-      <w:r>
-        <w:rPr>
-          <w:rFonts w:ascii="Consolas" w:hAnsi="Consolas"/>
-          <w:noProof/>
-          <w:lang w:val="en-US"/>
-        </w:rPr>
+      <w:r>
+        <w:rPr>
+          <w:rFonts w:ascii="Consolas" w:hAnsi="Consolas"/>
+          <w:noProof/>
+          <w:lang w:val="en-US"/>
+        </w:rPr>
+        <w:lastRenderedPageBreak/>
         <w:t>// Suma y resta.</w:t>
       </w:r>
     </w:p>
@@ -4912,16 +4901,6 @@
           <w:lang w:val="en-US"/>
         </w:rPr>
       </w:pPr>
-    </w:p>
-    <w:p>
-      <w:pPr>
-        <w:spacing w:line="276" w:lineRule="auto"/>
-        <w:rPr>
-          <w:rFonts w:ascii="Consolas" w:hAnsi="Consolas"/>
-          <w:noProof/>
-          <w:lang w:val="en-US"/>
-        </w:rPr>
-      </w:pPr>
       <w:r>
         <w:rPr>
           <w:rFonts w:ascii="Consolas" w:hAnsi="Consolas"/>
@@ -5055,6 +5034,128 @@
           <w:noProof/>
           <w:lang w:val="en-US"/>
         </w:rPr>
+        <w:t xml:space="preserve">hp_rel_term ::= </w:t>
+      </w:r>
+      <w:r>
+        <w:rPr>
+          <w:rFonts w:ascii="Consolas" w:hAnsi="Consolas"/>
+          <w:noProof/>
+          <w:lang w:val="en-US"/>
+        </w:rPr>
+        <w:t>id</w:t>
+      </w:r>
+      <w:r>
+        <w:rPr>
+          <w:rFonts w:ascii="Consolas" w:hAnsi="Consolas"/>
+          <w:noProof/>
+          <w:lang w:val="en-US"/>
+        </w:rPr>
+        <w:t xml:space="preserve"> </w:t>
+      </w:r>
+      <w:r>
+        <w:rPr>
+          <w:rFonts w:ascii="Consolas" w:hAnsi="Consolas"/>
+          <w:noProof/>
+          <w:lang w:val="en-US"/>
+        </w:rPr>
+        <w:t>|</w:t>
+      </w:r>
+      <w:r>
+        <w:rPr>
+          <w:rFonts w:ascii="Consolas" w:hAnsi="Consolas"/>
+          <w:noProof/>
+          <w:lang w:val="en-US"/>
+        </w:rPr>
+        <w:t xml:space="preserve"> i</w:t>
+      </w:r>
+      <w:r>
+        <w:rPr>
+          <w:rFonts w:ascii="Consolas" w:hAnsi="Consolas"/>
+          <w:noProof/>
+          <w:lang w:val="en-US"/>
+        </w:rPr>
+        <w:t>nt</w:t>
+      </w:r>
+      <w:r>
+        <w:rPr>
+          <w:rFonts w:ascii="Consolas" w:hAnsi="Consolas"/>
+          <w:noProof/>
+          <w:lang w:val="en-US"/>
+        </w:rPr>
+        <w:t xml:space="preserve"> </w:t>
+      </w:r>
+      <w:r>
+        <w:rPr>
+          <w:rFonts w:ascii="Consolas" w:hAnsi="Consolas"/>
+          <w:noProof/>
+          <w:lang w:val="en-US"/>
+        </w:rPr>
+        <w:t>|</w:t>
+      </w:r>
+      <w:r>
+        <w:rPr>
+          <w:rFonts w:ascii="Consolas" w:hAnsi="Consolas"/>
+          <w:noProof/>
+          <w:lang w:val="en-US"/>
+        </w:rPr>
+        <w:t xml:space="preserve"> </w:t>
+      </w:r>
+      <w:r>
+        <w:rPr>
+          <w:rFonts w:ascii="Consolas" w:hAnsi="Consolas"/>
+          <w:noProof/>
+          <w:lang w:val="en-US"/>
+        </w:rPr>
+        <w:t>float</w:t>
+      </w:r>
+      <w:r>
+        <w:rPr>
+          <w:rFonts w:ascii="Consolas" w:hAnsi="Consolas"/>
+          <w:noProof/>
+          <w:lang w:val="en-US"/>
+        </w:rPr>
+        <w:t xml:space="preserve"> </w:t>
+      </w:r>
+      <w:r>
+        <w:rPr>
+          <w:rFonts w:ascii="Consolas" w:hAnsi="Consolas"/>
+          <w:noProof/>
+          <w:lang w:val="en-US"/>
+        </w:rPr>
+        <w:t>|</w:t>
+      </w:r>
+      <w:r>
+        <w:rPr>
+          <w:rFonts w:ascii="Consolas" w:hAnsi="Consolas"/>
+          <w:noProof/>
+          <w:lang w:val="en-US"/>
+        </w:rPr>
+        <w:t xml:space="preserve"> </w:t>
+      </w:r>
+      <w:r>
+        <w:rPr>
+          <w:rFonts w:ascii="Consolas" w:hAnsi="Consolas"/>
+          <w:noProof/>
+          <w:lang w:val="en-US"/>
+        </w:rPr>
+        <w:t>arithm_expr</w:t>
+      </w:r>
+    </w:p>
+    <w:p>
+      <w:pPr>
+        <w:spacing w:line="276" w:lineRule="auto"/>
+        <w:rPr>
+          <w:rFonts w:ascii="Consolas" w:hAnsi="Consolas"/>
+          <w:noProof/>
+          <w:lang w:val="en-US"/>
+        </w:rPr>
+      </w:pPr>
+      <w:r>
+        <w:rPr>
+          <w:rFonts w:ascii="Consolas" w:hAnsi="Consolas"/>
+          <w:noProof/>
+          <w:lang w:val="en-US"/>
+        </w:rPr>
         <w:t>hp_rel</w:t>
       </w:r>
       <w:r>
@@ -5071,7 +5172,7 @@
           <w:noProof/>
           <w:lang w:val="en-US"/>
         </w:rPr>
-        <w:t>(id|int|float)</w:t>
+        <w:t>hp_rel_term</w:t>
       </w:r>
       <w:r>
         <w:rPr>
@@ -5087,7 +5188,68 @@
           <w:noProof/>
           <w:lang w:val="en-US"/>
         </w:rPr>
-        <w:t>(id|int|float)</w:t>
+        <w:t>hp_rel_term</w:t>
+      </w:r>
+    </w:p>
+    <w:p>
+      <w:pPr>
+        <w:spacing w:line="276" w:lineRule="auto"/>
+        <w:rPr>
+          <w:rFonts w:ascii="Consolas" w:hAnsi="Consolas"/>
+          <w:noProof/>
+          <w:lang w:val="en-US"/>
+        </w:rPr>
+      </w:pPr>
+      <w:r>
+        <w:rPr>
+          <w:rFonts w:ascii="Consolas" w:hAnsi="Consolas"/>
+          <w:noProof/>
+          <w:lang w:val="en-US"/>
+        </w:rPr>
+        <w:t>hp_rel_expr</w:t>
+      </w:r>
+      <w:r>
+        <w:rPr>
+          <w:rFonts w:ascii="Consolas" w:hAnsi="Consolas"/>
+          <w:noProof/>
+          <w:lang w:val="en-US"/>
+        </w:rPr>
+        <w:t xml:space="preserve"> ::= </w:t>
+      </w:r>
+      <w:r>
+        <w:rPr>
+          <w:rFonts w:ascii="Consolas" w:hAnsi="Consolas"/>
+          <w:noProof/>
+        </w:rPr>
+        <w:t>ɛ</w:t>
+      </w:r>
+      <w:r>
+        <w:rPr>
+          <w:rFonts w:ascii="Consolas" w:hAnsi="Consolas"/>
+          <w:noProof/>
+        </w:rPr>
+        <w:t xml:space="preserve"> </w:t>
+      </w:r>
+      <w:r>
+        <w:rPr>
+          <w:rFonts w:ascii="Consolas" w:hAnsi="Consolas"/>
+          <w:noProof/>
+        </w:rPr>
+        <w:t>hp_rel_expr</w:t>
+      </w:r>
+      <w:r>
+        <w:rPr>
+          <w:rFonts w:ascii="Consolas" w:hAnsi="Consolas"/>
+          <w:noProof/>
+        </w:rPr>
+        <w:t xml:space="preserve"> </w:t>
+      </w:r>
+      <w:r>
+        <w:rPr>
+          <w:rFonts w:ascii="Consolas" w:hAnsi="Consolas"/>
+          <w:noProof/>
+        </w:rPr>
+        <w:t>ɜ</w:t>
       </w:r>
     </w:p>
     <w:p>
@@ -5149,6 +5311,144 @@
           <w:noProof/>
           <w:lang w:val="en-US"/>
         </w:rPr>
+        <w:t xml:space="preserve">lp_rel_term ::= </w:t>
+      </w:r>
+      <w:r>
+        <w:rPr>
+          <w:rFonts w:ascii="Consolas" w:hAnsi="Consolas"/>
+          <w:noProof/>
+          <w:lang w:val="en-US"/>
+        </w:rPr>
+        <w:t>id</w:t>
+      </w:r>
+      <w:r>
+        <w:rPr>
+          <w:rFonts w:ascii="Consolas" w:hAnsi="Consolas"/>
+          <w:noProof/>
+          <w:lang w:val="en-US"/>
+        </w:rPr>
+        <w:t xml:space="preserve"> </w:t>
+      </w:r>
+      <w:r>
+        <w:rPr>
+          <w:rFonts w:ascii="Consolas" w:hAnsi="Consolas"/>
+          <w:noProof/>
+          <w:lang w:val="en-US"/>
+        </w:rPr>
+        <w:t>|</w:t>
+      </w:r>
+      <w:r>
+        <w:rPr>
+          <w:rFonts w:ascii="Consolas" w:hAnsi="Consolas"/>
+          <w:noProof/>
+          <w:lang w:val="en-US"/>
+        </w:rPr>
+        <w:t xml:space="preserve"> </w:t>
+      </w:r>
+      <w:r>
+        <w:rPr>
+          <w:rFonts w:ascii="Consolas" w:hAnsi="Consolas"/>
+          <w:noProof/>
+          <w:lang w:val="en-US"/>
+        </w:rPr>
+        <w:t>int</w:t>
+      </w:r>
+      <w:r>
+        <w:rPr>
+          <w:rFonts w:ascii="Consolas" w:hAnsi="Consolas"/>
+          <w:noProof/>
+          <w:lang w:val="en-US"/>
+        </w:rPr>
+        <w:t xml:space="preserve"> </w:t>
+      </w:r>
+      <w:r>
+        <w:rPr>
+          <w:rFonts w:ascii="Consolas" w:hAnsi="Consolas"/>
+          <w:noProof/>
+          <w:lang w:val="en-US"/>
+        </w:rPr>
+        <w:t>|</w:t>
+      </w:r>
+      <w:r>
+        <w:rPr>
+          <w:rFonts w:ascii="Consolas" w:hAnsi="Consolas"/>
+          <w:noProof/>
+          <w:lang w:val="en-US"/>
+        </w:rPr>
+        <w:t xml:space="preserve"> </w:t>
+      </w:r>
+      <w:r>
+        <w:rPr>
+          <w:rFonts w:ascii="Consolas" w:hAnsi="Consolas"/>
+          <w:noProof/>
+          <w:lang w:val="en-US"/>
+        </w:rPr>
+        <w:t>float</w:t>
+      </w:r>
+      <w:r>
+        <w:rPr>
+          <w:rFonts w:ascii="Consolas" w:hAnsi="Consolas"/>
+          <w:noProof/>
+          <w:lang w:val="en-US"/>
+        </w:rPr>
+        <w:t xml:space="preserve"> </w:t>
+      </w:r>
+      <w:r>
+        <w:rPr>
+          <w:rFonts w:ascii="Consolas" w:hAnsi="Consolas"/>
+          <w:noProof/>
+          <w:lang w:val="en-US"/>
+        </w:rPr>
+        <w:t>|</w:t>
+      </w:r>
+      <w:r>
+        <w:rPr>
+          <w:rFonts w:ascii="Consolas" w:hAnsi="Consolas"/>
+          <w:noProof/>
+          <w:lang w:val="en-US"/>
+        </w:rPr>
+        <w:t xml:space="preserve"> </w:t>
+      </w:r>
+      <w:r>
+        <w:rPr>
+          <w:rFonts w:ascii="Consolas" w:hAnsi="Consolas"/>
+          <w:noProof/>
+          <w:lang w:val="en-US"/>
+        </w:rPr>
+        <w:t>bool</w:t>
+      </w:r>
+      <w:r>
+        <w:rPr>
+          <w:rFonts w:ascii="Consolas" w:hAnsi="Consolas"/>
+          <w:noProof/>
+          <w:lang w:val="en-US"/>
+        </w:rPr>
+        <w:t xml:space="preserve"> | arithm_expr</w:t>
+      </w:r>
+      <w:r>
+        <w:rPr>
+          <w:rFonts w:ascii="Consolas" w:hAnsi="Consolas"/>
+          <w:noProof/>
+          <w:lang w:val="en-US"/>
+        </w:rPr>
+        <w:t xml:space="preserve"> | hp_rel_term</w:t>
+      </w:r>
+    </w:p>
+    <w:p>
+      <w:pPr>
+        <w:spacing w:line="276" w:lineRule="auto"/>
+        <w:rPr>
+          <w:rFonts w:ascii="Consolas" w:hAnsi="Consolas"/>
+          <w:noProof/>
+          <w:lang w:val="en-US"/>
+        </w:rPr>
+      </w:pPr>
+      <w:r>
+        <w:rPr>
+          <w:rFonts w:ascii="Consolas" w:hAnsi="Consolas"/>
+          <w:noProof/>
+          <w:lang w:val="en-US"/>
+        </w:rPr>
         <w:t>lp_rel</w:t>
       </w:r>
       <w:r>
@@ -5157,23 +5457,23 @@
           <w:noProof/>
           <w:lang w:val="en-US"/>
         </w:rPr>
-        <w:t>_expr ::= (id|int|float</w:t>
-      </w:r>
-      <w:r>
-        <w:rPr>
-          <w:rFonts w:ascii="Consolas" w:hAnsi="Consolas"/>
-          <w:noProof/>
-          <w:lang w:val="en-US"/>
-        </w:rPr>
-        <w:t>|bool</w:t>
-      </w:r>
-      <w:r>
-        <w:rPr>
-          <w:rFonts w:ascii="Consolas" w:hAnsi="Consolas"/>
-          <w:noProof/>
-          <w:lang w:val="en-US"/>
-        </w:rPr>
-        <w:t>) (</w:t>
+        <w:t xml:space="preserve">_expr ::= </w:t>
+      </w:r>
+      <w:r>
+        <w:rPr>
+          <w:rFonts w:ascii="Consolas" w:hAnsi="Consolas"/>
+          <w:noProof/>
+          <w:lang w:val="en-US"/>
+        </w:rPr>
+        <w:t>lp_rel_term</w:t>
+      </w:r>
+      <w:r>
+        <w:rPr>
+          <w:rFonts w:ascii="Consolas" w:hAnsi="Consolas"/>
+          <w:noProof/>
+          <w:lang w:val="en-US"/>
+        </w:rPr>
+        <w:t xml:space="preserve"> (</w:t>
       </w:r>
       <w:r>
         <w:rPr>
@@ -5205,87 +5505,246 @@
           <w:noProof/>
           <w:lang w:val="en-US"/>
         </w:rPr>
-        <w:t>=) (id|int|float</w:t>
-      </w:r>
-      <w:r>
-        <w:rPr>
-          <w:rFonts w:ascii="Consolas" w:hAnsi="Consolas"/>
-          <w:noProof/>
-          <w:lang w:val="en-US"/>
-        </w:rPr>
-        <w:t>|bool</w:t>
-      </w:r>
-      <w:r>
-        <w:rPr>
-          <w:rFonts w:ascii="Consolas" w:hAnsi="Consolas"/>
-          <w:noProof/>
-          <w:lang w:val="en-US"/>
-        </w:rPr>
-        <w:t>)</w:t>
-      </w:r>
-    </w:p>
-    <w:p>
-      <w:pPr>
-        <w:spacing w:line="276" w:lineRule="auto"/>
-        <w:rPr>
-          <w:rFonts w:ascii="Consolas" w:hAnsi="Consolas"/>
-          <w:noProof/>
-          <w:lang w:val="en-US"/>
-        </w:rPr>
-      </w:pPr>
-    </w:p>
-    <w:p>
-      <w:pPr>
-        <w:spacing w:line="276" w:lineRule="auto"/>
-        <w:rPr>
-          <w:rFonts w:ascii="Consolas" w:hAnsi="Consolas"/>
-          <w:noProof/>
-          <w:lang w:val="en-US"/>
-        </w:rPr>
-      </w:pPr>
-      <w:r>
-        <w:rPr>
-          <w:rFonts w:ascii="Consolas" w:hAnsi="Consolas"/>
-          <w:noProof/>
-          <w:lang w:val="en-US"/>
-        </w:rPr>
-        <w:t>// Conjunción (AND lógico). El OR y el AND van aparte porque tienen</w:t>
-      </w:r>
-    </w:p>
-    <w:p>
-      <w:pPr>
-        <w:spacing w:line="276" w:lineRule="auto"/>
-        <w:rPr>
-          <w:rFonts w:ascii="Consolas" w:hAnsi="Consolas"/>
-          <w:noProof/>
-          <w:lang w:val="en-US"/>
-        </w:rPr>
-      </w:pPr>
-      <w:r>
-        <w:rPr>
-          <w:rFonts w:ascii="Consolas" w:hAnsi="Consolas"/>
-          <w:noProof/>
-          <w:lang w:val="en-US"/>
-        </w:rPr>
-        <w:t>// niveles de precedencia diferentes.</w:t>
-      </w:r>
-    </w:p>
-    <w:p>
-      <w:pPr>
-        <w:spacing w:line="276" w:lineRule="auto"/>
-        <w:rPr>
-          <w:rFonts w:ascii="Consolas" w:hAnsi="Consolas"/>
-          <w:noProof/>
-          <w:lang w:val="en-US"/>
-        </w:rPr>
-      </w:pPr>
-      <w:r>
-        <w:rPr>
-          <w:rFonts w:ascii="Consolas" w:hAnsi="Consolas"/>
-          <w:noProof/>
-          <w:lang w:val="en-US"/>
-        </w:rPr>
-        <w:t>and_expr ::= (id|bool) "@</w:t>
+        <w:t xml:space="preserve">=) </w:t>
+      </w:r>
+      <w:r>
+        <w:rPr>
+          <w:rFonts w:ascii="Consolas" w:hAnsi="Consolas"/>
+          <w:noProof/>
+          <w:lang w:val="en-US"/>
+        </w:rPr>
+        <w:t>lp_rel_term</w:t>
+      </w:r>
+    </w:p>
+    <w:p>
+      <w:pPr>
+        <w:spacing w:line="276" w:lineRule="auto"/>
+        <w:rPr>
+          <w:rFonts w:ascii="Consolas" w:hAnsi="Consolas"/>
+          <w:noProof/>
+          <w:lang w:val="en-US"/>
+        </w:rPr>
+      </w:pPr>
+      <w:r>
+        <w:rPr>
+          <w:rFonts w:ascii="Consolas" w:hAnsi="Consolas"/>
+          <w:noProof/>
+          <w:lang w:val="en-US"/>
+        </w:rPr>
+        <w:t>l</w:t>
+      </w:r>
+      <w:r>
+        <w:rPr>
+          <w:rFonts w:ascii="Consolas" w:hAnsi="Consolas"/>
+          <w:noProof/>
+          <w:lang w:val="en-US"/>
+        </w:rPr>
+        <w:t xml:space="preserve">p_rel_expr ::= </w:t>
+      </w:r>
+      <w:r>
+        <w:rPr>
+          <w:rFonts w:ascii="Consolas" w:hAnsi="Consolas"/>
+          <w:noProof/>
+        </w:rPr>
+        <w:t>ɛ</w:t>
+      </w:r>
+      <w:r>
+        <w:rPr>
+          <w:rFonts w:ascii="Consolas" w:hAnsi="Consolas"/>
+          <w:noProof/>
+        </w:rPr>
+        <w:t xml:space="preserve"> </w:t>
+      </w:r>
+      <w:r>
+        <w:rPr>
+          <w:rFonts w:ascii="Consolas" w:hAnsi="Consolas"/>
+          <w:noProof/>
+        </w:rPr>
+        <w:t>l</w:t>
+      </w:r>
+      <w:r>
+        <w:rPr>
+          <w:rFonts w:ascii="Consolas" w:hAnsi="Consolas"/>
+          <w:noProof/>
+        </w:rPr>
+        <w:t xml:space="preserve">p_rel_expr </w:t>
+      </w:r>
+      <w:r>
+        <w:rPr>
+          <w:rFonts w:ascii="Consolas" w:hAnsi="Consolas"/>
+          <w:noProof/>
+        </w:rPr>
+        <w:t>ɜ</w:t>
+      </w:r>
+    </w:p>
+    <w:p>
+      <w:pPr>
+        <w:spacing w:line="276" w:lineRule="auto"/>
+        <w:rPr>
+          <w:rFonts w:ascii="Consolas" w:hAnsi="Consolas"/>
+          <w:noProof/>
+          <w:lang w:val="en-US"/>
+        </w:rPr>
+      </w:pPr>
+    </w:p>
+    <w:p>
+      <w:pPr>
+        <w:spacing w:line="276" w:lineRule="auto"/>
+        <w:rPr>
+          <w:rFonts w:ascii="Consolas" w:hAnsi="Consolas"/>
+          <w:noProof/>
+          <w:lang w:val="en-US"/>
+        </w:rPr>
+      </w:pPr>
+      <w:r>
+        <w:rPr>
+          <w:rFonts w:ascii="Consolas" w:hAnsi="Consolas"/>
+          <w:noProof/>
+          <w:lang w:val="en-US"/>
+        </w:rPr>
+        <w:t xml:space="preserve">// </w:t>
+      </w:r>
+      <w:r>
+        <w:rPr>
+          <w:rFonts w:ascii="Consolas" w:hAnsi="Consolas"/>
+          <w:noProof/>
+          <w:lang w:val="en-US"/>
+        </w:rPr>
+        <w:t>Expresiones AND y OR lógicas</w:t>
+      </w:r>
+      <w:r>
+        <w:rPr>
+          <w:rFonts w:ascii="Consolas" w:hAnsi="Consolas"/>
+          <w:noProof/>
+          <w:lang w:val="en-US"/>
+        </w:rPr>
+        <w:t xml:space="preserve"> (AND lógico). El </w:t>
+      </w:r>
+      <w:r>
+        <w:rPr>
+          <w:rFonts w:ascii="Consolas" w:hAnsi="Consolas"/>
+          <w:noProof/>
+          <w:lang w:val="en-US"/>
+        </w:rPr>
+        <w:t>AND</w:t>
+      </w:r>
+      <w:r>
+        <w:rPr>
+          <w:rFonts w:ascii="Consolas" w:hAnsi="Consolas"/>
+          <w:noProof/>
+          <w:lang w:val="en-US"/>
+        </w:rPr>
+        <w:t xml:space="preserve"> y el </w:t>
+      </w:r>
+      <w:r>
+        <w:rPr>
+          <w:rFonts w:ascii="Consolas" w:hAnsi="Consolas"/>
+          <w:noProof/>
+          <w:lang w:val="en-US"/>
+        </w:rPr>
+        <w:t>OR</w:t>
+      </w:r>
+      <w:r>
+        <w:rPr>
+          <w:rFonts w:ascii="Consolas" w:hAnsi="Consolas"/>
+          <w:noProof/>
+          <w:lang w:val="en-US"/>
+        </w:rPr>
+        <w:t xml:space="preserve"> van</w:t>
+      </w:r>
+    </w:p>
+    <w:p>
+      <w:pPr>
+        <w:spacing w:line="276" w:lineRule="auto"/>
+        <w:rPr>
+          <w:rFonts w:ascii="Consolas" w:hAnsi="Consolas"/>
+          <w:noProof/>
+          <w:lang w:val="en-US"/>
+        </w:rPr>
+      </w:pPr>
+      <w:r>
+        <w:rPr>
+          <w:rFonts w:ascii="Consolas" w:hAnsi="Consolas"/>
+          <w:noProof/>
+          <w:lang w:val="en-US"/>
+        </w:rPr>
+        <w:t xml:space="preserve">// </w:t>
+      </w:r>
+      <w:r>
+        <w:rPr>
+          <w:rFonts w:ascii="Consolas" w:hAnsi="Consolas"/>
+          <w:noProof/>
+          <w:lang w:val="en-US"/>
+        </w:rPr>
+        <w:t>aparte porque tienen</w:t>
+      </w:r>
+      <w:r>
+        <w:rPr>
+          <w:rFonts w:ascii="Consolas" w:hAnsi="Consolas"/>
+          <w:noProof/>
+          <w:lang w:val="en-US"/>
+        </w:rPr>
+        <w:t xml:space="preserve"> </w:t>
+      </w:r>
+      <w:r>
+        <w:rPr>
+          <w:rFonts w:ascii="Consolas" w:hAnsi="Consolas"/>
+          <w:noProof/>
+          <w:lang w:val="en-US"/>
+        </w:rPr>
+        <w:t>niveles de precedencia diferentes.</w:t>
+      </w:r>
+    </w:p>
+    <w:p>
+      <w:pPr>
+        <w:spacing w:line="276" w:lineRule="auto"/>
+        <w:rPr>
+          <w:rFonts w:ascii="Consolas" w:hAnsi="Consolas"/>
+          <w:noProof/>
+          <w:lang w:val="en-US"/>
+        </w:rPr>
+      </w:pPr>
+      <w:r>
+        <w:rPr>
+          <w:rFonts w:ascii="Consolas" w:hAnsi="Consolas"/>
+          <w:noProof/>
+          <w:lang w:val="en-US"/>
+        </w:rPr>
+        <w:t>logic_term ::= id | bool | hp_rel_expr | lp_rel_expr</w:t>
+      </w:r>
+    </w:p>
+    <w:p>
+      <w:pPr>
+        <w:spacing w:line="276" w:lineRule="auto"/>
+        <w:rPr>
+          <w:rFonts w:ascii="Consolas" w:hAnsi="Consolas"/>
+          <w:noProof/>
+          <w:lang w:val="en-US"/>
+        </w:rPr>
+      </w:pPr>
+      <w:r>
+        <w:rPr>
+          <w:rFonts w:ascii="Consolas" w:hAnsi="Consolas"/>
+          <w:noProof/>
+          <w:lang w:val="en-US"/>
+        </w:rPr>
+        <w:t xml:space="preserve">and_expr ::= </w:t>
+      </w:r>
+      <w:r>
+        <w:rPr>
+          <w:rFonts w:ascii="Consolas" w:hAnsi="Consolas"/>
+          <w:noProof/>
+          <w:lang w:val="en-US"/>
+        </w:rPr>
+        <w:t>logic_term</w:t>
+      </w:r>
+      <w:r>
+        <w:rPr>
+          <w:rFonts w:ascii="Consolas" w:hAnsi="Consolas"/>
+          <w:noProof/>
+          <w:lang w:val="en-US"/>
+        </w:rPr>
+        <w:t xml:space="preserve"> "@</w:t>
       </w:r>
       <w:r>
         <w:rPr>
@@ -5301,7 +5760,15 @@
           <w:noProof/>
           <w:lang w:val="en-US"/>
         </w:rPr>
-        <w:t xml:space="preserve"> (id|bool)</w:t>
+        <w:t xml:space="preserve"> </w:t>
+      </w:r>
+      <w:r>
+        <w:rPr>
+          <w:rFonts w:ascii="Consolas" w:hAnsi="Consolas"/>
+          <w:noProof/>
+          <w:lang w:val="en-US"/>
+        </w:rPr>
+        <w:t>logic_term</w:t>
       </w:r>
     </w:p>
     <w:p>
@@ -5335,67 +5802,84 @@
           <w:noProof/>
           <w:lang w:val="en-US"/>
         </w:rPr>
-        <w:t xml:space="preserve"> "@" (id|bool)</w:t>
-      </w:r>
-    </w:p>
-    <w:p>
-      <w:pPr>
-        <w:spacing w:line="276" w:lineRule="auto"/>
-        <w:rPr>
-          <w:rFonts w:ascii="Consolas" w:hAnsi="Consolas"/>
-          <w:noProof/>
-          <w:lang w:val="en-US"/>
-        </w:rPr>
-      </w:pPr>
-    </w:p>
-    <w:p>
-      <w:pPr>
-        <w:spacing w:line="276" w:lineRule="auto"/>
-        <w:rPr>
-          <w:rFonts w:ascii="Consolas" w:hAnsi="Consolas"/>
-          <w:noProof/>
-          <w:lang w:val="en-US"/>
-        </w:rPr>
-      </w:pPr>
-      <w:r>
-        <w:rPr>
-          <w:rFonts w:ascii="Consolas" w:hAnsi="Consolas"/>
-          <w:noProof/>
-          <w:lang w:val="en-US"/>
-        </w:rPr>
-        <w:t xml:space="preserve">// </w:t>
-      </w:r>
-      <w:r>
-        <w:rPr>
-          <w:rFonts w:ascii="Consolas" w:hAnsi="Consolas"/>
-          <w:noProof/>
-          <w:lang w:val="en-US"/>
-        </w:rPr>
-        <w:t>Disy</w:t>
-      </w:r>
-      <w:r>
-        <w:rPr>
-          <w:rFonts w:ascii="Consolas" w:hAnsi="Consolas"/>
-          <w:noProof/>
-          <w:lang w:val="en-US"/>
-        </w:rPr>
-        <w:t>unción (</w:t>
-      </w:r>
-      <w:r>
-        <w:rPr>
-          <w:rFonts w:ascii="Consolas" w:hAnsi="Consolas"/>
-          <w:noProof/>
-          <w:lang w:val="en-US"/>
-        </w:rPr>
-        <w:t xml:space="preserve">OR </w:t>
-      </w:r>
-      <w:r>
-        <w:rPr>
-          <w:rFonts w:ascii="Consolas" w:hAnsi="Consolas"/>
-          <w:noProof/>
-          <w:lang w:val="en-US"/>
-        </w:rPr>
-        <w:t>lógico).</w:t>
+        <w:t xml:space="preserve"> "@" </w:t>
+      </w:r>
+      <w:r>
+        <w:rPr>
+          <w:rFonts w:ascii="Consolas" w:hAnsi="Consolas"/>
+          <w:noProof/>
+          <w:lang w:val="en-US"/>
+        </w:rPr>
+        <w:t>logic_term</w:t>
+      </w:r>
+    </w:p>
+    <w:p>
+      <w:pPr>
+        <w:spacing w:line="276" w:lineRule="auto"/>
+        <w:rPr>
+          <w:rFonts w:ascii="Consolas" w:hAnsi="Consolas"/>
+          <w:noProof/>
+          <w:lang w:val="en-US"/>
+        </w:rPr>
+      </w:pPr>
+      <w:r>
+        <w:rPr>
+          <w:rFonts w:ascii="Consolas" w:hAnsi="Consolas"/>
+          <w:noProof/>
+          <w:lang w:val="en-US"/>
+        </w:rPr>
+        <w:t>and</w:t>
+      </w:r>
+      <w:r>
+        <w:rPr>
+          <w:rFonts w:ascii="Consolas" w:hAnsi="Consolas"/>
+          <w:noProof/>
+          <w:lang w:val="en-US"/>
+        </w:rPr>
+        <w:t xml:space="preserve">_expr ::= </w:t>
+      </w:r>
+      <w:r>
+        <w:rPr>
+          <w:rFonts w:ascii="Consolas" w:hAnsi="Consolas"/>
+          <w:noProof/>
+        </w:rPr>
+        <w:t>ɛ</w:t>
+      </w:r>
+      <w:r>
+        <w:rPr>
+          <w:rFonts w:ascii="Consolas" w:hAnsi="Consolas"/>
+          <w:noProof/>
+        </w:rPr>
+        <w:t xml:space="preserve"> </w:t>
+      </w:r>
+      <w:r>
+        <w:rPr>
+          <w:rFonts w:ascii="Consolas" w:hAnsi="Consolas"/>
+          <w:noProof/>
+          <w:lang w:val="en-US"/>
+        </w:rPr>
+        <w:t>and</w:t>
+      </w:r>
+      <w:r>
+        <w:rPr>
+          <w:rFonts w:ascii="Consolas" w:hAnsi="Consolas"/>
+          <w:noProof/>
+        </w:rPr>
+        <w:t xml:space="preserve"> </w:t>
+      </w:r>
+      <w:r>
+        <w:rPr>
+          <w:rFonts w:ascii="Consolas" w:hAnsi="Consolas"/>
+          <w:noProof/>
+        </w:rPr>
+        <w:t xml:space="preserve">_expr </w:t>
+      </w:r>
+      <w:r>
+        <w:rPr>
+          <w:rFonts w:ascii="Consolas" w:hAnsi="Consolas"/>
+          <w:noProof/>
+        </w:rPr>
+        <w:t>ɜ</w:t>
       </w:r>
     </w:p>
     <w:p>
@@ -5421,7 +5905,39 @@
           <w:noProof/>
           <w:lang w:val="en-US"/>
         </w:rPr>
-        <w:t>_expr ::= (id|bool) "</w:t>
+        <w:t xml:space="preserve">_expr ::= </w:t>
+      </w:r>
+      <w:r>
+        <w:rPr>
+          <w:rFonts w:ascii="Consolas" w:hAnsi="Consolas"/>
+          <w:noProof/>
+          <w:lang w:val="en-US"/>
+        </w:rPr>
+        <w:t>(</w:t>
+      </w:r>
+      <w:r>
+        <w:rPr>
+          <w:rFonts w:ascii="Consolas" w:hAnsi="Consolas"/>
+          <w:noProof/>
+          <w:lang w:val="en-US"/>
+        </w:rPr>
+        <w:t>logic_term</w:t>
+      </w:r>
+      <w:r>
+        <w:rPr>
+          <w:rFonts w:ascii="Consolas" w:hAnsi="Consolas"/>
+          <w:noProof/>
+          <w:lang w:val="en-US"/>
+        </w:rPr>
+        <w:t>|and_expr)</w:t>
+      </w:r>
+      <w:r>
+        <w:rPr>
+          <w:rFonts w:ascii="Consolas" w:hAnsi="Consolas"/>
+          <w:noProof/>
+          <w:lang w:val="en-US"/>
+        </w:rPr>
+        <w:t xml:space="preserve"> "</w:t>
       </w:r>
       <w:r>
         <w:rPr>
@@ -5437,24 +5953,33 @@
           <w:noProof/>
           <w:lang w:val="en-US"/>
         </w:rPr>
-        <w:t>" (id|bool)</w:t>
-      </w:r>
-    </w:p>
-    <w:p>
-      <w:pPr>
-        <w:spacing w:line="276" w:lineRule="auto"/>
-        <w:rPr>
-          <w:rFonts w:ascii="Consolas" w:hAnsi="Consolas"/>
-          <w:noProof/>
-          <w:lang w:val="en-US"/>
-        </w:rPr>
-      </w:pPr>
-      <w:r>
-        <w:rPr>
-          <w:rFonts w:ascii="Consolas" w:hAnsi="Consolas"/>
-          <w:noProof/>
-          <w:lang w:val="en-US"/>
-        </w:rPr>
+        <w:t xml:space="preserve">" </w:t>
+      </w:r>
+      <w:r>
+        <w:rPr>
+          <w:rFonts w:ascii="Consolas" w:hAnsi="Consolas"/>
+          <w:noProof/>
+          <w:lang w:val="en-US"/>
+        </w:rPr>
+        <w:t>(logic_term|and_expr)</w:t>
+      </w:r>
+    </w:p>
+    <w:p>
+      <w:pPr>
+        <w:spacing w:line="276" w:lineRule="auto"/>
+        <w:rPr>
+          <w:rFonts w:ascii="Consolas" w:hAnsi="Consolas"/>
+          <w:noProof/>
+          <w:lang w:val="en-US"/>
+        </w:rPr>
+      </w:pPr>
+      <w:r>
+        <w:rPr>
+          <w:rFonts w:ascii="Consolas" w:hAnsi="Consolas"/>
+          <w:noProof/>
+          <w:lang w:val="en-US"/>
+        </w:rPr>
+        <w:lastRenderedPageBreak/>
         <w:t>or</w:t>
       </w:r>
       <w:r>
@@ -5495,7 +6020,76 @@
           <w:noProof/>
           <w:lang w:val="en-US"/>
         </w:rPr>
-        <w:t>" (id|bool)</w:t>
+        <w:t xml:space="preserve">" </w:t>
+      </w:r>
+      <w:r>
+        <w:rPr>
+          <w:rFonts w:ascii="Consolas" w:hAnsi="Consolas"/>
+          <w:noProof/>
+          <w:lang w:val="en-US"/>
+        </w:rPr>
+        <w:t>(logic_term|and_expr)</w:t>
+      </w:r>
+    </w:p>
+    <w:p>
+      <w:pPr>
+        <w:spacing w:line="276" w:lineRule="auto"/>
+        <w:rPr>
+          <w:rFonts w:ascii="Consolas" w:hAnsi="Consolas"/>
+          <w:noProof/>
+          <w:lang w:val="en-US"/>
+        </w:rPr>
+      </w:pPr>
+      <w:r>
+        <w:rPr>
+          <w:rFonts w:ascii="Consolas" w:hAnsi="Consolas"/>
+          <w:noProof/>
+          <w:lang w:val="en-US"/>
+        </w:rPr>
+        <w:t>or</w:t>
+      </w:r>
+      <w:r>
+        <w:rPr>
+          <w:rFonts w:ascii="Consolas" w:hAnsi="Consolas"/>
+          <w:noProof/>
+          <w:lang w:val="en-US"/>
+        </w:rPr>
+        <w:t xml:space="preserve">_expr ::= </w:t>
+      </w:r>
+      <w:r>
+        <w:rPr>
+          <w:rFonts w:ascii="Consolas" w:hAnsi="Consolas"/>
+          <w:noProof/>
+        </w:rPr>
+        <w:t>ɛ</w:t>
+      </w:r>
+      <w:r>
+        <w:rPr>
+          <w:rFonts w:ascii="Consolas" w:hAnsi="Consolas"/>
+          <w:noProof/>
+        </w:rPr>
+        <w:t xml:space="preserve"> </w:t>
+      </w:r>
+      <w:r>
+        <w:rPr>
+          <w:rFonts w:ascii="Consolas" w:hAnsi="Consolas"/>
+          <w:noProof/>
+        </w:rPr>
+        <w:t>or</w:t>
+      </w:r>
+      <w:r>
+        <w:rPr>
+          <w:rFonts w:ascii="Consolas" w:hAnsi="Consolas"/>
+          <w:noProof/>
+        </w:rPr>
+        <w:t xml:space="preserve">_expr </w:t>
+      </w:r>
+      <w:r>
+        <w:rPr>
+          <w:rFonts w:ascii="Consolas" w:hAnsi="Consolas"/>
+          <w:noProof/>
+        </w:rPr>
+        <w:t>ɜ</w:t>
       </w:r>
     </w:p>
     <w:p>
@@ -5937,6 +6531,7 @@
           <w:noProof/>
           <w:lang w:val="en-US"/>
         </w:rPr>
+        <w:lastRenderedPageBreak/>
         <w:t>bloque ::= instruccion bloque | ε</w:t>
       </w:r>
     </w:p>
@@ -5965,7 +6560,6 @@
           <w:noProof/>
           <w:lang w:val="en-US"/>
         </w:rPr>
-        <w:lastRenderedPageBreak/>
         <w:t>cadena   ::= "\"" texto "\""          -- entre comillas dobles</w:t>
       </w:r>
     </w:p>
@@ -6498,13 +7092,8 @@
             <w:pPr>
               <w:spacing w:line="480" w:lineRule="auto"/>
             </w:pPr>
-            <w:proofErr w:type="gramStart"/>
-            <w:r>
-              <w:t>Asegurar</w:t>
-            </w:r>
-            <w:proofErr w:type="gramEnd"/>
-            <w:r>
-              <w:t xml:space="preserve"> que la gramática pueda generar programas válidos</w:t>
+            <w:r>
+              <w:t>Asegurar que la gramática pueda generar programas válidos</w:t>
             </w:r>
           </w:p>
         </w:tc>
@@ -7514,7 +8103,7 @@
   <w:style w:type="paragraph" w:default="1" w:styleId="Normal">
     <w:name w:val="Normal"/>
     <w:qFormat/>
-    <w:rsid w:val="002531AA"/>
+    <w:rsid w:val="003479FF"/>
     <w:rPr>
       <w:rFonts w:ascii="Times New Roman" w:hAnsi="Times New Roman"/>
     </w:rPr>

</xml_diff>

<commit_message>
Correcciones y cambios de documentación
</commit_message>
<xml_diff>
--- a/T1_GramáticaBNF.docx
+++ b/T1_GramáticaBNF.docx
@@ -1084,8 +1084,8 @@
         <w:tblLook w:val="04A0" w:firstRow="1" w:lastRow="0" w:firstColumn="1" w:lastColumn="0" w:noHBand="0" w:noVBand="1"/>
       </w:tblPr>
       <w:tblGrid>
-        <w:gridCol w:w="1523"/>
-        <w:gridCol w:w="7827"/>
+        <w:gridCol w:w="2096"/>
+        <w:gridCol w:w="7254"/>
       </w:tblGrid>
       <w:tr>
         <w:tc>
@@ -1348,7 +1348,15 @@
               <w:spacing w:after="160" w:line="360" w:lineRule="auto"/>
             </w:pPr>
             <w:r>
-              <w:t>Definición del punto de entrada del programa (principal) con un bloque de instrucciones.</w:t>
+              <w:t>Definición del punto de entrada del programa (</w:t>
+            </w:r>
+            <w:proofErr w:type="spellStart"/>
+            <w:r>
+              <w:t>main</w:t>
+            </w:r>
+            <w:proofErr w:type="spellEnd"/>
+            <w:r>
+              <w:t>) con un bloque de instrucciones.</w:t>
             </w:r>
           </w:p>
         </w:tc>
@@ -1482,6 +1490,9 @@
               <w:spacing w:after="160" w:line="360" w:lineRule="auto"/>
             </w:pPr>
             <w:proofErr w:type="spellStart"/>
+            <w:r>
+              <w:t>opt_</w:t>
+            </w:r>
             <w:r>
               <w:t>array_decl</w:t>
             </w:r>
@@ -1557,7 +1568,7 @@
             </w:pPr>
             <w:proofErr w:type="spellStart"/>
             <w:r>
-              <w:t>opt_init</w:t>
+              <w:t>init</w:t>
             </w:r>
             <w:proofErr w:type="spellEnd"/>
           </w:p>
@@ -1572,7 +1583,7 @@
               <w:spacing w:after="160" w:line="360" w:lineRule="auto"/>
             </w:pPr>
             <w:r>
-              <w:t xml:space="preserve">Inicialización opcional de una variable (= </w:t>
+              <w:t xml:space="preserve">Inicialización de una variable (= </w:t>
             </w:r>
             <w:proofErr w:type="spellStart"/>
             <w:r>
@@ -1580,7 +1591,10 @@
             </w:r>
             <w:proofErr w:type="spellEnd"/>
             <w:r>
-              <w:t>) o vacío.</w:t>
+              <w:t>)</w:t>
+            </w:r>
+            <w:r>
+              <w:t>.</w:t>
             </w:r>
           </w:p>
         </w:tc>
@@ -1598,7 +1612,7 @@
             <w:proofErr w:type="spellStart"/>
             <w:r>
               <w:lastRenderedPageBreak/>
-              <w:t>declaracion</w:t>
+              <w:t>var_creation</w:t>
             </w:r>
             <w:proofErr w:type="spellEnd"/>
           </w:p>
@@ -1630,7 +1644,7 @@
             </w:pPr>
             <w:proofErr w:type="spellStart"/>
             <w:r>
-              <w:t>asignacion</w:t>
+              <w:t>var_asignment</w:t>
             </w:r>
             <w:proofErr w:type="spellEnd"/>
           </w:p>
@@ -1662,7 +1676,7 @@
             </w:pPr>
             <w:proofErr w:type="spellStart"/>
             <w:r>
-              <w:t>llamada_func</w:t>
+              <w:t>function_call</w:t>
             </w:r>
             <w:proofErr w:type="spellEnd"/>
           </w:p>
@@ -1694,7 +1708,7 @@
             </w:pPr>
             <w:proofErr w:type="spellStart"/>
             <w:r>
-              <w:t>args</w:t>
+              <w:t>params</w:t>
             </w:r>
             <w:proofErr w:type="spellEnd"/>
           </w:p>
@@ -1724,9 +1738,17 @@
             <w:pPr>
               <w:spacing w:after="160" w:line="360" w:lineRule="auto"/>
             </w:pPr>
-            <w:r>
-              <w:t>control</w:t>
-            </w:r>
+            <w:proofErr w:type="spellStart"/>
+            <w:r>
+              <w:t>c</w:t>
+            </w:r>
+            <w:r>
+              <w:t>ontrol</w:t>
+            </w:r>
+            <w:r>
+              <w:t>_structure</w:t>
+            </w:r>
+            <w:proofErr w:type="spellEnd"/>
           </w:p>
         </w:tc>
         <w:tc>
@@ -1778,11 +1800,12 @@
             <w:pPr>
               <w:spacing w:after="160" w:line="360" w:lineRule="auto"/>
             </w:pPr>
-            <w:proofErr w:type="spellStart"/>
-            <w:r>
-              <w:t>decideof</w:t>
-            </w:r>
-            <w:proofErr w:type="spellEnd"/>
+            <w:r>
+              <w:t>d</w:t>
+            </w:r>
+            <w:r>
+              <w:t>ecide</w:t>
+            </w:r>
           </w:p>
         </w:tc>
         <w:tc>
@@ -1812,7 +1835,10 @@
             </w:pPr>
             <w:proofErr w:type="spellStart"/>
             <w:r>
-              <w:t>loop</w:t>
+              <w:t>l</w:t>
+            </w:r>
+            <w:r>
+              <w:t>oop</w:t>
             </w:r>
             <w:proofErr w:type="spellEnd"/>
           </w:p>
@@ -1876,7 +1902,10 @@
             </w:pPr>
             <w:proofErr w:type="spellStart"/>
             <w:r>
-              <w:t>for</w:t>
+              <w:t>f</w:t>
+            </w:r>
+            <w:r>
+              <w:t>or</w:t>
             </w:r>
             <w:proofErr w:type="spellEnd"/>
           </w:p>
@@ -1964,7 +1993,7 @@
             </w:pPr>
             <w:proofErr w:type="spellStart"/>
             <w:r>
-              <w:t>instruccion</w:t>
+              <w:t>sentence</w:t>
             </w:r>
             <w:proofErr w:type="spellEnd"/>
           </w:p>
@@ -1994,9 +2023,17 @@
             <w:pPr>
               <w:spacing w:after="160" w:line="360" w:lineRule="auto"/>
             </w:pPr>
-            <w:r>
-              <w:t>bloque</w:t>
-            </w:r>
+            <w:proofErr w:type="spellStart"/>
+            <w:r>
+              <w:t>code_</w:t>
+            </w:r>
+            <w:r>
+              <w:t>blo</w:t>
+            </w:r>
+            <w:r>
+              <w:t>ck</w:t>
+            </w:r>
+            <w:proofErr w:type="spellEnd"/>
           </w:p>
         </w:tc>
         <w:tc>
@@ -2025,7 +2062,7 @@
               <w:spacing w:after="160" w:line="360" w:lineRule="auto"/>
             </w:pPr>
             <w:r>
-              <w:t>numero</w:t>
+              <w:t>int</w:t>
             </w:r>
           </w:p>
         </w:tc>
@@ -2056,7 +2093,7 @@
             </w:pPr>
             <w:proofErr w:type="spellStart"/>
             <w:r>
-              <w:t>floatnum</w:t>
+              <w:t>float</w:t>
             </w:r>
             <w:proofErr w:type="spellEnd"/>
           </w:p>
@@ -2087,7 +2124,7 @@
               <w:spacing w:after="160" w:line="360" w:lineRule="auto"/>
             </w:pPr>
             <w:r>
-              <w:t>booleano</w:t>
+              <w:t>bool</w:t>
             </w:r>
           </w:p>
         </w:tc>
@@ -2116,9 +2153,11 @@
             <w:pPr>
               <w:spacing w:after="160" w:line="360" w:lineRule="auto"/>
             </w:pPr>
-            <w:r>
-              <w:t>cadena</w:t>
-            </w:r>
+            <w:proofErr w:type="spellStart"/>
+            <w:r>
+              <w:t>string</w:t>
+            </w:r>
+            <w:proofErr w:type="spellEnd"/>
           </w:p>
         </w:tc>
         <w:tc>
@@ -2146,11 +2185,12 @@
             <w:pPr>
               <w:spacing w:after="160" w:line="360" w:lineRule="auto"/>
             </w:pPr>
-            <w:proofErr w:type="spellStart"/>
-            <w:r>
-              <w:t>caracter</w:t>
-            </w:r>
-            <w:proofErr w:type="spellEnd"/>
+            <w:r>
+              <w:t>c</w:t>
+            </w:r>
+            <w:r>
+              <w:t>har</w:t>
+            </w:r>
           </w:p>
         </w:tc>
         <w:tc>
@@ -2196,6 +2236,785 @@
             <w:r>
               <w:t>Identificador para variables, funciones o parámetros.</w:t>
             </w:r>
+          </w:p>
+        </w:tc>
+      </w:tr>
+      <w:tr>
+        <w:tc>
+          <w:tcPr>
+            <w:tcW w:w="0" w:type="auto"/>
+          </w:tcPr>
+          <w:p>
+            <w:pPr>
+              <w:spacing w:line="360" w:lineRule="auto"/>
+            </w:pPr>
+            <w:proofErr w:type="spellStart"/>
+            <w:r>
+              <w:t>primary_expr</w:t>
+            </w:r>
+            <w:proofErr w:type="spellEnd"/>
+          </w:p>
+        </w:tc>
+        <w:tc>
+          <w:tcPr>
+            <w:tcW w:w="0" w:type="auto"/>
+          </w:tcPr>
+          <w:p>
+            <w:pPr>
+              <w:spacing w:line="360" w:lineRule="auto"/>
+            </w:pPr>
+          </w:p>
+        </w:tc>
+      </w:tr>
+      <w:tr>
+        <w:tc>
+          <w:tcPr>
+            <w:tcW w:w="0" w:type="auto"/>
+          </w:tcPr>
+          <w:p>
+            <w:pPr>
+              <w:spacing w:line="360" w:lineRule="auto"/>
+            </w:pPr>
+            <w:proofErr w:type="spellStart"/>
+            <w:r>
+              <w:t>inc_dec_expr</w:t>
+            </w:r>
+            <w:proofErr w:type="spellEnd"/>
+          </w:p>
+        </w:tc>
+        <w:tc>
+          <w:tcPr>
+            <w:tcW w:w="0" w:type="auto"/>
+          </w:tcPr>
+          <w:p>
+            <w:pPr>
+              <w:spacing w:line="360" w:lineRule="auto"/>
+            </w:pPr>
+          </w:p>
+        </w:tc>
+      </w:tr>
+      <w:tr>
+        <w:tc>
+          <w:tcPr>
+            <w:tcW w:w="0" w:type="auto"/>
+          </w:tcPr>
+          <w:p>
+            <w:pPr>
+              <w:spacing w:line="360" w:lineRule="auto"/>
+            </w:pPr>
+            <w:proofErr w:type="spellStart"/>
+            <w:r>
+              <w:t>base_exp_expr</w:t>
+            </w:r>
+            <w:proofErr w:type="spellEnd"/>
+          </w:p>
+        </w:tc>
+        <w:tc>
+          <w:tcPr>
+            <w:tcW w:w="0" w:type="auto"/>
+          </w:tcPr>
+          <w:p>
+            <w:pPr>
+              <w:spacing w:line="360" w:lineRule="auto"/>
+            </w:pPr>
+          </w:p>
+        </w:tc>
+      </w:tr>
+      <w:tr>
+        <w:tc>
+          <w:tcPr>
+            <w:tcW w:w="0" w:type="auto"/>
+          </w:tcPr>
+          <w:p>
+            <w:pPr>
+              <w:spacing w:line="360" w:lineRule="auto"/>
+            </w:pPr>
+            <w:proofErr w:type="spellStart"/>
+            <w:r>
+              <w:t>power_expr</w:t>
+            </w:r>
+            <w:proofErr w:type="spellEnd"/>
+          </w:p>
+        </w:tc>
+        <w:tc>
+          <w:tcPr>
+            <w:tcW w:w="0" w:type="auto"/>
+          </w:tcPr>
+          <w:p>
+            <w:pPr>
+              <w:spacing w:line="360" w:lineRule="auto"/>
+            </w:pPr>
+          </w:p>
+        </w:tc>
+      </w:tr>
+      <w:tr>
+        <w:tc>
+          <w:tcPr>
+            <w:tcW w:w="0" w:type="auto"/>
+          </w:tcPr>
+          <w:p>
+            <w:pPr>
+              <w:spacing w:line="360" w:lineRule="auto"/>
+            </w:pPr>
+            <w:proofErr w:type="spellStart"/>
+            <w:r>
+              <w:t>unary_minus</w:t>
+            </w:r>
+            <w:proofErr w:type="spellEnd"/>
+          </w:p>
+        </w:tc>
+        <w:tc>
+          <w:tcPr>
+            <w:tcW w:w="0" w:type="auto"/>
+          </w:tcPr>
+          <w:p>
+            <w:pPr>
+              <w:spacing w:line="360" w:lineRule="auto"/>
+            </w:pPr>
+          </w:p>
+        </w:tc>
+      </w:tr>
+      <w:tr>
+        <w:tc>
+          <w:tcPr>
+            <w:tcW w:w="0" w:type="auto"/>
+          </w:tcPr>
+          <w:p>
+            <w:pPr>
+              <w:spacing w:line="360" w:lineRule="auto"/>
+            </w:pPr>
+            <w:proofErr w:type="spellStart"/>
+            <w:r>
+              <w:t>logic_neg</w:t>
+            </w:r>
+            <w:proofErr w:type="spellEnd"/>
+          </w:p>
+        </w:tc>
+        <w:tc>
+          <w:tcPr>
+            <w:tcW w:w="0" w:type="auto"/>
+          </w:tcPr>
+          <w:p>
+            <w:pPr>
+              <w:spacing w:line="360" w:lineRule="auto"/>
+            </w:pPr>
+          </w:p>
+        </w:tc>
+      </w:tr>
+      <w:tr>
+        <w:tc>
+          <w:tcPr>
+            <w:tcW w:w="0" w:type="auto"/>
+          </w:tcPr>
+          <w:p>
+            <w:pPr>
+              <w:spacing w:line="360" w:lineRule="auto"/>
+            </w:pPr>
+            <w:proofErr w:type="spellStart"/>
+            <w:r>
+              <w:t>mult_term</w:t>
+            </w:r>
+            <w:proofErr w:type="spellEnd"/>
+          </w:p>
+        </w:tc>
+        <w:tc>
+          <w:tcPr>
+            <w:tcW w:w="0" w:type="auto"/>
+          </w:tcPr>
+          <w:p>
+            <w:pPr>
+              <w:spacing w:line="360" w:lineRule="auto"/>
+            </w:pPr>
+          </w:p>
+        </w:tc>
+      </w:tr>
+      <w:tr>
+        <w:tc>
+          <w:tcPr>
+            <w:tcW w:w="0" w:type="auto"/>
+          </w:tcPr>
+          <w:p>
+            <w:pPr>
+              <w:spacing w:line="360" w:lineRule="auto"/>
+            </w:pPr>
+            <w:proofErr w:type="spellStart"/>
+            <w:r>
+              <w:t>mult_expr</w:t>
+            </w:r>
+            <w:proofErr w:type="spellEnd"/>
+          </w:p>
+        </w:tc>
+        <w:tc>
+          <w:tcPr>
+            <w:tcW w:w="0" w:type="auto"/>
+          </w:tcPr>
+          <w:p>
+            <w:pPr>
+              <w:spacing w:line="360" w:lineRule="auto"/>
+            </w:pPr>
+          </w:p>
+        </w:tc>
+      </w:tr>
+      <w:tr>
+        <w:tc>
+          <w:tcPr>
+            <w:tcW w:w="0" w:type="auto"/>
+          </w:tcPr>
+          <w:p>
+            <w:pPr>
+              <w:spacing w:line="360" w:lineRule="auto"/>
+            </w:pPr>
+            <w:proofErr w:type="spellStart"/>
+            <w:r>
+              <w:t>adit_term</w:t>
+            </w:r>
+            <w:proofErr w:type="spellEnd"/>
+          </w:p>
+        </w:tc>
+        <w:tc>
+          <w:tcPr>
+            <w:tcW w:w="0" w:type="auto"/>
+          </w:tcPr>
+          <w:p>
+            <w:pPr>
+              <w:spacing w:line="360" w:lineRule="auto"/>
+            </w:pPr>
+          </w:p>
+        </w:tc>
+      </w:tr>
+      <w:tr>
+        <w:tc>
+          <w:tcPr>
+            <w:tcW w:w="0" w:type="auto"/>
+          </w:tcPr>
+          <w:p>
+            <w:pPr>
+              <w:spacing w:line="360" w:lineRule="auto"/>
+            </w:pPr>
+            <w:proofErr w:type="spellStart"/>
+            <w:r>
+              <w:t>adit_expr</w:t>
+            </w:r>
+            <w:proofErr w:type="spellEnd"/>
+          </w:p>
+        </w:tc>
+        <w:tc>
+          <w:tcPr>
+            <w:tcW w:w="0" w:type="auto"/>
+          </w:tcPr>
+          <w:p>
+            <w:pPr>
+              <w:spacing w:line="360" w:lineRule="auto"/>
+            </w:pPr>
+          </w:p>
+        </w:tc>
+      </w:tr>
+      <w:tr>
+        <w:tc>
+          <w:tcPr>
+            <w:tcW w:w="0" w:type="auto"/>
+          </w:tcPr>
+          <w:p>
+            <w:pPr>
+              <w:spacing w:line="360" w:lineRule="auto"/>
+            </w:pPr>
+            <w:proofErr w:type="spellStart"/>
+            <w:r>
+              <w:t>arithm_expr</w:t>
+            </w:r>
+            <w:proofErr w:type="spellEnd"/>
+          </w:p>
+        </w:tc>
+        <w:tc>
+          <w:tcPr>
+            <w:tcW w:w="0" w:type="auto"/>
+          </w:tcPr>
+          <w:p>
+            <w:pPr>
+              <w:spacing w:line="360" w:lineRule="auto"/>
+            </w:pPr>
+          </w:p>
+        </w:tc>
+      </w:tr>
+      <w:tr>
+        <w:tc>
+          <w:tcPr>
+            <w:tcW w:w="0" w:type="auto"/>
+          </w:tcPr>
+          <w:p>
+            <w:pPr>
+              <w:spacing w:line="360" w:lineRule="auto"/>
+            </w:pPr>
+            <w:proofErr w:type="spellStart"/>
+            <w:r>
+              <w:t>hp_rel_term</w:t>
+            </w:r>
+            <w:proofErr w:type="spellEnd"/>
+          </w:p>
+        </w:tc>
+        <w:tc>
+          <w:tcPr>
+            <w:tcW w:w="0" w:type="auto"/>
+          </w:tcPr>
+          <w:p>
+            <w:pPr>
+              <w:spacing w:line="360" w:lineRule="auto"/>
+            </w:pPr>
+          </w:p>
+        </w:tc>
+      </w:tr>
+      <w:tr>
+        <w:tc>
+          <w:tcPr>
+            <w:tcW w:w="0" w:type="auto"/>
+          </w:tcPr>
+          <w:p>
+            <w:pPr>
+              <w:spacing w:line="360" w:lineRule="auto"/>
+            </w:pPr>
+            <w:proofErr w:type="spellStart"/>
+            <w:r>
+              <w:t>hp_rel_expr</w:t>
+            </w:r>
+            <w:proofErr w:type="spellEnd"/>
+          </w:p>
+        </w:tc>
+        <w:tc>
+          <w:tcPr>
+            <w:tcW w:w="0" w:type="auto"/>
+          </w:tcPr>
+          <w:p>
+            <w:pPr>
+              <w:spacing w:line="360" w:lineRule="auto"/>
+            </w:pPr>
+          </w:p>
+        </w:tc>
+      </w:tr>
+      <w:tr>
+        <w:tc>
+          <w:tcPr>
+            <w:tcW w:w="0" w:type="auto"/>
+          </w:tcPr>
+          <w:p>
+            <w:pPr>
+              <w:spacing w:line="360" w:lineRule="auto"/>
+            </w:pPr>
+            <w:proofErr w:type="spellStart"/>
+            <w:r>
+              <w:t>lp</w:t>
+            </w:r>
+            <w:r>
+              <w:t>_rel_term</w:t>
+            </w:r>
+            <w:proofErr w:type="spellEnd"/>
+          </w:p>
+        </w:tc>
+        <w:tc>
+          <w:tcPr>
+            <w:tcW w:w="0" w:type="auto"/>
+          </w:tcPr>
+          <w:p>
+            <w:pPr>
+              <w:spacing w:line="360" w:lineRule="auto"/>
+            </w:pPr>
+          </w:p>
+        </w:tc>
+      </w:tr>
+      <w:tr>
+        <w:tc>
+          <w:tcPr>
+            <w:tcW w:w="0" w:type="auto"/>
+          </w:tcPr>
+          <w:p>
+            <w:pPr>
+              <w:spacing w:line="360" w:lineRule="auto"/>
+            </w:pPr>
+            <w:proofErr w:type="spellStart"/>
+            <w:r>
+              <w:t>l</w:t>
+            </w:r>
+            <w:r>
+              <w:t>p</w:t>
+            </w:r>
+            <w:r>
+              <w:t>_rel_expr</w:t>
+            </w:r>
+            <w:proofErr w:type="spellEnd"/>
+          </w:p>
+        </w:tc>
+        <w:tc>
+          <w:tcPr>
+            <w:tcW w:w="0" w:type="auto"/>
+          </w:tcPr>
+          <w:p>
+            <w:pPr>
+              <w:spacing w:line="360" w:lineRule="auto"/>
+            </w:pPr>
+          </w:p>
+        </w:tc>
+      </w:tr>
+      <w:tr>
+        <w:tc>
+          <w:tcPr>
+            <w:tcW w:w="0" w:type="auto"/>
+          </w:tcPr>
+          <w:p>
+            <w:pPr>
+              <w:spacing w:line="360" w:lineRule="auto"/>
+            </w:pPr>
+            <w:proofErr w:type="spellStart"/>
+            <w:r>
+              <w:t>logic_term</w:t>
+            </w:r>
+            <w:proofErr w:type="spellEnd"/>
+          </w:p>
+        </w:tc>
+        <w:tc>
+          <w:tcPr>
+            <w:tcW w:w="0" w:type="auto"/>
+          </w:tcPr>
+          <w:p>
+            <w:pPr>
+              <w:spacing w:line="360" w:lineRule="auto"/>
+            </w:pPr>
+          </w:p>
+        </w:tc>
+      </w:tr>
+      <w:tr>
+        <w:tc>
+          <w:tcPr>
+            <w:tcW w:w="0" w:type="auto"/>
+          </w:tcPr>
+          <w:p>
+            <w:pPr>
+              <w:spacing w:line="360" w:lineRule="auto"/>
+            </w:pPr>
+            <w:proofErr w:type="spellStart"/>
+            <w:r>
+              <w:t>and_expr</w:t>
+            </w:r>
+            <w:proofErr w:type="spellEnd"/>
+          </w:p>
+        </w:tc>
+        <w:tc>
+          <w:tcPr>
+            <w:tcW w:w="0" w:type="auto"/>
+          </w:tcPr>
+          <w:p>
+            <w:pPr>
+              <w:spacing w:line="360" w:lineRule="auto"/>
+            </w:pPr>
+          </w:p>
+        </w:tc>
+      </w:tr>
+      <w:tr>
+        <w:tc>
+          <w:tcPr>
+            <w:tcW w:w="0" w:type="auto"/>
+          </w:tcPr>
+          <w:p>
+            <w:pPr>
+              <w:spacing w:line="360" w:lineRule="auto"/>
+            </w:pPr>
+            <w:proofErr w:type="spellStart"/>
+            <w:r>
+              <w:t>or_expr</w:t>
+            </w:r>
+            <w:proofErr w:type="spellEnd"/>
+          </w:p>
+        </w:tc>
+        <w:tc>
+          <w:tcPr>
+            <w:tcW w:w="0" w:type="auto"/>
+          </w:tcPr>
+          <w:p>
+            <w:pPr>
+              <w:spacing w:line="360" w:lineRule="auto"/>
+            </w:pPr>
+          </w:p>
+        </w:tc>
+      </w:tr>
+      <w:tr>
+        <w:tc>
+          <w:tcPr>
+            <w:tcW w:w="0" w:type="auto"/>
+          </w:tcPr>
+          <w:p>
+            <w:pPr>
+              <w:spacing w:line="360" w:lineRule="auto"/>
+            </w:pPr>
+            <w:proofErr w:type="spellStart"/>
+            <w:r>
+              <w:t>code_block</w:t>
+            </w:r>
+            <w:proofErr w:type="spellEnd"/>
+          </w:p>
+        </w:tc>
+        <w:tc>
+          <w:tcPr>
+            <w:tcW w:w="0" w:type="auto"/>
+          </w:tcPr>
+          <w:p>
+            <w:pPr>
+              <w:spacing w:line="360" w:lineRule="auto"/>
+            </w:pPr>
+          </w:p>
+        </w:tc>
+      </w:tr>
+      <w:tr>
+        <w:tc>
+          <w:tcPr>
+            <w:tcW w:w="0" w:type="auto"/>
+          </w:tcPr>
+          <w:p>
+            <w:pPr>
+              <w:spacing w:line="360" w:lineRule="auto"/>
+            </w:pPr>
+            <w:proofErr w:type="spellStart"/>
+            <w:r>
+              <w:t>sentence</w:t>
+            </w:r>
+            <w:proofErr w:type="spellEnd"/>
+          </w:p>
+        </w:tc>
+        <w:tc>
+          <w:tcPr>
+            <w:tcW w:w="0" w:type="auto"/>
+          </w:tcPr>
+          <w:p>
+            <w:pPr>
+              <w:spacing w:line="360" w:lineRule="auto"/>
+            </w:pPr>
+          </w:p>
+        </w:tc>
+      </w:tr>
+      <w:tr>
+        <w:tc>
+          <w:tcPr>
+            <w:tcW w:w="0" w:type="auto"/>
+          </w:tcPr>
+          <w:p>
+            <w:pPr>
+              <w:spacing w:line="360" w:lineRule="auto"/>
+            </w:pPr>
+            <w:proofErr w:type="spellStart"/>
+            <w:r>
+              <w:t>inputfn</w:t>
+            </w:r>
+            <w:proofErr w:type="spellEnd"/>
+          </w:p>
+        </w:tc>
+        <w:tc>
+          <w:tcPr>
+            <w:tcW w:w="0" w:type="auto"/>
+          </w:tcPr>
+          <w:p>
+            <w:pPr>
+              <w:spacing w:line="360" w:lineRule="auto"/>
+            </w:pPr>
+          </w:p>
+        </w:tc>
+      </w:tr>
+      <w:tr>
+        <w:tc>
+          <w:tcPr>
+            <w:tcW w:w="0" w:type="auto"/>
+          </w:tcPr>
+          <w:p>
+            <w:pPr>
+              <w:spacing w:line="360" w:lineRule="auto"/>
+            </w:pPr>
+            <w:r>
+              <w:t>output</w:t>
+            </w:r>
+          </w:p>
+        </w:tc>
+        <w:tc>
+          <w:tcPr>
+            <w:tcW w:w="0" w:type="auto"/>
+          </w:tcPr>
+          <w:p>
+            <w:pPr>
+              <w:spacing w:line="360" w:lineRule="auto"/>
+            </w:pPr>
+          </w:p>
+        </w:tc>
+      </w:tr>
+      <w:tr>
+        <w:tc>
+          <w:tcPr>
+            <w:tcW w:w="0" w:type="auto"/>
+          </w:tcPr>
+          <w:p>
+            <w:pPr>
+              <w:spacing w:line="360" w:lineRule="auto"/>
+            </w:pPr>
+            <w:r>
+              <w:lastRenderedPageBreak/>
+              <w:t>decide</w:t>
+            </w:r>
+          </w:p>
+        </w:tc>
+        <w:tc>
+          <w:tcPr>
+            <w:tcW w:w="0" w:type="auto"/>
+          </w:tcPr>
+          <w:p>
+            <w:pPr>
+              <w:spacing w:line="360" w:lineRule="auto"/>
+            </w:pPr>
+          </w:p>
+        </w:tc>
+      </w:tr>
+      <w:tr>
+        <w:tc>
+          <w:tcPr>
+            <w:tcW w:w="0" w:type="auto"/>
+          </w:tcPr>
+          <w:p>
+            <w:pPr>
+              <w:spacing w:line="360" w:lineRule="auto"/>
+            </w:pPr>
+            <w:proofErr w:type="spellStart"/>
+            <w:r>
+              <w:t>loop</w:t>
+            </w:r>
+            <w:proofErr w:type="spellEnd"/>
+          </w:p>
+        </w:tc>
+        <w:tc>
+          <w:tcPr>
+            <w:tcW w:w="0" w:type="auto"/>
+          </w:tcPr>
+          <w:p>
+            <w:pPr>
+              <w:spacing w:line="360" w:lineRule="auto"/>
+            </w:pPr>
+          </w:p>
+        </w:tc>
+      </w:tr>
+      <w:tr>
+        <w:tc>
+          <w:tcPr>
+            <w:tcW w:w="0" w:type="auto"/>
+          </w:tcPr>
+          <w:p>
+            <w:pPr>
+              <w:spacing w:line="360" w:lineRule="auto"/>
+            </w:pPr>
+            <w:proofErr w:type="spellStart"/>
+            <w:r>
+              <w:t>for</w:t>
+            </w:r>
+            <w:proofErr w:type="spellEnd"/>
+          </w:p>
+        </w:tc>
+        <w:tc>
+          <w:tcPr>
+            <w:tcW w:w="0" w:type="auto"/>
+          </w:tcPr>
+          <w:p>
+            <w:pPr>
+              <w:spacing w:line="360" w:lineRule="auto"/>
+            </w:pPr>
+          </w:p>
+        </w:tc>
+      </w:tr>
+      <w:tr>
+        <w:tc>
+          <w:tcPr>
+            <w:tcW w:w="0" w:type="auto"/>
+          </w:tcPr>
+          <w:p>
+            <w:pPr>
+              <w:spacing w:line="360" w:lineRule="auto"/>
+            </w:pPr>
+            <w:proofErr w:type="spellStart"/>
+            <w:r>
+              <w:t>oneline_comment</w:t>
+            </w:r>
+            <w:proofErr w:type="spellEnd"/>
+          </w:p>
+        </w:tc>
+        <w:tc>
+          <w:tcPr>
+            <w:tcW w:w="0" w:type="auto"/>
+          </w:tcPr>
+          <w:p>
+            <w:pPr>
+              <w:spacing w:line="360" w:lineRule="auto"/>
+            </w:pPr>
+          </w:p>
+        </w:tc>
+      </w:tr>
+      <w:tr>
+        <w:tc>
+          <w:tcPr>
+            <w:tcW w:w="0" w:type="auto"/>
+          </w:tcPr>
+          <w:p>
+            <w:pPr>
+              <w:spacing w:line="360" w:lineRule="auto"/>
+            </w:pPr>
+            <w:proofErr w:type="spellStart"/>
+            <w:r>
+              <w:t>multiline_comment</w:t>
+            </w:r>
+            <w:proofErr w:type="spellEnd"/>
+          </w:p>
+        </w:tc>
+        <w:tc>
+          <w:tcPr>
+            <w:tcW w:w="0" w:type="auto"/>
+          </w:tcPr>
+          <w:p>
+            <w:pPr>
+              <w:spacing w:line="360" w:lineRule="auto"/>
+            </w:pPr>
+          </w:p>
+        </w:tc>
+      </w:tr>
+      <w:tr>
+        <w:tc>
+          <w:tcPr>
+            <w:tcW w:w="0" w:type="auto"/>
+          </w:tcPr>
+          <w:p>
+            <w:pPr>
+              <w:spacing w:line="360" w:lineRule="auto"/>
+            </w:pPr>
+          </w:p>
+        </w:tc>
+        <w:tc>
+          <w:tcPr>
+            <w:tcW w:w="0" w:type="auto"/>
+          </w:tcPr>
+          <w:p>
+            <w:pPr>
+              <w:spacing w:line="360" w:lineRule="auto"/>
+            </w:pPr>
+          </w:p>
+        </w:tc>
+      </w:tr>
+      <w:tr>
+        <w:tc>
+          <w:tcPr>
+            <w:tcW w:w="0" w:type="auto"/>
+          </w:tcPr>
+          <w:p>
+            <w:pPr>
+              <w:spacing w:line="360" w:lineRule="auto"/>
+            </w:pPr>
+          </w:p>
+        </w:tc>
+        <w:tc>
+          <w:tcPr>
+            <w:tcW w:w="0" w:type="auto"/>
+          </w:tcPr>
+          <w:p>
+            <w:pPr>
+              <w:spacing w:line="360" w:lineRule="auto"/>
+            </w:pPr>
           </w:p>
         </w:tc>
       </w:tr>
@@ -6630,7 +7449,35 @@
           <w:rFonts w:ascii="Consolas" w:hAnsi="Consolas"/>
           <w:noProof/>
         </w:rPr>
-        <w:t>sentence ::= fninput $ | fnoutput $</w:t>
+        <w:t>sentence ::= input</w:t>
+      </w:r>
+      <w:r>
+        <w:rPr>
+          <w:rFonts w:ascii="Consolas" w:hAnsi="Consolas"/>
+          <w:noProof/>
+        </w:rPr>
+        <w:t>fn</w:t>
+      </w:r>
+      <w:r>
+        <w:rPr>
+          <w:rFonts w:ascii="Consolas" w:hAnsi="Consolas"/>
+          <w:noProof/>
+        </w:rPr>
+        <w:t xml:space="preserve"> $ | output</w:t>
+      </w:r>
+      <w:r>
+        <w:rPr>
+          <w:rFonts w:ascii="Consolas" w:hAnsi="Consolas"/>
+          <w:noProof/>
+        </w:rPr>
+        <w:t>fn</w:t>
+      </w:r>
+      <w:r>
+        <w:rPr>
+          <w:rFonts w:ascii="Consolas" w:hAnsi="Consolas"/>
+          <w:noProof/>
+        </w:rPr>
+        <w:t xml:space="preserve"> $</w:t>
       </w:r>
     </w:p>
     <w:p>
@@ -6981,7 +7828,21 @@
           <w:rFonts w:ascii="Consolas" w:hAnsi="Consolas"/>
           <w:noProof/>
         </w:rPr>
-        <w:t xml:space="preserve">fnoutput ::= </w:t>
+        <w:t>output</w:t>
+      </w:r>
+      <w:r>
+        <w:rPr>
+          <w:rFonts w:ascii="Consolas" w:hAnsi="Consolas"/>
+          <w:noProof/>
+        </w:rPr>
+        <w:t>fn</w:t>
+      </w:r>
+      <w:r>
+        <w:rPr>
+          <w:rFonts w:ascii="Consolas" w:hAnsi="Consolas"/>
+          <w:noProof/>
+        </w:rPr>
+        <w:t xml:space="preserve"> ::= </w:t>
       </w:r>
       <w:r>
         <w:rPr>

</xml_diff>

<commit_message>
PDF con la gramática
</commit_message>
<xml_diff>
--- a/T1_GramáticaBNF.docx
+++ b/T1_GramáticaBNF.docx
@@ -2263,6 +2263,9 @@
             <w:pPr>
               <w:spacing w:line="360" w:lineRule="auto"/>
             </w:pPr>
+            <w:r>
+              <w:t>Expresión primaria indivisible con significado propio.</w:t>
+            </w:r>
           </w:p>
         </w:tc>
       </w:tr>
@@ -2290,6 +2293,9 @@
             <w:pPr>
               <w:spacing w:line="360" w:lineRule="auto"/>
             </w:pPr>
+            <w:r>
+              <w:t>Operación de incremento o decremento.</w:t>
+            </w:r>
           </w:p>
         </w:tc>
       </w:tr>
@@ -2317,6 +2323,9 @@
             <w:pPr>
               <w:spacing w:line="360" w:lineRule="auto"/>
             </w:pPr>
+            <w:r>
+              <w:t>Base o exponente de una potencia.</w:t>
+            </w:r>
           </w:p>
         </w:tc>
       </w:tr>
@@ -2344,6 +2353,9 @@
             <w:pPr>
               <w:spacing w:line="360" w:lineRule="auto"/>
             </w:pPr>
+            <w:r>
+              <w:t>Expresión de potencia.</w:t>
+            </w:r>
           </w:p>
         </w:tc>
       </w:tr>
@@ -2371,6 +2383,9 @@
             <w:pPr>
               <w:spacing w:line="360" w:lineRule="auto"/>
             </w:pPr>
+            <w:r>
+              <w:t>Menos unario.</w:t>
+            </w:r>
           </w:p>
         </w:tc>
       </w:tr>
@@ -2398,6 +2413,9 @@
             <w:pPr>
               <w:spacing w:line="360" w:lineRule="auto"/>
             </w:pPr>
+            <w:r>
+              <w:t>Negación lógica.</w:t>
+            </w:r>
           </w:p>
         </w:tc>
       </w:tr>
@@ -2425,6 +2443,9 @@
             <w:pPr>
               <w:spacing w:line="360" w:lineRule="auto"/>
             </w:pPr>
+            <w:r>
+              <w:t>Término de una expresión de multiplicación.</w:t>
+            </w:r>
           </w:p>
         </w:tc>
       </w:tr>
@@ -2452,6 +2473,9 @@
             <w:pPr>
               <w:spacing w:line="360" w:lineRule="auto"/>
             </w:pPr>
+            <w:r>
+              <w:t>Expresión de multiplicación.</w:t>
+            </w:r>
           </w:p>
         </w:tc>
       </w:tr>
@@ -2479,6 +2503,12 @@
             <w:pPr>
               <w:spacing w:line="360" w:lineRule="auto"/>
             </w:pPr>
+            <w:r>
+              <w:t xml:space="preserve">Término de una expresión de </w:t>
+            </w:r>
+            <w:r>
+              <w:t>adición.</w:t>
+            </w:r>
           </w:p>
         </w:tc>
       </w:tr>
@@ -2506,6 +2536,15 @@
             <w:pPr>
               <w:spacing w:line="360" w:lineRule="auto"/>
             </w:pPr>
+            <w:r>
+              <w:t>Expresión de</w:t>
+            </w:r>
+            <w:r>
+              <w:t xml:space="preserve"> adición</w:t>
+            </w:r>
+            <w:r>
+              <w:t>.</w:t>
+            </w:r>
           </w:p>
         </w:tc>
       </w:tr>
@@ -2533,6 +2572,15 @@
             <w:pPr>
               <w:spacing w:line="360" w:lineRule="auto"/>
             </w:pPr>
+            <w:r>
+              <w:t>Expresión</w:t>
+            </w:r>
+            <w:r>
+              <w:t xml:space="preserve"> aritmética en general</w:t>
+            </w:r>
+            <w:r>
+              <w:t>.</w:t>
+            </w:r>
           </w:p>
         </w:tc>
       </w:tr>
@@ -2560,6 +2608,9 @@
             <w:pPr>
               <w:spacing w:line="360" w:lineRule="auto"/>
             </w:pPr>
+            <w:r>
+              <w:t>Término de una expresión relacional de alta precedencia.</w:t>
+            </w:r>
           </w:p>
         </w:tc>
       </w:tr>
@@ -2587,6 +2638,12 @@
             <w:pPr>
               <w:spacing w:line="360" w:lineRule="auto"/>
             </w:pPr>
+            <w:r>
+              <w:t>E</w:t>
+            </w:r>
+            <w:r>
+              <w:t>xpresión relacional de alta precedencia.</w:t>
+            </w:r>
           </w:p>
         </w:tc>
       </w:tr>
@@ -2617,6 +2674,9 @@
             <w:pPr>
               <w:spacing w:line="360" w:lineRule="auto"/>
             </w:pPr>
+            <w:r>
+              <w:t>Término de una expresión relacional de alta precedencia.</w:t>
+            </w:r>
           </w:p>
         </w:tc>
       </w:tr>
@@ -2631,13 +2691,7 @@
             </w:pPr>
             <w:proofErr w:type="spellStart"/>
             <w:r>
-              <w:t>l</w:t>
-            </w:r>
-            <w:r>
-              <w:t>p</w:t>
-            </w:r>
-            <w:r>
-              <w:t>_rel_expr</w:t>
+              <w:t>lp_rel_expr</w:t>
             </w:r>
             <w:proofErr w:type="spellEnd"/>
           </w:p>
@@ -2650,6 +2704,9 @@
             <w:pPr>
               <w:spacing w:line="360" w:lineRule="auto"/>
             </w:pPr>
+            <w:r>
+              <w:t>Expresión relacional de alta precedencia.</w:t>
+            </w:r>
           </w:p>
         </w:tc>
       </w:tr>
@@ -2677,6 +2734,9 @@
             <w:pPr>
               <w:spacing w:line="360" w:lineRule="auto"/>
             </w:pPr>
+            <w:r>
+              <w:t>Término de una expresión lógica.</w:t>
+            </w:r>
           </w:p>
         </w:tc>
       </w:tr>
@@ -2704,6 +2764,9 @@
             <w:pPr>
               <w:spacing w:line="360" w:lineRule="auto"/>
             </w:pPr>
+            <w:r>
+              <w:t>Expresión de conjunción.</w:t>
+            </w:r>
           </w:p>
         </w:tc>
       </w:tr>
@@ -2731,6 +2794,9 @@
             <w:pPr>
               <w:spacing w:line="360" w:lineRule="auto"/>
             </w:pPr>
+            <w:r>
+              <w:t>Expresión de disyunción.</w:t>
+            </w:r>
           </w:p>
         </w:tc>
       </w:tr>
@@ -2758,6 +2824,9 @@
             <w:pPr>
               <w:spacing w:line="360" w:lineRule="auto"/>
             </w:pPr>
+            <w:r>
+              <w:t>Bloque de código con sentencias y estructuras de control.</w:t>
+            </w:r>
           </w:p>
         </w:tc>
       </w:tr>
@@ -2785,6 +2854,9 @@
             <w:pPr>
               <w:spacing w:line="360" w:lineRule="auto"/>
             </w:pPr>
+            <w:r>
+              <w:t>Sentencia que puede ser una declaración, asignación o llamada a función.</w:t>
+            </w:r>
           </w:p>
         </w:tc>
       </w:tr>
@@ -2812,6 +2884,12 @@
             <w:pPr>
               <w:spacing w:line="360" w:lineRule="auto"/>
             </w:pPr>
+            <w:r>
+              <w:t xml:space="preserve">Función </w:t>
+            </w:r>
+            <w:r>
+              <w:t>de ingreso de datos por consola.</w:t>
+            </w:r>
           </w:p>
         </w:tc>
       </w:tr>
@@ -2824,9 +2902,14 @@
             <w:pPr>
               <w:spacing w:line="360" w:lineRule="auto"/>
             </w:pPr>
+            <w:proofErr w:type="spellStart"/>
             <w:r>
               <w:t>output</w:t>
             </w:r>
+            <w:r>
+              <w:t>fn</w:t>
+            </w:r>
+            <w:proofErr w:type="spellEnd"/>
           </w:p>
         </w:tc>
         <w:tc>
@@ -2837,6 +2920,9 @@
             <w:pPr>
               <w:spacing w:line="360" w:lineRule="auto"/>
             </w:pPr>
+            <w:r>
+              <w:t>Función de salida de datos por consola.</w:t>
+            </w:r>
           </w:p>
         </w:tc>
       </w:tr>
@@ -2863,6 +2949,17 @@
             <w:pPr>
               <w:spacing w:line="360" w:lineRule="auto"/>
             </w:pPr>
+            <w:r>
+              <w:t xml:space="preserve">Estructura de control similar al </w:t>
+            </w:r>
+            <w:proofErr w:type="spellStart"/>
+            <w:r>
+              <w:t>if</w:t>
+            </w:r>
+            <w:proofErr w:type="spellEnd"/>
+            <w:r>
+              <w:t xml:space="preserve"> de otros lenguajes.</w:t>
+            </w:r>
           </w:p>
         </w:tc>
       </w:tr>
@@ -2890,6 +2987,17 @@
             <w:pPr>
               <w:spacing w:line="360" w:lineRule="auto"/>
             </w:pPr>
+            <w:r>
+              <w:t xml:space="preserve">Estructura de control similar al </w:t>
+            </w:r>
+            <w:proofErr w:type="spellStart"/>
+            <w:r>
+              <w:t>while</w:t>
+            </w:r>
+            <w:proofErr w:type="spellEnd"/>
+            <w:r>
+              <w:t xml:space="preserve"> de otros lenguajes.</w:t>
+            </w:r>
           </w:p>
         </w:tc>
       </w:tr>
@@ -2917,6 +3025,17 @@
             <w:pPr>
               <w:spacing w:line="360" w:lineRule="auto"/>
             </w:pPr>
+            <w:r>
+              <w:t xml:space="preserve">Estructura </w:t>
+            </w:r>
+            <w:proofErr w:type="spellStart"/>
+            <w:r>
+              <w:t>for</w:t>
+            </w:r>
+            <w:proofErr w:type="spellEnd"/>
+            <w:r>
+              <w:t xml:space="preserve"> particular de estilo Pascal.</w:t>
+            </w:r>
           </w:p>
         </w:tc>
       </w:tr>
@@ -2944,6 +3063,9 @@
             <w:pPr>
               <w:spacing w:line="360" w:lineRule="auto"/>
             </w:pPr>
+            <w:r>
+              <w:t>Comentario de una sola línea.</w:t>
+            </w:r>
           </w:p>
         </w:tc>
       </w:tr>
@@ -2971,50 +3093,9 @@
             <w:pPr>
               <w:spacing w:line="360" w:lineRule="auto"/>
             </w:pPr>
-          </w:p>
-        </w:tc>
-      </w:tr>
-      <w:tr>
-        <w:tc>
-          <w:tcPr>
-            <w:tcW w:w="0" w:type="auto"/>
-          </w:tcPr>
-          <w:p>
-            <w:pPr>
-              <w:spacing w:line="360" w:lineRule="auto"/>
-            </w:pPr>
-          </w:p>
-        </w:tc>
-        <w:tc>
-          <w:tcPr>
-            <w:tcW w:w="0" w:type="auto"/>
-          </w:tcPr>
-          <w:p>
-            <w:pPr>
-              <w:spacing w:line="360" w:lineRule="auto"/>
-            </w:pPr>
-          </w:p>
-        </w:tc>
-      </w:tr>
-      <w:tr>
-        <w:tc>
-          <w:tcPr>
-            <w:tcW w:w="0" w:type="auto"/>
-          </w:tcPr>
-          <w:p>
-            <w:pPr>
-              <w:spacing w:line="360" w:lineRule="auto"/>
-            </w:pPr>
-          </w:p>
-        </w:tc>
-        <w:tc>
-          <w:tcPr>
-            <w:tcW w:w="0" w:type="auto"/>
-          </w:tcPr>
-          <w:p>
-            <w:pPr>
-              <w:spacing w:line="360" w:lineRule="auto"/>
-            </w:pPr>
+            <w:r>
+              <w:t>Comentario de múltiples líneas.</w:t>
+            </w:r>
           </w:p>
         </w:tc>
       </w:tr>
@@ -8474,16 +8555,6 @@
         </w:rPr>
         <w:t>"</w:t>
       </w:r>
-    </w:p>
-    <w:p>
-      <w:pPr>
-        <w:spacing w:line="276" w:lineRule="auto"/>
-        <w:rPr>
-          <w:rFonts w:ascii="Consolas" w:hAnsi="Consolas"/>
-          <w:noProof/>
-          <w:lang w:val="en-US"/>
-        </w:rPr>
-      </w:pPr>
     </w:p>
     <w:p>
       <w:pPr>
@@ -8664,6 +8735,7 @@
         <w:tc>
           <w:tcPr>
             <w:tcW w:w="3117" w:type="dxa"/>
+            <w:shd w:val="clear" w:color="auto" w:fill="8DD873" w:themeFill="accent6" w:themeFillTint="99"/>
           </w:tcPr>
           <w:p>
             <w:pPr>
@@ -8707,6 +8779,7 @@
         <w:tc>
           <w:tcPr>
             <w:tcW w:w="3117" w:type="dxa"/>
+            <w:shd w:val="clear" w:color="auto" w:fill="8DD873" w:themeFill="accent6" w:themeFillTint="99"/>
           </w:tcPr>
           <w:p>
             <w:pPr>
@@ -8758,6 +8831,7 @@
         <w:tc>
           <w:tcPr>
             <w:tcW w:w="3117" w:type="dxa"/>
+            <w:shd w:val="clear" w:color="auto" w:fill="8DD873" w:themeFill="accent6" w:themeFillTint="99"/>
           </w:tcPr>
           <w:p>
             <w:pPr>
@@ -8793,6 +8867,7 @@
         <w:tc>
           <w:tcPr>
             <w:tcW w:w="3117" w:type="dxa"/>
+            <w:shd w:val="clear" w:color="auto" w:fill="8DD873" w:themeFill="accent6" w:themeFillTint="99"/>
           </w:tcPr>
           <w:p>
             <w:pPr>
@@ -8828,6 +8903,7 @@
         <w:tc>
           <w:tcPr>
             <w:tcW w:w="3117" w:type="dxa"/>
+            <w:shd w:val="clear" w:color="auto" w:fill="8DD873" w:themeFill="accent6" w:themeFillTint="99"/>
           </w:tcPr>
           <w:p>
             <w:pPr>
@@ -8863,6 +8939,7 @@
         <w:tc>
           <w:tcPr>
             <w:tcW w:w="3117" w:type="dxa"/>
+            <w:shd w:val="clear" w:color="auto" w:fill="8DD873" w:themeFill="accent6" w:themeFillTint="99"/>
           </w:tcPr>
           <w:p>
             <w:pPr>
@@ -8899,6 +8976,7 @@
         <w:tc>
           <w:tcPr>
             <w:tcW w:w="3117" w:type="dxa"/>
+            <w:shd w:val="clear" w:color="auto" w:fill="8DD873" w:themeFill="accent6" w:themeFillTint="99"/>
           </w:tcPr>
           <w:p>
             <w:pPr>
@@ -8934,6 +9012,7 @@
         <w:tc>
           <w:tcPr>
             <w:tcW w:w="3117" w:type="dxa"/>
+            <w:shd w:val="clear" w:color="auto" w:fill="8DD873" w:themeFill="accent6" w:themeFillTint="99"/>
           </w:tcPr>
           <w:p>
             <w:pPr>
@@ -8969,6 +9048,7 @@
         <w:tc>
           <w:tcPr>
             <w:tcW w:w="3117" w:type="dxa"/>
+            <w:shd w:val="clear" w:color="auto" w:fill="8DD873" w:themeFill="accent6" w:themeFillTint="99"/>
           </w:tcPr>
           <w:p>
             <w:pPr>
@@ -9009,6 +9089,7 @@
         <w:tc>
           <w:tcPr>
             <w:tcW w:w="3117" w:type="dxa"/>
+            <w:shd w:val="clear" w:color="auto" w:fill="8DD873" w:themeFill="accent6" w:themeFillTint="99"/>
           </w:tcPr>
           <w:p>
             <w:pPr>

</xml_diff>